<commit_message>
added shield and grass (not working :( )
</commit_message>
<xml_diff>
--- a/Project/פרוייקט סיום - לדוח מסכם.docx
+++ b/Project/פרוייקט סיום - לדוח מסכם.docx
@@ -1,6 +1,6 @@
 
 <file path=word/document.xml><?xml version="1.0" encoding="utf-8"?>
-<w:document xmlns:wpc="http://schemas.microsoft.com/office/word/2010/wordprocessingCanvas" xmlns:cx="http://schemas.microsoft.com/office/drawing/2014/chartex" xmlns:cx1="http://schemas.microsoft.com/office/drawing/2015/9/8/chartex" xmlns:cx2="http://schemas.microsoft.com/office/drawing/2015/10/21/chartex" xmlns:cx3="http://schemas.microsoft.com/office/drawing/2016/5/9/chartex" xmlns:cx4="http://schemas.microsoft.com/office/drawing/2016/5/10/chartex" xmlns:cx5="http://schemas.microsoft.com/office/drawing/2016/5/11/chartex" xmlns:cx6="http://schemas.microsoft.com/office/drawing/2016/5/12/chartex" xmlns:cx7="http://schemas.microsoft.com/office/drawing/2016/5/13/chartex" xmlns:cx8="http://schemas.microsoft.com/office/drawing/2016/5/14/chartex" xmlns:mc="http://schemas.openxmlformats.org/markup-compatibility/2006" xmlns:aink="http://schemas.microsoft.com/office/drawing/2016/ink" xmlns:am3d="http://schemas.microsoft.com/office/drawing/2017/model3d" xmlns:o="urn:schemas-microsoft-com:office:office" xmlns:r="http://schemas.openxmlformats.org/officeDocument/2006/relationships" xmlns:m="http://schemas.openxmlformats.org/officeDocument/2006/math" xmlns:v="urn:schemas-microsoft-com:vml" xmlns:wp14="http://schemas.microsoft.com/office/word/2010/wordprocessingDrawing" xmlns:wp="http://schemas.openxmlformats.org/drawingml/2006/wordprocessingDrawing" xmlns:w10="urn:schemas-microsoft-com:office:word" xmlns:w="http://schemas.openxmlformats.org/wordprocessingml/2006/main" xmlns:w14="http://schemas.microsoft.com/office/word/2010/wordml" xmlns:w15="http://schemas.microsoft.com/office/word/2012/wordml" xmlns:w16cid="http://schemas.microsoft.com/office/word/2016/wordml/cid" xmlns:w16se="http://schemas.microsoft.com/office/word/2015/wordml/symex" xmlns:wpg="http://schemas.microsoft.com/office/word/2010/wordprocessingGroup" xmlns:wpi="http://schemas.microsoft.com/office/word/2010/wordprocessingInk" xmlns:wne="http://schemas.microsoft.com/office/word/2006/wordml" xmlns:wps="http://schemas.microsoft.com/office/word/2010/wordprocessingShape" mc:Ignorable="w14 w15 w16se w16cid wp14">
+<w:document xmlns:wpc="http://schemas.microsoft.com/office/word/2010/wordprocessingCanvas" xmlns:mc="http://schemas.openxmlformats.org/markup-compatibility/2006" xmlns:o="urn:schemas-microsoft-com:office:office" xmlns:r="http://schemas.openxmlformats.org/officeDocument/2006/relationships" xmlns:m="http://schemas.openxmlformats.org/officeDocument/2006/math" xmlns:v="urn:schemas-microsoft-com:vml" xmlns:wp14="http://schemas.microsoft.com/office/word/2010/wordprocessingDrawing" xmlns:wp="http://schemas.openxmlformats.org/drawingml/2006/wordprocessingDrawing" xmlns:w10="urn:schemas-microsoft-com:office:word" xmlns:w="http://schemas.openxmlformats.org/wordprocessingml/2006/main" xmlns:w14="http://schemas.microsoft.com/office/word/2010/wordml" xmlns:w15="http://schemas.microsoft.com/office/word/2012/wordml" xmlns:wpg="http://schemas.microsoft.com/office/word/2010/wordprocessingGroup" xmlns:wpi="http://schemas.microsoft.com/office/word/2010/wordprocessingInk" xmlns:wne="http://schemas.microsoft.com/office/word/2006/wordml" xmlns:wps="http://schemas.microsoft.com/office/word/2010/wordprocessingShape" mc:Ignorable="w14 w15 wp14">
   <w:body>
     <w:p>
       <w:pPr>
@@ -109,22 +109,8 @@
           <w:szCs w:val="22"/>
           <w:rtl/>
         </w:rPr>
-        <w:t xml:space="preserve">הפקולטה להנדסת חשמל ע"ש אנדרו וארנה </w:t>
-      </w:r>
-      <w:proofErr w:type="spellStart"/>
-      <w:r>
-        <w:rPr>
-          <w:rFonts w:eastAsiaTheme="minorEastAsia" w:hAnsi="Tahoma" w:cs="Tahoma"/>
-          <w:b/>
-          <w:bCs/>
-          <w:color w:val="000000" w:themeColor="text1"/>
-          <w:sz w:val="22"/>
-          <w:szCs w:val="22"/>
-          <w:rtl/>
-        </w:rPr>
-        <w:t>ויטרבי</w:t>
-      </w:r>
-      <w:proofErr w:type="spellEnd"/>
+        <w:t>הפקולטה להנדסת חשמל ע"ש אנדרו וארנה ויטרבי</w:t>
+      </w:r>
     </w:p>
     <w:p>
       <w:pPr>
@@ -524,27 +510,7 @@
           <w:szCs w:val="40"/>
           <w:rtl/>
         </w:rPr>
-        <w:t xml:space="preserve">, נעם </w:t>
-      </w:r>
-      <w:proofErr w:type="spellStart"/>
-      <w:r>
-        <w:rPr>
-          <w:rFonts w:ascii="Arial" w:hAnsi="Arial" w:cs="Arial" w:hint="cs"/>
-          <w:sz w:val="40"/>
-          <w:szCs w:val="40"/>
-          <w:rtl/>
-        </w:rPr>
-        <w:t>ליבוביץ</w:t>
-      </w:r>
-      <w:proofErr w:type="spellEnd"/>
-      <w:r>
-        <w:rPr>
-          <w:rFonts w:ascii="Arial" w:hAnsi="Arial" w:cs="Arial" w:hint="cs"/>
-          <w:sz w:val="40"/>
-          <w:szCs w:val="40"/>
-          <w:rtl/>
-        </w:rPr>
-        <w:t xml:space="preserve"> עציון</w:t>
+        <w:t>, נעם ליבוביץ עציון</w:t>
       </w:r>
     </w:p>
     <w:p>
@@ -761,7 +727,6 @@
                 <w:rFonts w:cs="David"/>
               </w:rPr>
             </w:pPr>
-            <w:proofErr w:type="spellStart"/>
             <w:r>
               <w:rPr>
                 <w:rFonts w:cs="David" w:hint="cs"/>
@@ -769,7 +734,6 @@
               </w:rPr>
               <w:t>אילתה</w:t>
             </w:r>
-            <w:proofErr w:type="spellEnd"/>
           </w:p>
         </w:tc>
       </w:tr>
@@ -1008,7 +972,7 @@
       <w:sdtContent>
         <w:p>
           <w:pPr>
-            <w:pStyle w:val="TOCHeading"/>
+            <w:pStyle w:val="af"/>
             <w:spacing w:before="0"/>
             <w:rPr>
               <w:sz w:val="16"/>
@@ -7019,8 +6983,8 @@
         </w:p>
       </w:sdtContent>
     </w:sdt>
-    <w:bookmarkStart w:id="1" w:name="_Toc399771927" w:displacedByCustomXml="prev"/>
-    <w:bookmarkStart w:id="2" w:name="part5b" w:displacedByCustomXml="prev"/>
+    <w:bookmarkStart w:id="1" w:name="part5b" w:displacedByCustomXml="prev"/>
+    <w:bookmarkStart w:id="2" w:name="_Toc399771927" w:displacedByCustomXml="prev"/>
     <w:p>
       <w:pPr>
         <w:rPr>
@@ -7031,7 +6995,7 @@
     <w:p/>
     <w:p>
       <w:pPr>
-        <w:pStyle w:val="Heading1"/>
+        <w:pStyle w:val="1"/>
         <w:rPr>
           <w:rtl/>
         </w:rPr>
@@ -7055,7 +7019,7 @@
     </w:p>
     <w:p>
       <w:pPr>
-        <w:pStyle w:val="Heading2"/>
+        <w:pStyle w:val="20"/>
         <w:rPr>
           <w:rtl/>
         </w:rPr>
@@ -7148,7 +7112,7 @@
     </w:p>
     <w:tbl>
       <w:tblPr>
-        <w:tblStyle w:val="TableGrid"/>
+        <w:tblStyle w:val="a7"/>
         <w:bidiVisual/>
         <w:tblW w:w="0" w:type="auto"/>
         <w:tblLook w:val="04A0" w:firstRow="1" w:lastRow="0" w:firstColumn="1" w:lastColumn="0" w:noHBand="0" w:noVBand="1"/>
@@ -7768,7 +7732,7 @@
     </w:tbl>
     <w:p>
       <w:pPr>
-        <w:pStyle w:val="Heading2"/>
+        <w:pStyle w:val="20"/>
         <w:rPr>
           <w:rtl/>
         </w:rPr>
@@ -7829,7 +7793,7 @@
     </w:p>
     <w:tbl>
       <w:tblPr>
-        <w:tblStyle w:val="TableGrid"/>
+        <w:tblStyle w:val="a7"/>
         <w:bidiVisual/>
         <w:tblW w:w="0" w:type="auto"/>
         <w:tblLook w:val="04A0" w:firstRow="1" w:lastRow="0" w:firstColumn="1" w:lastColumn="0" w:noHBand="0" w:noVBand="1"/>
@@ -8105,21 +8069,12 @@
                 <w:rtl/>
               </w:rPr>
             </w:pPr>
-            <w:proofErr w:type="spellStart"/>
             <w:r>
               <w:rPr>
                 <w:rFonts w:hint="cs"/>
                 <w:rtl/>
               </w:rPr>
-              <w:t>תוכנית</w:t>
-            </w:r>
-            <w:proofErr w:type="spellEnd"/>
-            <w:r>
-              <w:rPr>
-                <w:rFonts w:hint="cs"/>
-                <w:rtl/>
-              </w:rPr>
-              <w:t xml:space="preserve"> עבודה</w:t>
+              <w:t>תוכנית עבודה</w:t>
             </w:r>
           </w:p>
         </w:tc>
@@ -8634,17 +8589,8 @@
                 <w:rFonts w:hint="cs"/>
                 <w:rtl/>
               </w:rPr>
-              <w:t xml:space="preserve">כל </w:t>
-            </w:r>
-            <w:proofErr w:type="spellStart"/>
-            <w:r>
-              <w:rPr>
-                <w:rFonts w:hint="cs"/>
-                <w:rtl/>
-              </w:rPr>
-              <w:t>הפרוייקט</w:t>
-            </w:r>
-            <w:proofErr w:type="spellEnd"/>
+              <w:t>כל הפרוייקט</w:t>
+            </w:r>
           </w:p>
         </w:tc>
         <w:tc>
@@ -8725,7 +8671,7 @@
     </w:tbl>
     <w:p>
       <w:pPr>
-        <w:pStyle w:val="ListParagraph"/>
+        <w:pStyle w:val="af2"/>
         <w:spacing w:line="360" w:lineRule="auto"/>
         <w:ind w:left="10"/>
         <w:rPr>
@@ -8742,7 +8688,7 @@
     </w:p>
     <w:p>
       <w:pPr>
-        <w:pStyle w:val="ListParagraph"/>
+        <w:pStyle w:val="af2"/>
         <w:spacing w:line="360" w:lineRule="auto"/>
         <w:ind w:left="10"/>
       </w:pPr>
@@ -8783,9 +8729,8 @@
           <w:highlight w:val="yellow"/>
           <w:rtl/>
         </w:rPr>
-        <w:t xml:space="preserve">בכל שלב של </w:t>
-      </w:r>
-      <w:proofErr w:type="spellStart"/>
+        <w:t>בכל שלב של הפרוייקט</w:t>
+      </w:r>
       <w:r>
         <w:rPr>
           <w:rFonts w:cs="David" w:hint="cs"/>
@@ -8797,20 +8742,6 @@
           <w:highlight w:val="yellow"/>
           <w:rtl/>
         </w:rPr>
-        <w:t>הפרוייקט</w:t>
-      </w:r>
-      <w:proofErr w:type="spellEnd"/>
-      <w:r>
-        <w:rPr>
-          <w:rFonts w:cs="David" w:hint="cs"/>
-          <w:b/>
-          <w:bCs/>
-          <w:color w:val="FF0000"/>
-          <w:sz w:val="28"/>
-          <w:szCs w:val="28"/>
-          <w:highlight w:val="yellow"/>
-          <w:rtl/>
-        </w:rPr>
         <w:t>!</w:t>
       </w:r>
       <w:r>
@@ -8846,7 +8777,7 @@
     </w:p>
     <w:p>
       <w:pPr>
-        <w:pStyle w:val="Heading1"/>
+        <w:pStyle w:val="1"/>
         <w:rPr>
           <w:rtl/>
         </w:rPr>
@@ -8873,7 +8804,7 @@
     <w:bookmarkEnd w:id="1"/>
     <w:p>
       <w:pPr>
-        <w:pStyle w:val="Heading2"/>
+        <w:pStyle w:val="20"/>
       </w:pPr>
       <w:r>
         <w:rPr>
@@ -8901,7 +8832,7 @@
     </w:p>
     <w:tbl>
       <w:tblPr>
-        <w:tblStyle w:val="TableGrid"/>
+        <w:tblStyle w:val="a7"/>
         <w:bidiVisual/>
         <w:tblW w:w="0" w:type="auto"/>
         <w:tblInd w:w="437" w:type="dxa"/>
@@ -8942,7 +8873,7 @@
           </w:p>
           <w:p>
             <w:pPr>
-              <w:pStyle w:val="ListParagraph"/>
+              <w:pStyle w:val="af2"/>
               <w:spacing w:line="360" w:lineRule="auto"/>
               <w:ind w:left="0"/>
               <w:rPr>
@@ -8956,7 +8887,7 @@
     </w:tbl>
     <w:p>
       <w:pPr>
-        <w:pStyle w:val="Heading2"/>
+        <w:pStyle w:val="20"/>
       </w:pPr>
       <w:bookmarkStart w:id="8" w:name="_Toc38475584"/>
       <w:r>
@@ -8970,7 +8901,7 @@
     </w:p>
     <w:p>
       <w:pPr>
-        <w:pStyle w:val="ListParagraph"/>
+        <w:pStyle w:val="af2"/>
         <w:numPr>
           <w:ilvl w:val="0"/>
           <w:numId w:val="19"/>
@@ -9006,7 +8937,7 @@
     </w:p>
     <w:p>
       <w:pPr>
-        <w:pStyle w:val="ListParagraph"/>
+        <w:pStyle w:val="af2"/>
         <w:numPr>
           <w:ilvl w:val="0"/>
           <w:numId w:val="19"/>
@@ -9056,7 +8987,7 @@
     </w:p>
     <w:p>
       <w:pPr>
-        <w:pStyle w:val="ListParagraph"/>
+        <w:pStyle w:val="af2"/>
         <w:numPr>
           <w:ilvl w:val="0"/>
           <w:numId w:val="19"/>
@@ -9154,7 +9085,7 @@
     </w:p>
     <w:p>
       <w:pPr>
-        <w:pStyle w:val="ListParagraph"/>
+        <w:pStyle w:val="af2"/>
         <w:numPr>
           <w:ilvl w:val="0"/>
           <w:numId w:val="20"/>
@@ -9175,7 +9106,7 @@
     </w:p>
     <w:p>
       <w:pPr>
-        <w:pStyle w:val="Heading2"/>
+        <w:pStyle w:val="20"/>
         <w:rPr>
           <w:rtl/>
         </w:rPr>
@@ -9225,7 +9156,7 @@
     </w:p>
     <w:tbl>
       <w:tblPr>
-        <w:tblStyle w:val="TableGrid"/>
+        <w:tblStyle w:val="a7"/>
         <w:bidiVisual/>
         <w:tblW w:w="0" w:type="auto"/>
         <w:tblInd w:w="437" w:type="dxa"/>
@@ -9241,7 +9172,7 @@
           </w:tcPr>
           <w:p>
             <w:pPr>
-              <w:pStyle w:val="ListParagraph"/>
+              <w:pStyle w:val="af2"/>
               <w:spacing w:line="360" w:lineRule="auto"/>
               <w:ind w:left="0"/>
             </w:pPr>
@@ -9256,7 +9187,7 @@
           </w:p>
           <w:p>
             <w:pPr>
-              <w:pStyle w:val="ListParagraph"/>
+              <w:pStyle w:val="af2"/>
               <w:spacing w:line="360" w:lineRule="auto"/>
               <w:ind w:left="0"/>
               <w:rPr>
@@ -9312,7 +9243,7 @@
     </w:tbl>
     <w:p>
       <w:pPr>
-        <w:pStyle w:val="ListParagraph"/>
+        <w:pStyle w:val="af2"/>
         <w:spacing w:line="360" w:lineRule="auto"/>
         <w:ind w:left="437"/>
         <w:rPr>
@@ -9322,7 +9253,7 @@
     </w:p>
     <w:p>
       <w:pPr>
-        <w:pStyle w:val="Heading1"/>
+        <w:pStyle w:val="1"/>
       </w:pPr>
       <w:bookmarkStart w:id="10" w:name="_Toc38475586"/>
       <w:r>
@@ -9351,7 +9282,7 @@
     </w:p>
     <w:p>
       <w:pPr>
-        <w:pStyle w:val="Heading2"/>
+        <w:pStyle w:val="20"/>
       </w:pPr>
       <w:bookmarkStart w:id="11" w:name="_Toc38475587"/>
       <w:r>
@@ -9386,7 +9317,7 @@
     </w:p>
     <w:tbl>
       <w:tblPr>
-        <w:tblStyle w:val="TableGrid"/>
+        <w:tblStyle w:val="a7"/>
         <w:bidiVisual/>
         <w:tblW w:w="0" w:type="auto"/>
         <w:tblInd w:w="437" w:type="dxa"/>
@@ -9567,7 +9498,7 @@
     </w:tbl>
     <w:p>
       <w:pPr>
-        <w:pStyle w:val="ListParagraph"/>
+        <w:pStyle w:val="af2"/>
         <w:spacing w:line="360" w:lineRule="auto"/>
         <w:ind w:left="437"/>
         <w:rPr>
@@ -9577,7 +9508,7 @@
     </w:p>
     <w:p>
       <w:pPr>
-        <w:pStyle w:val="ListParagraph"/>
+        <w:pStyle w:val="af2"/>
         <w:spacing w:after="160" w:line="360" w:lineRule="auto"/>
         <w:ind w:left="437"/>
         <w:rPr>
@@ -9594,7 +9525,7 @@
     </w:p>
     <w:tbl>
       <w:tblPr>
-        <w:tblStyle w:val="TableGrid"/>
+        <w:tblStyle w:val="a7"/>
         <w:bidiVisual/>
         <w:tblW w:w="0" w:type="auto"/>
         <w:tblInd w:w="437" w:type="dxa"/>
@@ -9610,7 +9541,7 @@
           </w:tcPr>
           <w:p>
             <w:pPr>
-              <w:pStyle w:val="ListParagraph"/>
+              <w:pStyle w:val="af2"/>
               <w:spacing w:line="360" w:lineRule="auto"/>
               <w:ind w:left="0"/>
               <w:rPr>
@@ -9624,7 +9555,7 @@
     </w:tbl>
     <w:p>
       <w:pPr>
-        <w:pStyle w:val="Heading2"/>
+        <w:pStyle w:val="20"/>
         <w:rPr>
           <w:sz w:val="24"/>
           <w:szCs w:val="24"/>
@@ -9672,7 +9603,7 @@
     </w:p>
     <w:tbl>
       <w:tblPr>
-        <w:tblStyle w:val="TableGrid"/>
+        <w:tblStyle w:val="a7"/>
         <w:bidiVisual/>
         <w:tblW w:w="0" w:type="auto"/>
         <w:tblInd w:w="437" w:type="dxa"/>
@@ -9688,7 +9619,7 @@
           </w:tcPr>
           <w:p>
             <w:pPr>
-              <w:pStyle w:val="ListParagraph"/>
+              <w:pStyle w:val="af2"/>
               <w:numPr>
                 <w:ilvl w:val="0"/>
                 <w:numId w:val="49"/>
@@ -9708,7 +9639,7 @@
           </w:p>
           <w:p>
             <w:pPr>
-              <w:pStyle w:val="ListParagraph"/>
+              <w:pStyle w:val="af2"/>
               <w:numPr>
                 <w:ilvl w:val="0"/>
                 <w:numId w:val="49"/>
@@ -9728,7 +9659,7 @@
           </w:p>
           <w:p>
             <w:pPr>
-              <w:pStyle w:val="ListParagraph"/>
+              <w:pStyle w:val="af2"/>
               <w:numPr>
                 <w:ilvl w:val="0"/>
                 <w:numId w:val="49"/>
@@ -9748,7 +9679,7 @@
           </w:p>
           <w:p>
             <w:pPr>
-              <w:pStyle w:val="ListParagraph"/>
+              <w:pStyle w:val="af2"/>
               <w:numPr>
                 <w:ilvl w:val="0"/>
                 <w:numId w:val="49"/>
@@ -9768,7 +9699,7 @@
           </w:p>
           <w:p>
             <w:pPr>
-              <w:pStyle w:val="ListParagraph"/>
+              <w:pStyle w:val="af2"/>
               <w:numPr>
                 <w:ilvl w:val="0"/>
                 <w:numId w:val="49"/>
@@ -9800,7 +9731,7 @@
     </w:p>
     <w:p>
       <w:pPr>
-        <w:pStyle w:val="Heading2"/>
+        <w:pStyle w:val="20"/>
       </w:pPr>
       <w:bookmarkStart w:id="13" w:name="_Toc38475589"/>
       <w:r>
@@ -9828,7 +9759,7 @@
     </w:p>
     <w:p>
       <w:pPr>
-        <w:pStyle w:val="ListParagraph"/>
+        <w:pStyle w:val="af2"/>
         <w:spacing w:line="360" w:lineRule="auto"/>
         <w:ind w:left="432"/>
         <w:rPr>
@@ -9852,7 +9783,7 @@
     </w:p>
     <w:p>
       <w:pPr>
-        <w:pStyle w:val="ListParagraph"/>
+        <w:pStyle w:val="af2"/>
         <w:spacing w:line="360" w:lineRule="auto"/>
         <w:ind w:left="437"/>
         <w:rPr>
@@ -9916,7 +9847,7 @@
     </w:p>
     <w:tbl>
       <w:tblPr>
-        <w:tblStyle w:val="TableGrid"/>
+        <w:tblStyle w:val="a7"/>
         <w:bidiVisual/>
         <w:tblW w:w="0" w:type="auto"/>
         <w:tblInd w:w="437" w:type="dxa"/>
@@ -10020,7 +9951,7 @@
           </w:p>
           <w:p>
             <w:pPr>
-              <w:pStyle w:val="ListParagraph"/>
+              <w:pStyle w:val="af2"/>
               <w:spacing w:line="360" w:lineRule="auto"/>
               <w:ind w:left="0"/>
               <w:rPr>
@@ -10034,7 +9965,7 @@
     </w:tbl>
     <w:p>
       <w:pPr>
-        <w:pStyle w:val="ListParagraph"/>
+        <w:pStyle w:val="af2"/>
         <w:spacing w:line="360" w:lineRule="auto"/>
         <w:ind w:left="437"/>
         <w:rPr>
@@ -10045,7 +9976,7 @@
     </w:p>
     <w:p>
       <w:pPr>
-        <w:pStyle w:val="ListParagraph"/>
+        <w:pStyle w:val="af2"/>
         <w:spacing w:line="360" w:lineRule="auto"/>
         <w:ind w:left="437"/>
         <w:rPr>
@@ -10056,7 +9987,7 @@
     </w:p>
     <w:p>
       <w:pPr>
-        <w:pStyle w:val="Heading1"/>
+        <w:pStyle w:val="1"/>
       </w:pPr>
       <w:bookmarkStart w:id="14" w:name="_Toc38475590"/>
       <w:r>
@@ -10078,7 +10009,7 @@
     </w:p>
     <w:p>
       <w:pPr>
-        <w:pStyle w:val="Heading2"/>
+        <w:pStyle w:val="20"/>
         <w:rPr>
           <w:rtl/>
         </w:rPr>
@@ -10133,7 +10064,7 @@
     </w:p>
     <w:p>
       <w:pPr>
-        <w:pStyle w:val="Heading2"/>
+        <w:pStyle w:val="20"/>
         <w:rPr>
           <w:rtl/>
         </w:rPr>
@@ -10197,7 +10128,7 @@
     </w:p>
     <w:p>
       <w:pPr>
-        <w:pStyle w:val="Heading2"/>
+        <w:pStyle w:val="20"/>
         <w:rPr>
           <w:rtl/>
         </w:rPr>
@@ -10275,7 +10206,7 @@
     </w:p>
     <w:p>
       <w:pPr>
-        <w:pStyle w:val="Heading3"/>
+        <w:pStyle w:val="3"/>
         <w:rPr>
           <w:rtl/>
         </w:rPr>
@@ -10341,7 +10272,7 @@
     </w:p>
     <w:p>
       <w:pPr>
-        <w:pStyle w:val="Heading1"/>
+        <w:pStyle w:val="1"/>
         <w:rPr>
           <w:rtl/>
         </w:rPr>
@@ -10373,7 +10304,7 @@
     <w:p/>
     <w:p>
       <w:pPr>
-        <w:pStyle w:val="ListParagraph"/>
+        <w:pStyle w:val="af2"/>
         <w:spacing w:line="360" w:lineRule="auto"/>
         <w:ind w:left="360"/>
         <w:rPr>
@@ -10391,7 +10322,7 @@
     </w:p>
     <w:p>
       <w:pPr>
-        <w:pStyle w:val="Heading1"/>
+        <w:pStyle w:val="1"/>
         <w:numPr>
           <w:ilvl w:val="0"/>
           <w:numId w:val="0"/>
@@ -10421,7 +10352,7 @@
     </w:p>
     <w:p>
       <w:pPr>
-        <w:pStyle w:val="ListParagraph"/>
+        <w:pStyle w:val="af2"/>
         <w:spacing w:line="360" w:lineRule="auto"/>
         <w:ind w:left="360"/>
         <w:rPr>
@@ -10432,7 +10363,7 @@
     </w:p>
     <w:p>
       <w:pPr>
-        <w:pStyle w:val="Heading2"/>
+        <w:pStyle w:val="20"/>
         <w:rPr>
           <w:rtl/>
         </w:rPr>
@@ -10456,7 +10387,7 @@
     </w:p>
     <w:p>
       <w:pPr>
-        <w:pStyle w:val="ListParagraph"/>
+        <w:pStyle w:val="af2"/>
         <w:spacing w:line="360" w:lineRule="auto"/>
         <w:ind w:left="437"/>
         <w:rPr>
@@ -10688,7 +10619,7 @@
     </w:p>
     <w:p>
       <w:pPr>
-        <w:pStyle w:val="ListParagraph"/>
+        <w:pStyle w:val="af2"/>
         <w:spacing w:line="360" w:lineRule="auto"/>
         <w:ind w:left="437"/>
         <w:rPr>
@@ -10745,7 +10676,7 @@
     </w:p>
     <w:p>
       <w:pPr>
-        <w:pStyle w:val="ListParagraph"/>
+        <w:pStyle w:val="af2"/>
         <w:spacing w:line="360" w:lineRule="auto"/>
         <w:ind w:left="10"/>
         <w:rPr>
@@ -10838,7 +10769,7 @@
     </w:p>
     <w:p>
       <w:pPr>
-        <w:pStyle w:val="ListParagraph"/>
+        <w:pStyle w:val="af2"/>
         <w:spacing w:line="360" w:lineRule="auto"/>
         <w:ind w:left="437"/>
         <w:rPr>
@@ -10849,7 +10780,7 @@
     </w:p>
     <w:p>
       <w:pPr>
-        <w:pStyle w:val="ListParagraph"/>
+        <w:pStyle w:val="af2"/>
         <w:spacing w:line="360" w:lineRule="auto"/>
         <w:ind w:left="437"/>
         <w:rPr>
@@ -10860,7 +10791,7 @@
     </w:p>
     <w:p>
       <w:pPr>
-        <w:pStyle w:val="Heading2"/>
+        <w:pStyle w:val="20"/>
         <w:rPr>
           <w:rtl/>
         </w:rPr>
@@ -10941,7 +10872,7 @@
     </w:p>
     <w:p>
       <w:pPr>
-        <w:pStyle w:val="ListParagraph"/>
+        <w:pStyle w:val="af2"/>
         <w:spacing w:line="360" w:lineRule="auto"/>
         <w:ind w:left="437"/>
         <w:rPr>
@@ -11038,7 +10969,7 @@
     </w:p>
     <w:p>
       <w:pPr>
-        <w:pStyle w:val="ListParagraph"/>
+        <w:pStyle w:val="af2"/>
         <w:spacing w:line="360" w:lineRule="auto"/>
         <w:ind w:left="437"/>
         <w:rPr>
@@ -11063,7 +10994,7 @@
     </w:p>
     <w:p>
       <w:pPr>
-        <w:pStyle w:val="ListParagraph"/>
+        <w:pStyle w:val="af2"/>
         <w:numPr>
           <w:ilvl w:val="0"/>
           <w:numId w:val="20"/>
@@ -11119,7 +11050,7 @@
     </w:p>
     <w:p>
       <w:pPr>
-        <w:pStyle w:val="ListParagraph"/>
+        <w:pStyle w:val="af2"/>
         <w:numPr>
           <w:ilvl w:val="0"/>
           <w:numId w:val="20"/>
@@ -11180,7 +11111,7 @@
     </w:p>
     <w:p>
       <w:pPr>
-        <w:pStyle w:val="ListParagraph"/>
+        <w:pStyle w:val="af2"/>
         <w:numPr>
           <w:ilvl w:val="0"/>
           <w:numId w:val="20"/>
@@ -11199,7 +11130,7 @@
     </w:p>
     <w:p>
       <w:pPr>
-        <w:pStyle w:val="ListParagraph"/>
+        <w:pStyle w:val="af2"/>
         <w:numPr>
           <w:ilvl w:val="0"/>
           <w:numId w:val="20"/>
@@ -11285,7 +11216,7 @@
     </w:p>
     <w:p>
       <w:pPr>
-        <w:pStyle w:val="ListParagraph"/>
+        <w:pStyle w:val="af2"/>
         <w:numPr>
           <w:ilvl w:val="1"/>
           <w:numId w:val="20"/>
@@ -11340,7 +11271,7 @@
           </w:tcPr>
           <w:p>
             <w:pPr>
-              <w:pStyle w:val="ListParagraph"/>
+              <w:pStyle w:val="af2"/>
               <w:spacing w:line="360" w:lineRule="auto"/>
               <w:ind w:left="0"/>
               <w:rPr>
@@ -11363,7 +11294,7 @@
           </w:tcPr>
           <w:p>
             <w:pPr>
-              <w:pStyle w:val="ListParagraph"/>
+              <w:pStyle w:val="af2"/>
               <w:spacing w:line="360" w:lineRule="auto"/>
               <w:ind w:left="0"/>
               <w:jc w:val="center"/>
@@ -11392,7 +11323,7 @@
           </w:tcPr>
           <w:p>
             <w:pPr>
-              <w:pStyle w:val="ListParagraph"/>
+              <w:pStyle w:val="af2"/>
               <w:spacing w:line="360" w:lineRule="auto"/>
               <w:ind w:left="0"/>
               <w:jc w:val="center"/>
@@ -11421,7 +11352,7 @@
           </w:tcPr>
           <w:p>
             <w:pPr>
-              <w:pStyle w:val="ListParagraph"/>
+              <w:pStyle w:val="af2"/>
               <w:spacing w:line="360" w:lineRule="auto"/>
               <w:ind w:left="0"/>
               <w:jc w:val="center"/>
@@ -11445,7 +11376,7 @@
           </w:p>
           <w:p>
             <w:pPr>
-              <w:pStyle w:val="ListParagraph"/>
+              <w:pStyle w:val="af2"/>
               <w:spacing w:line="360" w:lineRule="auto"/>
               <w:ind w:left="0"/>
               <w:jc w:val="center"/>
@@ -11491,7 +11422,7 @@
           </w:tcPr>
           <w:p>
             <w:pPr>
-              <w:pStyle w:val="ListParagraph"/>
+              <w:pStyle w:val="af2"/>
               <w:spacing w:line="360" w:lineRule="auto"/>
               <w:ind w:left="0"/>
               <w:jc w:val="center"/>
@@ -11516,7 +11447,7 @@
           </w:tcPr>
           <w:p>
             <w:pPr>
-              <w:pStyle w:val="ListParagraph"/>
+              <w:pStyle w:val="af2"/>
               <w:spacing w:line="360" w:lineRule="auto"/>
               <w:ind w:left="0"/>
               <w:jc w:val="center"/>
@@ -11547,7 +11478,7 @@
           </w:tcPr>
           <w:p>
             <w:pPr>
-              <w:pStyle w:val="ListParagraph"/>
+              <w:pStyle w:val="af2"/>
               <w:spacing w:line="360" w:lineRule="auto"/>
               <w:ind w:left="0"/>
               <w:rPr>
@@ -11570,7 +11501,7 @@
           </w:tcPr>
           <w:p>
             <w:pPr>
-              <w:pStyle w:val="ListParagraph"/>
+              <w:pStyle w:val="af2"/>
               <w:spacing w:line="360" w:lineRule="auto"/>
               <w:ind w:left="0"/>
               <w:cnfStyle w:val="000000100000" w:firstRow="0" w:lastRow="0" w:firstColumn="0" w:lastColumn="0" w:oddVBand="0" w:evenVBand="0" w:oddHBand="1" w:evenHBand="0" w:firstRowFirstColumn="0" w:firstRowLastColumn="0" w:lastRowFirstColumn="0" w:lastRowLastColumn="0"/>
@@ -11593,7 +11524,7 @@
           </w:tcPr>
           <w:p>
             <w:pPr>
-              <w:pStyle w:val="ListParagraph"/>
+              <w:pStyle w:val="af2"/>
               <w:spacing w:line="360" w:lineRule="auto"/>
               <w:ind w:left="0"/>
               <w:cnfStyle w:val="000000100000" w:firstRow="0" w:lastRow="0" w:firstColumn="0" w:lastColumn="0" w:oddVBand="0" w:evenVBand="0" w:oddHBand="1" w:evenHBand="0" w:firstRowFirstColumn="0" w:firstRowLastColumn="0" w:lastRowFirstColumn="0" w:lastRowLastColumn="0"/>
@@ -11617,7 +11548,7 @@
           </w:tcPr>
           <w:p>
             <w:pPr>
-              <w:pStyle w:val="ListParagraph"/>
+              <w:pStyle w:val="af2"/>
               <w:spacing w:line="360" w:lineRule="auto"/>
               <w:ind w:left="0"/>
               <w:cnfStyle w:val="000000100000" w:firstRow="0" w:lastRow="0" w:firstColumn="0" w:lastColumn="0" w:oddVBand="0" w:evenVBand="0" w:oddHBand="1" w:evenHBand="0" w:firstRowFirstColumn="0" w:firstRowLastColumn="0" w:lastRowFirstColumn="0" w:lastRowLastColumn="0"/>
@@ -11641,7 +11572,7 @@
           </w:tcPr>
           <w:p>
             <w:pPr>
-              <w:pStyle w:val="ListParagraph"/>
+              <w:pStyle w:val="af2"/>
               <w:spacing w:line="360" w:lineRule="auto"/>
               <w:ind w:left="0"/>
               <w:cnfStyle w:val="000000100000" w:firstRow="0" w:lastRow="0" w:firstColumn="0" w:lastColumn="0" w:oddVBand="0" w:evenVBand="0" w:oddHBand="1" w:evenHBand="0" w:firstRowFirstColumn="0" w:firstRowLastColumn="0" w:lastRowFirstColumn="0" w:lastRowLastColumn="0"/>
@@ -11665,7 +11596,7 @@
           </w:tcPr>
           <w:p>
             <w:pPr>
-              <w:pStyle w:val="ListParagraph"/>
+              <w:pStyle w:val="af2"/>
               <w:spacing w:line="360" w:lineRule="auto"/>
               <w:ind w:left="0"/>
               <w:cnfStyle w:val="000000100000" w:firstRow="0" w:lastRow="0" w:firstColumn="0" w:lastColumn="0" w:oddVBand="0" w:evenVBand="0" w:oddHBand="1" w:evenHBand="0" w:firstRowFirstColumn="0" w:firstRowLastColumn="0" w:lastRowFirstColumn="0" w:lastRowLastColumn="0"/>
@@ -11692,7 +11623,7 @@
           </w:tcPr>
           <w:p>
             <w:pPr>
-              <w:pStyle w:val="ListParagraph"/>
+              <w:pStyle w:val="af2"/>
               <w:spacing w:line="360" w:lineRule="auto"/>
               <w:ind w:left="0"/>
               <w:rPr>
@@ -11715,7 +11646,7 @@
           </w:tcPr>
           <w:p>
             <w:pPr>
-              <w:pStyle w:val="ListParagraph"/>
+              <w:pStyle w:val="af2"/>
               <w:spacing w:line="360" w:lineRule="auto"/>
               <w:ind w:left="0"/>
               <w:cnfStyle w:val="000000000000" w:firstRow="0" w:lastRow="0" w:firstColumn="0" w:lastColumn="0" w:oddVBand="0" w:evenVBand="0" w:oddHBand="0" w:evenHBand="0" w:firstRowFirstColumn="0" w:firstRowLastColumn="0" w:lastRowFirstColumn="0" w:lastRowLastColumn="0"/>
@@ -11738,7 +11669,7 @@
           </w:tcPr>
           <w:p>
             <w:pPr>
-              <w:pStyle w:val="ListParagraph"/>
+              <w:pStyle w:val="af2"/>
               <w:spacing w:line="360" w:lineRule="auto"/>
               <w:ind w:left="0"/>
               <w:cnfStyle w:val="000000000000" w:firstRow="0" w:lastRow="0" w:firstColumn="0" w:lastColumn="0" w:oddVBand="0" w:evenVBand="0" w:oddHBand="0" w:evenHBand="0" w:firstRowFirstColumn="0" w:firstRowLastColumn="0" w:lastRowFirstColumn="0" w:lastRowLastColumn="0"/>
@@ -11770,7 +11701,7 @@
           </w:tcPr>
           <w:p>
             <w:pPr>
-              <w:pStyle w:val="ListParagraph"/>
+              <w:pStyle w:val="af2"/>
               <w:spacing w:line="360" w:lineRule="auto"/>
               <w:ind w:left="0"/>
               <w:cnfStyle w:val="000000000000" w:firstRow="0" w:lastRow="0" w:firstColumn="0" w:lastColumn="0" w:oddVBand="0" w:evenVBand="0" w:oddHBand="0" w:evenHBand="0" w:firstRowFirstColumn="0" w:firstRowLastColumn="0" w:lastRowFirstColumn="0" w:lastRowLastColumn="0"/>
@@ -11803,7 +11734,7 @@
           </w:tcPr>
           <w:p>
             <w:pPr>
-              <w:pStyle w:val="ListParagraph"/>
+              <w:pStyle w:val="af2"/>
               <w:spacing w:line="360" w:lineRule="auto"/>
               <w:ind w:left="0"/>
               <w:cnfStyle w:val="000000000000" w:firstRow="0" w:lastRow="0" w:firstColumn="0" w:lastColumn="0" w:oddVBand="0" w:evenVBand="0" w:oddHBand="0" w:evenHBand="0" w:firstRowFirstColumn="0" w:firstRowLastColumn="0" w:lastRowFirstColumn="0" w:lastRowLastColumn="0"/>
@@ -11828,7 +11759,7 @@
           </w:tcPr>
           <w:p>
             <w:pPr>
-              <w:pStyle w:val="ListParagraph"/>
+              <w:pStyle w:val="af2"/>
               <w:spacing w:line="360" w:lineRule="auto"/>
               <w:ind w:left="0"/>
               <w:cnfStyle w:val="000000000000" w:firstRow="0" w:lastRow="0" w:firstColumn="0" w:lastColumn="0" w:oddVBand="0" w:evenVBand="0" w:oddHBand="0" w:evenHBand="0" w:firstRowFirstColumn="0" w:firstRowLastColumn="0" w:lastRowFirstColumn="0" w:lastRowLastColumn="0"/>
@@ -11858,7 +11789,7 @@
           </w:tcPr>
           <w:p>
             <w:pPr>
-              <w:pStyle w:val="ListParagraph"/>
+              <w:pStyle w:val="af2"/>
               <w:spacing w:line="360" w:lineRule="auto"/>
               <w:ind w:left="0"/>
               <w:rPr>
@@ -11871,6 +11802,7 @@
                 <w:rFonts w:cs="David" w:hint="cs"/>
                 <w:rtl/>
               </w:rPr>
+              <w:lastRenderedPageBreak/>
               <w:t>3</w:t>
             </w:r>
           </w:p>
@@ -11881,7 +11813,7 @@
           </w:tcPr>
           <w:p>
             <w:pPr>
-              <w:pStyle w:val="ListParagraph"/>
+              <w:pStyle w:val="af2"/>
               <w:spacing w:line="360" w:lineRule="auto"/>
               <w:ind w:left="0"/>
               <w:cnfStyle w:val="000000100000" w:firstRow="0" w:lastRow="0" w:firstColumn="0" w:lastColumn="0" w:oddVBand="0" w:evenVBand="0" w:oddHBand="1" w:evenHBand="0" w:firstRowFirstColumn="0" w:firstRowLastColumn="0" w:lastRowFirstColumn="0" w:lastRowLastColumn="0"/>
@@ -11904,7 +11836,7 @@
           </w:tcPr>
           <w:p>
             <w:pPr>
-              <w:pStyle w:val="ListParagraph"/>
+              <w:pStyle w:val="af2"/>
               <w:spacing w:line="360" w:lineRule="auto"/>
               <w:ind w:left="0"/>
               <w:cnfStyle w:val="000000100000" w:firstRow="0" w:lastRow="0" w:firstColumn="0" w:lastColumn="0" w:oddVBand="0" w:evenVBand="0" w:oddHBand="1" w:evenHBand="0" w:firstRowFirstColumn="0" w:firstRowLastColumn="0" w:lastRowFirstColumn="0" w:lastRowLastColumn="0"/>
@@ -11928,7 +11860,7 @@
           </w:tcPr>
           <w:p>
             <w:pPr>
-              <w:pStyle w:val="ListParagraph"/>
+              <w:pStyle w:val="af2"/>
               <w:spacing w:line="360" w:lineRule="auto"/>
               <w:ind w:left="0"/>
               <w:cnfStyle w:val="000000100000" w:firstRow="0" w:lastRow="0" w:firstColumn="0" w:lastColumn="0" w:oddVBand="0" w:evenVBand="0" w:oddHBand="1" w:evenHBand="0" w:firstRowFirstColumn="0" w:firstRowLastColumn="0" w:lastRowFirstColumn="0" w:lastRowLastColumn="0"/>
@@ -11952,7 +11884,7 @@
           </w:tcPr>
           <w:p>
             <w:pPr>
-              <w:pStyle w:val="ListParagraph"/>
+              <w:pStyle w:val="af2"/>
               <w:spacing w:line="360" w:lineRule="auto"/>
               <w:ind w:left="0"/>
               <w:cnfStyle w:val="000000100000" w:firstRow="0" w:lastRow="0" w:firstColumn="0" w:lastColumn="0" w:oddVBand="0" w:evenVBand="0" w:oddHBand="1" w:evenHBand="0" w:firstRowFirstColumn="0" w:firstRowLastColumn="0" w:lastRowFirstColumn="0" w:lastRowLastColumn="0"/>
@@ -11976,7 +11908,7 @@
           </w:tcPr>
           <w:p>
             <w:pPr>
-              <w:pStyle w:val="ListParagraph"/>
+              <w:pStyle w:val="af2"/>
               <w:spacing w:line="360" w:lineRule="auto"/>
               <w:ind w:left="0"/>
               <w:cnfStyle w:val="000000100000" w:firstRow="0" w:lastRow="0" w:firstColumn="0" w:lastColumn="0" w:oddVBand="0" w:evenVBand="0" w:oddHBand="1" w:evenHBand="0" w:firstRowFirstColumn="0" w:firstRowLastColumn="0" w:lastRowFirstColumn="0" w:lastRowLastColumn="0"/>
@@ -12003,7 +11935,7 @@
           </w:tcPr>
           <w:p>
             <w:pPr>
-              <w:pStyle w:val="ListParagraph"/>
+              <w:pStyle w:val="af2"/>
               <w:spacing w:line="360" w:lineRule="auto"/>
               <w:ind w:left="0"/>
               <w:rPr>
@@ -12026,7 +11958,7 @@
           </w:tcPr>
           <w:p>
             <w:pPr>
-              <w:pStyle w:val="ListParagraph"/>
+              <w:pStyle w:val="af2"/>
               <w:spacing w:line="360" w:lineRule="auto"/>
               <w:ind w:left="0"/>
               <w:cnfStyle w:val="000000000000" w:firstRow="0" w:lastRow="0" w:firstColumn="0" w:lastColumn="0" w:oddVBand="0" w:evenVBand="0" w:oddHBand="0" w:evenHBand="0" w:firstRowFirstColumn="0" w:firstRowLastColumn="0" w:lastRowFirstColumn="0" w:lastRowLastColumn="0"/>
@@ -12049,7 +11981,7 @@
           </w:tcPr>
           <w:p>
             <w:pPr>
-              <w:pStyle w:val="ListParagraph"/>
+              <w:pStyle w:val="af2"/>
               <w:spacing w:line="360" w:lineRule="auto"/>
               <w:ind w:left="0"/>
               <w:cnfStyle w:val="000000000000" w:firstRow="0" w:lastRow="0" w:firstColumn="0" w:lastColumn="0" w:oddVBand="0" w:evenVBand="0" w:oddHBand="0" w:evenHBand="0" w:firstRowFirstColumn="0" w:firstRowLastColumn="0" w:lastRowFirstColumn="0" w:lastRowLastColumn="0"/>
@@ -12073,7 +12005,7 @@
           </w:tcPr>
           <w:p>
             <w:pPr>
-              <w:pStyle w:val="ListParagraph"/>
+              <w:pStyle w:val="af2"/>
               <w:spacing w:line="360" w:lineRule="auto"/>
               <w:ind w:left="0"/>
               <w:cnfStyle w:val="000000000000" w:firstRow="0" w:lastRow="0" w:firstColumn="0" w:lastColumn="0" w:oddVBand="0" w:evenVBand="0" w:oddHBand="0" w:evenHBand="0" w:firstRowFirstColumn="0" w:firstRowLastColumn="0" w:lastRowFirstColumn="0" w:lastRowLastColumn="0"/>
@@ -12097,7 +12029,7 @@
           </w:tcPr>
           <w:p>
             <w:pPr>
-              <w:pStyle w:val="ListParagraph"/>
+              <w:pStyle w:val="af2"/>
               <w:spacing w:line="360" w:lineRule="auto"/>
               <w:ind w:left="0"/>
               <w:cnfStyle w:val="000000000000" w:firstRow="0" w:lastRow="0" w:firstColumn="0" w:lastColumn="0" w:oddVBand="0" w:evenVBand="0" w:oddHBand="0" w:evenHBand="0" w:firstRowFirstColumn="0" w:firstRowLastColumn="0" w:lastRowFirstColumn="0" w:lastRowLastColumn="0"/>
@@ -12121,7 +12053,7 @@
           </w:tcPr>
           <w:p>
             <w:pPr>
-              <w:pStyle w:val="ListParagraph"/>
+              <w:pStyle w:val="af2"/>
               <w:spacing w:line="360" w:lineRule="auto"/>
               <w:ind w:left="0"/>
               <w:cnfStyle w:val="000000000000" w:firstRow="0" w:lastRow="0" w:firstColumn="0" w:lastColumn="0" w:oddVBand="0" w:evenVBand="0" w:oddHBand="0" w:evenHBand="0" w:firstRowFirstColumn="0" w:firstRowLastColumn="0" w:lastRowFirstColumn="0" w:lastRowLastColumn="0"/>
@@ -12151,7 +12083,7 @@
           </w:tcPr>
           <w:p>
             <w:pPr>
-              <w:pStyle w:val="ListParagraph"/>
+              <w:pStyle w:val="af2"/>
               <w:spacing w:line="360" w:lineRule="auto"/>
               <w:ind w:left="0"/>
               <w:rPr>
@@ -12174,7 +12106,7 @@
           </w:tcPr>
           <w:p>
             <w:pPr>
-              <w:pStyle w:val="ListParagraph"/>
+              <w:pStyle w:val="af2"/>
               <w:spacing w:line="360" w:lineRule="auto"/>
               <w:ind w:left="0"/>
               <w:cnfStyle w:val="000000100000" w:firstRow="0" w:lastRow="0" w:firstColumn="0" w:lastColumn="0" w:oddVBand="0" w:evenVBand="0" w:oddHBand="1" w:evenHBand="0" w:firstRowFirstColumn="0" w:firstRowLastColumn="0" w:lastRowFirstColumn="0" w:lastRowLastColumn="0"/>
@@ -12197,7 +12129,7 @@
           </w:tcPr>
           <w:p>
             <w:pPr>
-              <w:pStyle w:val="ListParagraph"/>
+              <w:pStyle w:val="af2"/>
               <w:spacing w:line="360" w:lineRule="auto"/>
               <w:ind w:left="0"/>
               <w:cnfStyle w:val="000000100000" w:firstRow="0" w:lastRow="0" w:firstColumn="0" w:lastColumn="0" w:oddVBand="0" w:evenVBand="0" w:oddHBand="1" w:evenHBand="0" w:firstRowFirstColumn="0" w:firstRowLastColumn="0" w:lastRowFirstColumn="0" w:lastRowLastColumn="0"/>
@@ -12221,7 +12153,7 @@
           </w:tcPr>
           <w:p>
             <w:pPr>
-              <w:pStyle w:val="ListParagraph"/>
+              <w:pStyle w:val="af2"/>
               <w:spacing w:line="360" w:lineRule="auto"/>
               <w:ind w:left="0"/>
               <w:cnfStyle w:val="000000100000" w:firstRow="0" w:lastRow="0" w:firstColumn="0" w:lastColumn="0" w:oddVBand="0" w:evenVBand="0" w:oddHBand="1" w:evenHBand="0" w:firstRowFirstColumn="0" w:firstRowLastColumn="0" w:lastRowFirstColumn="0" w:lastRowLastColumn="0"/>
@@ -12245,7 +12177,7 @@
           </w:tcPr>
           <w:p>
             <w:pPr>
-              <w:pStyle w:val="ListParagraph"/>
+              <w:pStyle w:val="af2"/>
               <w:spacing w:line="360" w:lineRule="auto"/>
               <w:ind w:left="0"/>
               <w:cnfStyle w:val="000000100000" w:firstRow="0" w:lastRow="0" w:firstColumn="0" w:lastColumn="0" w:oddVBand="0" w:evenVBand="0" w:oddHBand="1" w:evenHBand="0" w:firstRowFirstColumn="0" w:firstRowLastColumn="0" w:lastRowFirstColumn="0" w:lastRowLastColumn="0"/>
@@ -12269,7 +12201,7 @@
           </w:tcPr>
           <w:p>
             <w:pPr>
-              <w:pStyle w:val="ListParagraph"/>
+              <w:pStyle w:val="af2"/>
               <w:spacing w:line="360" w:lineRule="auto"/>
               <w:ind w:left="0"/>
               <w:cnfStyle w:val="000000100000" w:firstRow="0" w:lastRow="0" w:firstColumn="0" w:lastColumn="0" w:oddVBand="0" w:evenVBand="0" w:oddHBand="1" w:evenHBand="0" w:firstRowFirstColumn="0" w:firstRowLastColumn="0" w:lastRowFirstColumn="0" w:lastRowLastColumn="0"/>
@@ -12291,7 +12223,7 @@
     </w:tbl>
     <w:p>
       <w:pPr>
-        <w:pStyle w:val="ListParagraph"/>
+        <w:pStyle w:val="af2"/>
         <w:spacing w:line="360" w:lineRule="auto"/>
         <w:ind w:left="437"/>
         <w:rPr>
@@ -12523,7 +12455,7 @@
     </w:p>
     <w:p>
       <w:pPr>
-        <w:pStyle w:val="Heading2"/>
+        <w:pStyle w:val="20"/>
         <w:rPr>
           <w:rtl/>
         </w:rPr>
@@ -12702,7 +12634,7 @@
     </w:p>
     <w:p>
       <w:pPr>
-        <w:pStyle w:val="Heading3"/>
+        <w:pStyle w:val="3"/>
         <w:rPr>
           <w:rtl/>
         </w:rPr>
@@ -12774,7 +12706,7 @@
     </w:p>
     <w:p>
       <w:pPr>
-        <w:pStyle w:val="Heading3"/>
+        <w:pStyle w:val="3"/>
         <w:rPr>
           <w:rtl/>
         </w:rPr>
@@ -12795,11 +12727,15 @@
         </w:rPr>
         <w:t xml:space="preserve"> </w:t>
       </w:r>
-      <w:proofErr w:type="spellStart"/>
-      <w:r>
-        <w:t>game_controler</w:t>
-      </w:r>
-      <w:proofErr w:type="spellEnd"/>
+      <w:r>
+        <w:t>game_contro</w:t>
+      </w:r>
+      <w:r>
+        <w:t>l</w:t>
+      </w:r>
+      <w:r>
+        <w:t>ler</w:t>
+      </w:r>
       <w:r>
         <w:rPr>
           <w:rFonts w:hint="cs"/>
@@ -12810,7 +12746,7 @@
     </w:p>
     <w:tbl>
       <w:tblPr>
-        <w:tblStyle w:val="TableGrid"/>
+        <w:tblStyle w:val="a7"/>
         <w:tblpPr w:leftFromText="180" w:rightFromText="180" w:vertAnchor="text" w:tblpXSpec="right" w:tblpY="1"/>
         <w:tblOverlap w:val="never"/>
         <w:bidiVisual/>
@@ -12980,7 +12916,6 @@
           <w:p>
             <w:pPr>
               <w:rPr>
-                <w:rFonts w:hint="cs"/>
                 <w:rtl/>
               </w:rPr>
             </w:pPr>
@@ -13032,13 +12967,8 @@
               <w:t xml:space="preserve">מימוש באמצעות </w:t>
             </w:r>
             <w:r>
-              <w:t xml:space="preserve">system </w:t>
-            </w:r>
-            <w:proofErr w:type="spellStart"/>
-            <w:r>
-              <w:t>verilog</w:t>
-            </w:r>
-            <w:proofErr w:type="spellEnd"/>
+              <w:t>system verilog</w:t>
+            </w:r>
           </w:p>
         </w:tc>
       </w:tr>
@@ -13069,25 +12999,15 @@
           <w:p>
             <w:pPr>
               <w:rPr>
+                <w:rtl/>
+              </w:rPr>
+            </w:pPr>
+            <w:r>
+              <w:rPr>
                 <w:rFonts w:hint="cs"/>
                 <w:rtl/>
               </w:rPr>
-            </w:pPr>
-            <w:proofErr w:type="spellStart"/>
-            <w:r>
-              <w:rPr>
-                <w:rFonts w:hint="cs"/>
-                <w:rtl/>
-              </w:rPr>
-              <w:t>קורדינטות</w:t>
-            </w:r>
-            <w:proofErr w:type="spellEnd"/>
-            <w:r>
-              <w:rPr>
-                <w:rFonts w:hint="cs"/>
-                <w:rtl/>
-              </w:rPr>
-              <w:t xml:space="preserve"> השחקן, </w:t>
+              <w:t xml:space="preserve">קורדינטות השחקן, </w:t>
             </w:r>
             <w:r>
               <w:t>bus</w:t>
@@ -13143,7 +13063,6 @@
           <w:p>
             <w:pPr>
               <w:rPr>
-                <w:rFonts w:hint="cs"/>
                 <w:color w:val="FF0000"/>
                 <w:rtl/>
               </w:rPr>
@@ -13255,7 +13174,7 @@
     </w:p>
     <w:p>
       <w:pPr>
-        <w:pStyle w:val="Heading3"/>
+        <w:pStyle w:val="3"/>
         <w:rPr>
           <w:rtl/>
         </w:rPr>
@@ -13269,11 +13188,9 @@
         <w:t xml:space="preserve">מודול שני </w:t>
       </w:r>
       <w:bookmarkEnd w:id="29"/>
-      <w:proofErr w:type="spellStart"/>
       <w:r>
         <w:t>bird_logic</w:t>
       </w:r>
-      <w:proofErr w:type="spellEnd"/>
       <w:r>
         <w:rPr>
           <w:rFonts w:hint="cs"/>
@@ -13291,7 +13208,7 @@
     </w:p>
     <w:tbl>
       <w:tblPr>
-        <w:tblStyle w:val="TableGrid"/>
+        <w:tblStyle w:val="a7"/>
         <w:tblpPr w:leftFromText="180" w:rightFromText="180" w:vertAnchor="text" w:tblpXSpec="right" w:tblpY="1"/>
         <w:tblOverlap w:val="never"/>
         <w:bidiVisual/>
@@ -13757,7 +13674,7 @@
     </w:p>
     <w:p>
       <w:pPr>
-        <w:pStyle w:val="Heading4"/>
+        <w:pStyle w:val="4"/>
         <w:rPr>
           <w:rtl/>
         </w:rPr>
@@ -13800,7 +13717,7 @@
     </w:p>
     <w:p>
       <w:pPr>
-        <w:pStyle w:val="Heading1"/>
+        <w:pStyle w:val="1"/>
         <w:numPr>
           <w:ilvl w:val="0"/>
           <w:numId w:val="0"/>
@@ -13846,7 +13763,7 @@
     </w:p>
     <w:p>
       <w:pPr>
-        <w:pStyle w:val="ListParagraph"/>
+        <w:pStyle w:val="af2"/>
         <w:spacing w:line="360" w:lineRule="auto"/>
         <w:rPr>
           <w:rFonts w:cs="David"/>
@@ -13882,7 +13799,7 @@
     </w:p>
     <w:p>
       <w:pPr>
-        <w:pStyle w:val="Heading1"/>
+        <w:pStyle w:val="1"/>
         <w:rPr>
           <w:rtl/>
         </w:rPr>
@@ -13976,21 +13893,79 @@
     </w:p>
     <w:p>
       <w:pPr>
-        <w:pStyle w:val="ListParagraph"/>
+        <w:pStyle w:val="af2"/>
         <w:numPr>
           <w:ilvl w:val="0"/>
           <w:numId w:val="35"/>
         </w:numPr>
       </w:pPr>
-      <w:proofErr w:type="spellStart"/>
-      <w:r>
-        <w:rPr>
-          <w:rFonts w:hint="cs"/>
-          <w:rtl/>
-        </w:rPr>
-        <w:t>סיפתח</w:t>
-      </w:r>
-      <w:proofErr w:type="spellEnd"/>
+      <w:r>
+        <w:rPr>
+          <w:rFonts w:hint="cs"/>
+          <w:rtl/>
+        </w:rPr>
+        <w:t xml:space="preserve">סיפתח </w:t>
+      </w:r>
+      <w:r>
+        <w:rPr>
+          <w:rtl/>
+        </w:rPr>
+        <w:t>–</w:t>
+      </w:r>
+      <w:r>
+        <w:rPr>
+          <w:rFonts w:hint="cs"/>
+          <w:rtl/>
+        </w:rPr>
+        <w:t xml:space="preserve"> ביצוע פ</w:t>
+      </w:r>
+      <w:r>
+        <w:rPr>
+          <w:rFonts w:hint="cs"/>
+          <w:rtl/>
+        </w:rPr>
+        <w:t>ריט אחד או שניים הקשורים לממשקים של ה</w:t>
+      </w:r>
+      <w:r>
+        <w:rPr>
+          <w:rFonts w:hint="cs"/>
+          <w:rtl/>
+        </w:rPr>
+        <w:t>פרויקט</w:t>
+      </w:r>
+      <w:r>
+        <w:rPr>
+          <w:rFonts w:hint="cs"/>
+          <w:rtl/>
+        </w:rPr>
+        <w:t xml:space="preserve">: תצוגה על מסך </w:t>
+      </w:r>
+      <w:r>
+        <w:rPr>
+          <w:rFonts w:hint="cs"/>
+        </w:rPr>
+        <w:t>VGA</w:t>
+      </w:r>
+      <w:r>
+        <w:rPr>
+          <w:rFonts w:hint="cs"/>
+          <w:rtl/>
+        </w:rPr>
+        <w:t xml:space="preserve"> וצליל.</w:t>
+      </w:r>
+      <w:r>
+        <w:rPr>
+          <w:rFonts w:hint="cs"/>
+          <w:rtl/>
+        </w:rPr>
+        <w:t xml:space="preserve">  </w:t>
+      </w:r>
+      <w:r>
+        <w:rPr>
+          <w:rtl/>
+        </w:rPr>
+        <w:t>–</w:t>
+      </w:r>
       <w:r>
         <w:rPr>
           <w:rFonts w:hint="cs"/>
@@ -14000,73 +13975,6 @@
       </w:r>
       <w:r>
         <w:rPr>
-          <w:rtl/>
-        </w:rPr>
-        <w:t>–</w:t>
-      </w:r>
-      <w:r>
-        <w:rPr>
-          <w:rFonts w:hint="cs"/>
-          <w:rtl/>
-        </w:rPr>
-        <w:t xml:space="preserve"> ביצוע פ</w:t>
-      </w:r>
-      <w:r>
-        <w:rPr>
-          <w:rFonts w:hint="cs"/>
-          <w:rtl/>
-        </w:rPr>
-        <w:t>ריט אחד או שניים הקשורים לממשקים של ה</w:t>
-      </w:r>
-      <w:r>
-        <w:rPr>
-          <w:rFonts w:hint="cs"/>
-          <w:rtl/>
-        </w:rPr>
-        <w:t>פרויקט</w:t>
-      </w:r>
-      <w:r>
-        <w:rPr>
-          <w:rFonts w:hint="cs"/>
-          <w:rtl/>
-        </w:rPr>
-        <w:t xml:space="preserve">: תצוגה על מסך </w:t>
-      </w:r>
-      <w:r>
-        <w:rPr>
-          <w:rFonts w:hint="cs"/>
-        </w:rPr>
-        <w:t>VGA</w:t>
-      </w:r>
-      <w:r>
-        <w:rPr>
-          <w:rFonts w:hint="cs"/>
-          <w:rtl/>
-        </w:rPr>
-        <w:t xml:space="preserve"> וצליל.</w:t>
-      </w:r>
-      <w:r>
-        <w:rPr>
-          <w:rFonts w:hint="cs"/>
-          <w:rtl/>
-        </w:rPr>
-        <w:t xml:space="preserve">  </w:t>
-      </w:r>
-      <w:r>
-        <w:rPr>
-          <w:rtl/>
-        </w:rPr>
-        <w:t>–</w:t>
-      </w:r>
-      <w:r>
-        <w:rPr>
-          <w:rFonts w:hint="cs"/>
-          <w:rtl/>
-        </w:rPr>
-        <w:t xml:space="preserve"> </w:t>
-      </w:r>
-      <w:r>
-        <w:rPr>
           <w:rFonts w:hint="cs"/>
           <w:rtl/>
         </w:rPr>
@@ -14088,7 +13996,7 @@
     </w:p>
     <w:p>
       <w:pPr>
-        <w:pStyle w:val="ListParagraph"/>
+        <w:pStyle w:val="af2"/>
         <w:numPr>
           <w:ilvl w:val="0"/>
           <w:numId w:val="35"/>
@@ -14132,23 +14040,7 @@
           <w:rFonts w:hint="cs"/>
           <w:rtl/>
         </w:rPr>
-        <w:t xml:space="preserve"> הדורש </w:t>
-      </w:r>
-      <w:proofErr w:type="gramStart"/>
-      <w:r>
-        <w:rPr>
-          <w:rFonts w:hint="cs"/>
-          <w:rtl/>
-        </w:rPr>
-        <w:t>שיתוף  כל</w:t>
-      </w:r>
-      <w:proofErr w:type="gramEnd"/>
-      <w:r>
-        <w:rPr>
-          <w:rFonts w:hint="cs"/>
-          <w:rtl/>
-        </w:rPr>
-        <w:t xml:space="preserve"> ה</w:t>
+        <w:t xml:space="preserve"> הדורש שיתוף  כל ה</w:t>
       </w:r>
       <w:r>
         <w:rPr>
@@ -14201,7 +14093,7 @@
     </w:p>
     <w:p>
       <w:pPr>
-        <w:pStyle w:val="ListParagraph"/>
+        <w:pStyle w:val="af2"/>
         <w:numPr>
           <w:ilvl w:val="0"/>
           <w:numId w:val="35"/>
@@ -14231,7 +14123,7 @@
     </w:p>
     <w:p>
       <w:pPr>
-        <w:pStyle w:val="ListParagraph"/>
+        <w:pStyle w:val="af2"/>
         <w:ind w:left="1188"/>
         <w:rPr>
           <w:rtl/>
@@ -14240,7 +14132,7 @@
     </w:p>
     <w:p>
       <w:pPr>
-        <w:pStyle w:val="ListParagraph"/>
+        <w:pStyle w:val="af2"/>
         <w:ind w:left="0"/>
         <w:rPr>
           <w:rtl/>
@@ -14277,7 +14169,7 @@
     </w:p>
     <w:p>
       <w:pPr>
-        <w:pStyle w:val="ListParagraph"/>
+        <w:pStyle w:val="af2"/>
         <w:ind w:left="0"/>
       </w:pPr>
       <w:r>
@@ -14285,23 +14177,7 @@
           <w:rFonts w:hint="cs"/>
           <w:rtl/>
         </w:rPr>
-        <w:t xml:space="preserve">כל שלב הוא חלק מדוח הכנה בהתאם </w:t>
-      </w:r>
-      <w:proofErr w:type="spellStart"/>
-      <w:r>
-        <w:rPr>
-          <w:rFonts w:hint="cs"/>
-          <w:rtl/>
-        </w:rPr>
-        <w:t>ללו"ז</w:t>
-      </w:r>
-      <w:proofErr w:type="spellEnd"/>
-      <w:r>
-        <w:rPr>
-          <w:rFonts w:hint="cs"/>
-          <w:rtl/>
-        </w:rPr>
-        <w:t xml:space="preserve"> המופיע במודל</w:t>
+        <w:t>כל שלב הוא חלק מדוח הכנה בהתאם ללו"ז המופיע במודל</w:t>
       </w:r>
       <w:r>
         <w:rPr>
@@ -14313,7 +14189,7 @@
     </w:p>
     <w:p>
       <w:pPr>
-        <w:pStyle w:val="Heading2"/>
+        <w:pStyle w:val="20"/>
         <w:rPr>
           <w:rtl/>
         </w:rPr>
@@ -14409,7 +14285,6 @@
           <w:right w:val="single" w:sz="4" w:space="4" w:color="auto"/>
         </w:pBdr>
         <w:rPr>
-          <w:rFonts w:hint="cs"/>
           <w:rtl/>
         </w:rPr>
       </w:pPr>
@@ -14428,23 +14303,7 @@
           <w:rFonts w:hint="cs"/>
           <w:rtl/>
         </w:rPr>
-        <w:t xml:space="preserve"> </w:t>
-      </w:r>
-      <w:proofErr w:type="spellStart"/>
-      <w:r>
-        <w:rPr>
-          <w:rFonts w:hint="cs"/>
-          <w:rtl/>
-        </w:rPr>
-        <w:t>אמיתי</w:t>
-      </w:r>
-      <w:proofErr w:type="spellEnd"/>
-      <w:r>
-        <w:rPr>
-          <w:rFonts w:hint="cs"/>
-          <w:rtl/>
-        </w:rPr>
-        <w:t>, האחרים יהיו ריבועים מלאים על מנת להקל על הקומפילציה</w:t>
+        <w:t xml:space="preserve"> אמיתי, האחרים יהיו ריבועים מלאים על מנת להקל על הקומפילציה</w:t>
       </w:r>
     </w:p>
     <w:p>
@@ -14497,8 +14356,6 @@
           <w:rtl/>
         </w:rPr>
       </w:pPr>
-      <w:bookmarkStart w:id="33" w:name="_GoBack"/>
-      <w:bookmarkEnd w:id="33"/>
       <w:r>
         <w:rPr>
           <w:rFonts w:ascii="Arial Black" w:eastAsiaTheme="minorEastAsia"/>
@@ -14507,7 +14364,6 @@
           <w:sz w:val="72"/>
           <w:szCs w:val="72"/>
           <w:rtl/>
-          <w:lang w:val="he-IL"/>
         </w:rPr>
         <mc:AlternateContent>
           <mc:Choice Requires="wps">
@@ -14586,7 +14442,7 @@
           </mc:Choice>
           <mc:Fallback>
             <w:pict>
-              <v:shape w14:anchorId="78E9CFF2" id="Multiplication Sign 15" o:spid="_x0000_s1026" style="position:absolute;margin-left:274.85pt;margin-top:247.85pt;width:61.9pt;height:62.75pt;z-index:251674624;visibility:visible;mso-wrap-style:square;mso-width-percent:0;mso-height-percent:0;mso-wrap-distance-left:9pt;mso-wrap-distance-top:0;mso-wrap-distance-right:9pt;mso-wrap-distance-bottom:0;mso-position-horizontal:absolute;mso-position-horizontal-relative:text;mso-position-vertical:absolute;mso-position-vertical-relative:text;mso-width-percent:0;mso-height-percent:0;mso-width-relative:margin;mso-height-relative:margin;v-text-anchor:middle" coordsize="786384,797204" o:gfxdata="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" path="m161650,218319r54439,-53701l393192,344158,570295,164618r54439,53701l446897,398602,624734,578885r-54439,53701l393192,453046,216089,632586,161650,578885,339487,398602,161650,218319xe" fillcolor="red" strokecolor="black [3213]" strokeweight="1pt">
+              <v:shape w14:anchorId="05C8DA74" id="Multiplication Sign 15" o:spid="_x0000_s1026" style="position:absolute;left:0;text-align:left;margin-left:274.85pt;margin-top:247.85pt;width:61.9pt;height:62.75pt;z-index:251674624;visibility:visible;mso-wrap-style:square;mso-width-percent:0;mso-height-percent:0;mso-wrap-distance-left:9pt;mso-wrap-distance-top:0;mso-wrap-distance-right:9pt;mso-wrap-distance-bottom:0;mso-position-horizontal:absolute;mso-position-horizontal-relative:text;mso-position-vertical:absolute;mso-position-vertical-relative:text;mso-width-percent:0;mso-height-percent:0;mso-width-relative:margin;mso-height-relative:margin;v-text-anchor:middle" coordsize="786384,797204" o:gfxdata="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" path="m161650,218319r54439,-53701l393192,344158,570295,164618r54439,53701l446897,398602,624734,578885r-54439,53701l393192,453046,216089,632586,161650,578885,339487,398602,161650,218319xe" fillcolor="red" strokecolor="black [3213]" strokeweight="1pt">
                 <v:fill opacity="40092f"/>
                 <v:stroke joinstyle="miter"/>
                 <v:path arrowok="t" o:connecttype="custom" o:connectlocs="161650,218319;216089,164618;393192,344158;570295,164618;624734,218319;446897,398602;624734,578885;570295,632586;393192,453046;216089,632586;161650,578885;339487,398602;161650,218319" o:connectangles="0,0,0,0,0,0,0,0,0,0,0,0,0"/>
@@ -14694,7 +14550,7 @@
     </w:p>
     <w:tbl>
       <w:tblPr>
-        <w:tblStyle w:val="TableGrid"/>
+        <w:tblStyle w:val="a7"/>
         <w:bidiVisual/>
         <w:tblW w:w="0" w:type="auto"/>
         <w:tblLook w:val="04A0" w:firstRow="1" w:lastRow="0" w:firstColumn="1" w:lastColumn="0" w:noHBand="0" w:noVBand="1"/>
@@ -14727,12 +14583,12 @@
     <w:p/>
     <w:p>
       <w:pPr>
-        <w:pStyle w:val="Heading1"/>
-        <w:rPr>
-          <w:rtl/>
-        </w:rPr>
-      </w:pPr>
-      <w:bookmarkStart w:id="34" w:name="_Toc38475606"/>
+        <w:pStyle w:val="1"/>
+        <w:rPr>
+          <w:rtl/>
+        </w:rPr>
+      </w:pPr>
+      <w:bookmarkStart w:id="33" w:name="_Toc38475606"/>
       <w:r>
         <w:rPr>
           <w:rFonts w:hint="cs"/>
@@ -14769,7 +14625,7 @@
         </w:rPr>
         <w:t>(כמו במצגת)</w:t>
       </w:r>
-      <w:bookmarkEnd w:id="34"/>
+      <w:bookmarkEnd w:id="33"/>
     </w:p>
     <w:p>
       <w:pPr>
@@ -14839,28 +14695,12 @@
           <w:rFonts w:hint="cs"/>
           <w:rtl/>
         </w:rPr>
-        <w:t xml:space="preserve">קוד </w:t>
-      </w:r>
-      <w:proofErr w:type="spellStart"/>
-      <w:r>
-        <w:rPr>
-          <w:rFonts w:hint="cs"/>
-          <w:rtl/>
-        </w:rPr>
-        <w:t>טרוויאלי</w:t>
-      </w:r>
-      <w:proofErr w:type="spellEnd"/>
-      <w:r>
-        <w:rPr>
-          <w:rFonts w:hint="cs"/>
-          <w:rtl/>
-        </w:rPr>
-        <w:t xml:space="preserve"> </w:t>
-      </w:r>
-    </w:p>
-    <w:p>
-      <w:pPr>
-        <w:pStyle w:val="ListParagraph"/>
+        <w:t xml:space="preserve">קוד טרוויאלי </w:t>
+      </w:r>
+    </w:p>
+    <w:p>
+      <w:pPr>
+        <w:pStyle w:val="af2"/>
         <w:spacing w:line="360" w:lineRule="auto"/>
         <w:ind w:left="10"/>
         <w:rPr>
@@ -14905,9 +14745,9 @@
     </w:p>
     <w:p>
       <w:pPr>
-        <w:pStyle w:val="Heading2"/>
-      </w:pPr>
-      <w:bookmarkStart w:id="35" w:name="_Toc38475607"/>
+        <w:pStyle w:val="20"/>
+      </w:pPr>
+      <w:bookmarkStart w:id="34" w:name="_Toc38475607"/>
       <w:r>
         <w:rPr>
           <w:rFonts w:hint="cs"/>
@@ -14929,6 +14769,34 @@
         </w:rPr>
         <w:t>]  -  [שם הסטודנט האחראי]</w:t>
       </w:r>
+      <w:bookmarkEnd w:id="34"/>
+      <w:r>
+        <w:rPr>
+          <w:rFonts w:hint="cs"/>
+          <w:rtl/>
+        </w:rPr>
+        <w:t xml:space="preserve"> </w:t>
+      </w:r>
+    </w:p>
+    <w:p>
+      <w:pPr>
+        <w:pStyle w:val="3"/>
+      </w:pPr>
+      <w:bookmarkStart w:id="35" w:name="_Toc38475608"/>
+      <w:r>
+        <w:rPr>
+          <w:rFonts w:hint="cs"/>
+          <w:rtl/>
+        </w:rPr>
+        <w:t xml:space="preserve">דיאגרמת </w:t>
+      </w:r>
+      <w:r>
+        <w:rPr>
+          <w:rFonts w:hint="cs"/>
+          <w:rtl/>
+        </w:rPr>
+        <w:t>מלבנים</w:t>
+      </w:r>
       <w:bookmarkEnd w:id="35"/>
       <w:r>
         <w:rPr>
@@ -14940,35 +14808,7 @@
     </w:p>
     <w:p>
       <w:pPr>
-        <w:pStyle w:val="Heading3"/>
-      </w:pPr>
-      <w:bookmarkStart w:id="36" w:name="_Toc38475608"/>
-      <w:r>
-        <w:rPr>
-          <w:rFonts w:hint="cs"/>
-          <w:rtl/>
-        </w:rPr>
-        <w:t xml:space="preserve">דיאגרמת </w:t>
-      </w:r>
-      <w:r>
-        <w:rPr>
-          <w:rFonts w:hint="cs"/>
-          <w:rtl/>
-        </w:rPr>
-        <w:t>מלבנים</w:t>
-      </w:r>
-      <w:bookmarkEnd w:id="36"/>
-      <w:r>
-        <w:rPr>
-          <w:rFonts w:hint="cs"/>
-          <w:rtl/>
-        </w:rPr>
-        <w:t xml:space="preserve"> </w:t>
-      </w:r>
-    </w:p>
-    <w:p>
-      <w:pPr>
-        <w:pStyle w:val="ListParagraph"/>
+        <w:pStyle w:val="af2"/>
         <w:spacing w:line="360" w:lineRule="auto"/>
         <w:ind w:left="1224"/>
         <w:rPr>
@@ -15000,7 +14840,7 @@
     </w:p>
     <w:tbl>
       <w:tblPr>
-        <w:tblStyle w:val="TableGrid"/>
+        <w:tblStyle w:val="a7"/>
         <w:bidiVisual/>
         <w:tblW w:w="0" w:type="auto"/>
         <w:tblInd w:w="437" w:type="dxa"/>
@@ -15031,7 +14871,7 @@
           </w:p>
           <w:p>
             <w:pPr>
-              <w:pStyle w:val="ListParagraph"/>
+              <w:pStyle w:val="af2"/>
               <w:spacing w:line="360" w:lineRule="auto"/>
               <w:ind w:left="0"/>
               <w:jc w:val="center"/>
@@ -15066,7 +14906,7 @@
     </w:tbl>
     <w:p>
       <w:pPr>
-        <w:pStyle w:val="ListParagraph"/>
+        <w:pStyle w:val="af2"/>
         <w:spacing w:line="360" w:lineRule="auto"/>
         <w:ind w:left="1224"/>
         <w:rPr>
@@ -15077,9 +14917,9 @@
     </w:p>
     <w:p>
       <w:pPr>
-        <w:pStyle w:val="Heading3"/>
-      </w:pPr>
-      <w:bookmarkStart w:id="37" w:name="_Toc38475609"/>
+        <w:pStyle w:val="3"/>
+      </w:pPr>
+      <w:bookmarkStart w:id="36" w:name="_Toc38475609"/>
       <w:r>
         <w:rPr>
           <w:rFonts w:hint="cs"/>
@@ -15110,7 +14950,7 @@
         </w:rPr>
         <w:t>בועות )</w:t>
       </w:r>
-      <w:bookmarkEnd w:id="37"/>
+      <w:bookmarkEnd w:id="36"/>
       <w:r>
         <w:rPr>
           <w:rFonts w:hint="cs"/>
@@ -15124,7 +14964,7 @@
     </w:p>
     <w:p>
       <w:pPr>
-        <w:pStyle w:val="ListParagraph"/>
+        <w:pStyle w:val="af2"/>
         <w:spacing w:line="360" w:lineRule="auto"/>
         <w:ind w:left="1440"/>
         <w:rPr>
@@ -15142,7 +14982,7 @@
     </w:p>
     <w:tbl>
       <w:tblPr>
-        <w:tblStyle w:val="TableGrid"/>
+        <w:tblStyle w:val="a7"/>
         <w:bidiVisual/>
         <w:tblW w:w="0" w:type="auto"/>
         <w:tblInd w:w="437" w:type="dxa"/>
@@ -15205,7 +15045,7 @@
           </w:p>
           <w:p>
             <w:pPr>
-              <w:pStyle w:val="ListParagraph"/>
+              <w:pStyle w:val="af2"/>
               <w:spacing w:line="360" w:lineRule="auto"/>
               <w:ind w:left="0"/>
               <w:rPr>
@@ -15231,7 +15071,7 @@
     </w:p>
     <w:p>
       <w:pPr>
-        <w:pStyle w:val="ListParagraph"/>
+        <w:pStyle w:val="af2"/>
         <w:spacing w:line="360" w:lineRule="auto"/>
         <w:ind w:left="10"/>
         <w:rPr>
@@ -15287,7 +15127,7 @@
     </w:p>
     <w:p>
       <w:pPr>
-        <w:pStyle w:val="Heading4"/>
+        <w:pStyle w:val="4"/>
         <w:rPr>
           <w:noProof/>
           <w:rtl/>
@@ -15311,7 +15151,7 @@
     </w:p>
     <w:tbl>
       <w:tblPr>
-        <w:tblStyle w:val="TableGrid"/>
+        <w:tblStyle w:val="a7"/>
         <w:bidiVisual/>
         <w:tblW w:w="0" w:type="auto"/>
         <w:tblLook w:val="04A0" w:firstRow="1" w:lastRow="0" w:firstColumn="1" w:lastColumn="0" w:noHBand="0" w:noVBand="1"/>
@@ -15535,14 +15375,12 @@
               </w:rPr>
               <w:t xml:space="preserve"> וממתינים לירידה באות השעון </w:t>
             </w:r>
-            <w:proofErr w:type="spellStart"/>
             <w:r>
               <w:rPr>
                 <w:snapToGrid w:val="0"/>
               </w:rPr>
               <w:t>Kbd_CLK</w:t>
             </w:r>
-            <w:proofErr w:type="spellEnd"/>
             <w:r>
               <w:rPr>
                 <w:rFonts w:hint="cs"/>
@@ -15551,14 +15389,12 @@
               </w:rPr>
               <w:t xml:space="preserve"> ובאות הנתונים </w:t>
             </w:r>
-            <w:proofErr w:type="spellStart"/>
             <w:r>
               <w:rPr>
                 <w:snapToGrid w:val="0"/>
               </w:rPr>
               <w:t>Kbd_DAT</w:t>
             </w:r>
-            <w:proofErr w:type="spellEnd"/>
             <w:r>
               <w:rPr>
                 <w:rFonts w:hint="cs"/>
@@ -15608,14 +15444,12 @@
               </w:rPr>
               <w:t xml:space="preserve">- </w:t>
             </w:r>
-            <w:proofErr w:type="spellStart"/>
             <w:r>
               <w:rPr>
                 <w:snapToGrid w:val="0"/>
               </w:rPr>
               <w:t>LowClk</w:t>
             </w:r>
-            <w:proofErr w:type="spellEnd"/>
             <w:r>
               <w:rPr>
                 <w:rFonts w:hint="cs"/>
@@ -15646,16 +15480,8 @@
               <w:rPr>
                 <w:snapToGrid w:val="0"/>
               </w:rPr>
-              <w:t xml:space="preserve"> </w:t>
-            </w:r>
-            <w:proofErr w:type="spellStart"/>
-            <w:r>
-              <w:rPr>
-                <w:snapToGrid w:val="0"/>
-              </w:rPr>
-              <w:t>Kbd_CLK</w:t>
-            </w:r>
-            <w:proofErr w:type="spellEnd"/>
+              <w:t xml:space="preserve"> Kbd_CLK</w:t>
+            </w:r>
             <w:r>
               <w:rPr>
                 <w:rFonts w:hint="cs"/>
@@ -15664,14 +15490,12 @@
               </w:rPr>
               <w:t xml:space="preserve"> וגם ירידה ב- </w:t>
             </w:r>
-            <w:proofErr w:type="spellStart"/>
             <w:r>
               <w:rPr>
                 <w:snapToGrid w:val="0"/>
               </w:rPr>
               <w:t>Kbd_DAT</w:t>
             </w:r>
-            <w:proofErr w:type="spellEnd"/>
             <w:r>
               <w:rPr>
                 <w:rFonts w:hint="cs"/>
@@ -15863,9 +15687,9 @@
     </w:p>
     <w:p>
       <w:pPr>
-        <w:pStyle w:val="Heading3"/>
-      </w:pPr>
-      <w:bookmarkStart w:id="38" w:name="_Toc38475610"/>
+        <w:pStyle w:val="3"/>
+      </w:pPr>
+      <w:bookmarkStart w:id="37" w:name="_Toc38475610"/>
       <w:r>
         <w:rPr>
           <w:rFonts w:hint="cs"/>
@@ -15880,11 +15704,11 @@
         </w:rPr>
         <w:t xml:space="preserve"> של המודול</w:t>
       </w:r>
-      <w:bookmarkEnd w:id="38"/>
-    </w:p>
-    <w:p>
-      <w:pPr>
-        <w:pStyle w:val="ListParagraph"/>
+      <w:bookmarkEnd w:id="37"/>
+    </w:p>
+    <w:p>
+      <w:pPr>
+        <w:pStyle w:val="af2"/>
         <w:spacing w:line="360" w:lineRule="auto"/>
         <w:ind w:left="10"/>
         <w:rPr>
@@ -15902,7 +15726,7 @@
     </w:p>
     <w:p>
       <w:pPr>
-        <w:pStyle w:val="ListParagraph"/>
+        <w:pStyle w:val="af2"/>
         <w:spacing w:line="360" w:lineRule="auto"/>
         <w:ind w:left="10"/>
         <w:rPr>
@@ -15950,7 +15774,7 @@
     </w:p>
     <w:p>
       <w:pPr>
-        <w:pStyle w:val="ListParagraph"/>
+        <w:pStyle w:val="af2"/>
         <w:spacing w:line="360" w:lineRule="auto"/>
         <w:ind w:left="10"/>
         <w:rPr>
@@ -15982,7 +15806,7 @@
     </w:p>
     <w:p>
       <w:pPr>
-        <w:pStyle w:val="ListParagraph"/>
+        <w:pStyle w:val="af2"/>
         <w:spacing w:line="360" w:lineRule="auto"/>
         <w:ind w:left="10"/>
         <w:rPr>
@@ -16022,7 +15846,7 @@
     </w:p>
     <w:p>
       <w:pPr>
-        <w:pStyle w:val="ListParagraph"/>
+        <w:pStyle w:val="af2"/>
         <w:spacing w:line="360" w:lineRule="auto"/>
         <w:ind w:left="1440"/>
         <w:rPr>
@@ -16033,7 +15857,7 @@
     </w:p>
     <w:p>
       <w:pPr>
-        <w:pStyle w:val="ListParagraph"/>
+        <w:pStyle w:val="af2"/>
         <w:spacing w:line="360" w:lineRule="auto"/>
         <w:ind w:left="1440"/>
         <w:rPr>
@@ -16051,7 +15875,7 @@
     </w:p>
     <w:p>
       <w:pPr>
-        <w:pStyle w:val="ListParagraph"/>
+        <w:pStyle w:val="af2"/>
         <w:spacing w:line="360" w:lineRule="auto"/>
         <w:ind w:left="1440"/>
         <w:rPr>
@@ -16311,7 +16135,7 @@
                         <w:txbxContent>
                           <w:p>
                             <w:pPr>
-                              <w:pStyle w:val="ListParagraph"/>
+                              <w:pStyle w:val="af2"/>
                               <w:spacing w:line="360" w:lineRule="auto"/>
                               <w:ind w:left="1440"/>
                               <w:jc w:val="center"/>
@@ -16379,7 +16203,7 @@
                   <w:txbxContent>
                     <w:p>
                       <w:pPr>
-                        <w:pStyle w:val="ListParagraph"/>
+                        <w:pStyle w:val="af2"/>
                         <w:spacing w:line="360" w:lineRule="auto"/>
                         <w:ind w:left="1440"/>
                         <w:jc w:val="center"/>
@@ -16430,7 +16254,7 @@
     </w:p>
     <w:tbl>
       <w:tblPr>
-        <w:tblStyle w:val="TableGrid"/>
+        <w:tblStyle w:val="a7"/>
         <w:bidiVisual/>
         <w:tblW w:w="0" w:type="auto"/>
         <w:tblInd w:w="437" w:type="dxa"/>
@@ -16469,7 +16293,7 @@
           </w:p>
           <w:p>
             <w:pPr>
-              <w:pStyle w:val="ListParagraph"/>
+              <w:pStyle w:val="af2"/>
               <w:spacing w:line="360" w:lineRule="auto"/>
               <w:ind w:left="0"/>
               <w:rPr>
@@ -16483,7 +16307,7 @@
     </w:tbl>
     <w:p>
       <w:pPr>
-        <w:pStyle w:val="ListParagraph"/>
+        <w:pStyle w:val="af2"/>
         <w:spacing w:line="360" w:lineRule="auto"/>
         <w:ind w:left="437"/>
         <w:rPr>
@@ -16498,31 +16322,59 @@
     </w:p>
     <w:p>
       <w:pPr>
-        <w:pStyle w:val="Heading2"/>
-      </w:pPr>
-      <w:bookmarkStart w:id="39" w:name="_Toc490979690"/>
-      <w:bookmarkStart w:id="40" w:name="_Toc38475611"/>
+        <w:pStyle w:val="20"/>
+      </w:pPr>
+      <w:bookmarkStart w:id="38" w:name="_Toc490979690"/>
+      <w:bookmarkStart w:id="39" w:name="_Toc38475611"/>
+      <w:bookmarkEnd w:id="38"/>
+      <w:r>
+        <w:rPr>
+          <w:rFonts w:hint="cs"/>
+          <w:rtl/>
+        </w:rPr>
+        <w:t xml:space="preserve">מודול שני  - </w:t>
+      </w:r>
+      <w:r>
+        <w:rPr>
+          <w:rFonts w:hint="cs"/>
+          <w:rtl/>
+        </w:rPr>
+        <w:t>[שם המודול</w:t>
+      </w:r>
+      <w:r>
+        <w:rPr>
+          <w:rFonts w:hint="cs"/>
+          <w:rtl/>
+        </w:rPr>
+        <w:t>]  -  [שם הסטודנט האחראי]</w:t>
+      </w:r>
       <w:bookmarkEnd w:id="39"/>
       <w:r>
         <w:rPr>
           <w:rFonts w:hint="cs"/>
           <w:rtl/>
         </w:rPr>
-        <w:t xml:space="preserve">מודול שני  - </w:t>
-      </w:r>
-      <w:r>
-        <w:rPr>
-          <w:rFonts w:hint="cs"/>
-          <w:rtl/>
-        </w:rPr>
-        <w:t>[שם המודול</w:t>
-      </w:r>
-      <w:r>
-        <w:rPr>
-          <w:rFonts w:hint="cs"/>
-          <w:rtl/>
-        </w:rPr>
-        <w:t>]  -  [שם הסטודנט האחראי]</w:t>
+        <w:t xml:space="preserve"> </w:t>
+      </w:r>
+    </w:p>
+    <w:p>
+      <w:pPr>
+        <w:pStyle w:val="3"/>
+      </w:pPr>
+      <w:bookmarkStart w:id="40" w:name="_Toc38475612"/>
+      <w:r>
+        <w:rPr>
+          <w:rFonts w:hint="cs"/>
+          <w:rtl/>
+        </w:rPr>
+        <w:t xml:space="preserve">דיאגרמת </w:t>
+      </w:r>
+      <w:r>
+        <w:rPr>
+          <w:rFonts w:hint="cs"/>
+          <w:rtl/>
+        </w:rPr>
+        <w:t>מלבנים</w:t>
       </w:r>
       <w:bookmarkEnd w:id="40"/>
       <w:r>
@@ -16535,35 +16387,7 @@
     </w:p>
     <w:p>
       <w:pPr>
-        <w:pStyle w:val="Heading3"/>
-      </w:pPr>
-      <w:bookmarkStart w:id="41" w:name="_Toc38475612"/>
-      <w:r>
-        <w:rPr>
-          <w:rFonts w:hint="cs"/>
-          <w:rtl/>
-        </w:rPr>
-        <w:t xml:space="preserve">דיאגרמת </w:t>
-      </w:r>
-      <w:r>
-        <w:rPr>
-          <w:rFonts w:hint="cs"/>
-          <w:rtl/>
-        </w:rPr>
-        <w:t>מלבנים</w:t>
-      </w:r>
-      <w:bookmarkEnd w:id="41"/>
-      <w:r>
-        <w:rPr>
-          <w:rFonts w:hint="cs"/>
-          <w:rtl/>
-        </w:rPr>
-        <w:t xml:space="preserve"> </w:t>
-      </w:r>
-    </w:p>
-    <w:p>
-      <w:pPr>
-        <w:pStyle w:val="ListParagraph"/>
+        <w:pStyle w:val="af2"/>
         <w:spacing w:line="360" w:lineRule="auto"/>
         <w:ind w:left="1224"/>
         <w:rPr>
@@ -16595,7 +16419,7 @@
     </w:p>
     <w:tbl>
       <w:tblPr>
-        <w:tblStyle w:val="TableGrid"/>
+        <w:tblStyle w:val="a7"/>
         <w:bidiVisual/>
         <w:tblW w:w="0" w:type="auto"/>
         <w:tblInd w:w="437" w:type="dxa"/>
@@ -16626,7 +16450,7 @@
           </w:p>
           <w:p>
             <w:pPr>
-              <w:pStyle w:val="ListParagraph"/>
+              <w:pStyle w:val="af2"/>
               <w:spacing w:line="360" w:lineRule="auto"/>
               <w:ind w:left="0"/>
               <w:jc w:val="center"/>
@@ -16661,7 +16485,7 @@
     </w:tbl>
     <w:p>
       <w:pPr>
-        <w:pStyle w:val="ListParagraph"/>
+        <w:pStyle w:val="af2"/>
         <w:spacing w:line="360" w:lineRule="auto"/>
         <w:ind w:left="1224"/>
         <w:rPr>
@@ -16672,9 +16496,9 @@
     </w:p>
     <w:p>
       <w:pPr>
-        <w:pStyle w:val="Heading3"/>
-      </w:pPr>
-      <w:bookmarkStart w:id="42" w:name="_Toc38475613"/>
+        <w:pStyle w:val="3"/>
+      </w:pPr>
+      <w:bookmarkStart w:id="41" w:name="_Toc38475613"/>
       <w:r>
         <w:rPr>
           <w:rFonts w:hint="cs"/>
@@ -16699,7 +16523,7 @@
         </w:rPr>
         <w:t>בועות )</w:t>
       </w:r>
-      <w:bookmarkEnd w:id="42"/>
+      <w:bookmarkEnd w:id="41"/>
       <w:r>
         <w:rPr>
           <w:rFonts w:hint="cs"/>
@@ -16713,7 +16537,7 @@
     </w:p>
     <w:p>
       <w:pPr>
-        <w:pStyle w:val="ListParagraph"/>
+        <w:pStyle w:val="af2"/>
         <w:spacing w:line="360" w:lineRule="auto"/>
         <w:ind w:left="1440"/>
         <w:rPr>
@@ -16740,7 +16564,7 @@
     </w:p>
     <w:tbl>
       <w:tblPr>
-        <w:tblStyle w:val="TableGrid"/>
+        <w:tblStyle w:val="a7"/>
         <w:bidiVisual/>
         <w:tblW w:w="0" w:type="auto"/>
         <w:tblInd w:w="437" w:type="dxa"/>
@@ -16805,7 +16629,7 @@
           </w:p>
           <w:p>
             <w:pPr>
-              <w:pStyle w:val="ListParagraph"/>
+              <w:pStyle w:val="af2"/>
               <w:spacing w:line="360" w:lineRule="auto"/>
               <w:ind w:left="0"/>
               <w:rPr>
@@ -16831,7 +16655,7 @@
     </w:p>
     <w:p>
       <w:pPr>
-        <w:pStyle w:val="Heading4"/>
+        <w:pStyle w:val="4"/>
         <w:rPr>
           <w:noProof/>
           <w:rtl/>
@@ -16855,7 +16679,7 @@
     </w:p>
     <w:tbl>
       <w:tblPr>
-        <w:tblStyle w:val="TableGrid"/>
+        <w:tblStyle w:val="a7"/>
         <w:bidiVisual/>
         <w:tblW w:w="0" w:type="auto"/>
         <w:tblLook w:val="04A0" w:firstRow="1" w:lastRow="0" w:firstColumn="1" w:lastColumn="0" w:noHBand="0" w:noVBand="1"/>
@@ -17079,14 +16903,12 @@
               </w:rPr>
               <w:t xml:space="preserve"> וממתינים לירידה באות השעון </w:t>
             </w:r>
-            <w:proofErr w:type="spellStart"/>
             <w:r>
               <w:rPr>
                 <w:snapToGrid w:val="0"/>
               </w:rPr>
               <w:t>Kbd_CLK</w:t>
             </w:r>
-            <w:proofErr w:type="spellEnd"/>
             <w:r>
               <w:rPr>
                 <w:rFonts w:hint="cs"/>
@@ -17095,14 +16917,12 @@
               </w:rPr>
               <w:t xml:space="preserve"> ובאות הנתונים </w:t>
             </w:r>
-            <w:proofErr w:type="spellStart"/>
             <w:r>
               <w:rPr>
                 <w:snapToGrid w:val="0"/>
               </w:rPr>
               <w:t>Kbd_DAT</w:t>
             </w:r>
-            <w:proofErr w:type="spellEnd"/>
             <w:r>
               <w:rPr>
                 <w:rFonts w:hint="cs"/>
@@ -17152,14 +16972,12 @@
               </w:rPr>
               <w:t xml:space="preserve">- </w:t>
             </w:r>
-            <w:proofErr w:type="spellStart"/>
             <w:r>
               <w:rPr>
                 <w:snapToGrid w:val="0"/>
               </w:rPr>
               <w:t>LowClk</w:t>
             </w:r>
-            <w:proofErr w:type="spellEnd"/>
             <w:r>
               <w:rPr>
                 <w:rFonts w:hint="cs"/>
@@ -17190,16 +17008,8 @@
               <w:rPr>
                 <w:snapToGrid w:val="0"/>
               </w:rPr>
-              <w:t xml:space="preserve"> </w:t>
-            </w:r>
-            <w:proofErr w:type="spellStart"/>
-            <w:r>
-              <w:rPr>
-                <w:snapToGrid w:val="0"/>
-              </w:rPr>
-              <w:t>Kbd_CLK</w:t>
-            </w:r>
-            <w:proofErr w:type="spellEnd"/>
+              <w:t xml:space="preserve"> Kbd_CLK</w:t>
+            </w:r>
             <w:r>
               <w:rPr>
                 <w:rFonts w:hint="cs"/>
@@ -17208,14 +17018,12 @@
               </w:rPr>
               <w:t xml:space="preserve"> וגם ירידה ב- </w:t>
             </w:r>
-            <w:proofErr w:type="spellStart"/>
             <w:r>
               <w:rPr>
                 <w:snapToGrid w:val="0"/>
               </w:rPr>
               <w:t>Kbd_DAT</w:t>
             </w:r>
-            <w:proofErr w:type="spellEnd"/>
             <w:r>
               <w:rPr>
                 <w:rFonts w:hint="cs"/>
@@ -17401,9 +17209,9 @@
     <w:p/>
     <w:p>
       <w:pPr>
-        <w:pStyle w:val="Heading3"/>
-      </w:pPr>
-      <w:bookmarkStart w:id="43" w:name="_Toc38475614"/>
+        <w:pStyle w:val="3"/>
+      </w:pPr>
+      <w:bookmarkStart w:id="42" w:name="_Toc38475614"/>
       <w:r>
         <w:rPr>
           <w:rFonts w:hint="cs"/>
@@ -17411,11 +17219,11 @@
         </w:rPr>
         <w:t>מסך(י) סימולציה</w:t>
       </w:r>
-      <w:bookmarkEnd w:id="43"/>
-    </w:p>
-    <w:p>
-      <w:pPr>
-        <w:pStyle w:val="ListParagraph"/>
+      <w:bookmarkEnd w:id="42"/>
+    </w:p>
+    <w:p>
+      <w:pPr>
+        <w:pStyle w:val="af2"/>
         <w:spacing w:line="360" w:lineRule="auto"/>
         <w:ind w:left="10"/>
         <w:rPr>
@@ -17433,7 +17241,7 @@
     </w:p>
     <w:p>
       <w:pPr>
-        <w:pStyle w:val="ListParagraph"/>
+        <w:pStyle w:val="af2"/>
         <w:spacing w:line="360" w:lineRule="auto"/>
         <w:ind w:left="10"/>
         <w:rPr>
@@ -17451,7 +17259,7 @@
     </w:p>
     <w:p>
       <w:pPr>
-        <w:pStyle w:val="ListParagraph"/>
+        <w:pStyle w:val="af2"/>
         <w:spacing w:line="360" w:lineRule="auto"/>
         <w:ind w:left="10"/>
         <w:rPr>
@@ -17469,7 +17277,7 @@
     </w:p>
     <w:tbl>
       <w:tblPr>
-        <w:tblStyle w:val="TableGrid"/>
+        <w:tblStyle w:val="a7"/>
         <w:bidiVisual/>
         <w:tblW w:w="0" w:type="auto"/>
         <w:tblInd w:w="437" w:type="dxa"/>
@@ -17508,7 +17316,7 @@
           </w:p>
           <w:p>
             <w:pPr>
-              <w:pStyle w:val="ListParagraph"/>
+              <w:pStyle w:val="af2"/>
               <w:spacing w:line="360" w:lineRule="auto"/>
               <w:ind w:left="0"/>
               <w:rPr>
@@ -17522,7 +17330,7 @@
     </w:tbl>
     <w:p>
       <w:pPr>
-        <w:pStyle w:val="ListParagraph"/>
+        <w:pStyle w:val="af2"/>
         <w:spacing w:line="360" w:lineRule="auto"/>
         <w:rPr>
           <w:rFonts w:cs="David"/>
@@ -17568,16 +17376,12 @@
     </w:p>
     <w:p>
       <w:pPr>
-        <w:pStyle w:val="Heading1"/>
-      </w:pPr>
-      <w:bookmarkStart w:id="44" w:name="_Toc38475615"/>
+        <w:pStyle w:val="1"/>
+      </w:pPr>
+      <w:bookmarkStart w:id="43" w:name="_Toc38475615"/>
       <w:r>
         <w:lastRenderedPageBreak/>
-        <w:t xml:space="preserve">Signal </w:t>
-      </w:r>
-      <w:proofErr w:type="gramStart"/>
-      <w:r>
-        <w:t xml:space="preserve">Tap </w:t>
+        <w:t xml:space="preserve">Signal Tap </w:t>
       </w:r>
       <w:r>
         <w:rPr>
@@ -17587,17 +17391,13 @@
         <w:t xml:space="preserve"> </w:t>
       </w:r>
       <w:r>
-        <w:t>(</w:t>
-      </w:r>
-      <w:proofErr w:type="gramEnd"/>
-      <w:r>
-        <w:t>S.T.)</w:t>
-      </w:r>
-      <w:bookmarkEnd w:id="44"/>
-    </w:p>
-    <w:p>
-      <w:pPr>
-        <w:pStyle w:val="ListParagraph"/>
+        <w:t>(S.T.)</w:t>
+      </w:r>
+      <w:bookmarkEnd w:id="43"/>
+    </w:p>
+    <w:p>
+      <w:pPr>
+        <w:pStyle w:val="af2"/>
         <w:spacing w:line="360" w:lineRule="auto"/>
         <w:ind w:left="437"/>
         <w:rPr>
@@ -17643,61 +17443,122 @@
           <w:rFonts w:cs="David" w:hint="cs"/>
           <w:rtl/>
         </w:rPr>
-        <w:t xml:space="preserve"> </w:t>
-      </w:r>
-      <w:proofErr w:type="spellStart"/>
+        <w:t xml:space="preserve"> אמיתי </w:t>
+      </w:r>
       <w:r>
         <w:rPr>
           <w:rFonts w:cs="David" w:hint="cs"/>
           <w:rtl/>
         </w:rPr>
-        <w:t>אמיתי</w:t>
-      </w:r>
-      <w:proofErr w:type="spellEnd"/>
+        <w:t>בחומרה, צרף מסך של ה .</w:t>
+      </w:r>
       <w:r>
         <w:rPr>
           <w:rFonts w:cs="David" w:hint="cs"/>
-          <w:rtl/>
-        </w:rPr>
-        <w:t xml:space="preserve"> </w:t>
+        </w:rPr>
+        <w:t>T</w:t>
       </w:r>
       <w:r>
         <w:rPr>
           <w:rFonts w:cs="David" w:hint="cs"/>
           <w:rtl/>
         </w:rPr>
-        <w:t>בחומרה, צרף מסך של ה .</w:t>
+        <w:t>.</w:t>
       </w:r>
       <w:r>
         <w:rPr>
           <w:rFonts w:cs="David" w:hint="cs"/>
         </w:rPr>
-        <w:t>T</w:t>
+        <w:t>S</w:t>
       </w:r>
       <w:r>
         <w:rPr>
           <w:rFonts w:cs="David" w:hint="cs"/>
           <w:rtl/>
         </w:rPr>
-        <w:t>.</w:t>
-      </w:r>
-      <w:r>
-        <w:rPr>
-          <w:rFonts w:cs="David" w:hint="cs"/>
-        </w:rPr>
-        <w:t>S</w:t>
-      </w:r>
-      <w:r>
-        <w:rPr>
-          <w:rFonts w:cs="David" w:hint="cs"/>
-          <w:rtl/>
-        </w:rPr>
         <w:t xml:space="preserve"> בו זיהית את הבאג. הסבר מה היה הבאג, כיצד זיהית אותו  וכיצד תקנת אותו. </w:t>
       </w:r>
     </w:p>
-    <w:p>
-      <w:pPr>
-        <w:pStyle w:val="ListParagraph"/>
+    <w:tbl>
+      <w:tblPr>
+        <w:tblStyle w:val="a7"/>
+        <w:tblpPr w:leftFromText="180" w:rightFromText="180" w:vertAnchor="text" w:horzAnchor="margin" w:tblpXSpec="center" w:tblpY="1210"/>
+        <w:bidiVisual/>
+        <w:tblW w:w="11134" w:type="dxa"/>
+        <w:tblLook w:val="04A0" w:firstRow="1" w:lastRow="0" w:firstColumn="1" w:lastColumn="0" w:noHBand="0" w:noVBand="1"/>
+      </w:tblPr>
+      <w:tblGrid>
+        <w:gridCol w:w="11436"/>
+      </w:tblGrid>
+      <w:tr>
+        <w:trPr>
+          <w:trHeight w:val="2148"/>
+        </w:trPr>
+        <w:tc>
+          <w:tcPr>
+            <w:tcW w:w="11134" w:type="dxa"/>
+          </w:tcPr>
+          <w:p>
+            <w:pPr>
+              <w:pStyle w:val="af2"/>
+              <w:spacing w:line="360" w:lineRule="auto"/>
+              <w:ind w:left="0"/>
+              <w:rPr>
+                <w:rFonts w:cs="David"/>
+                <w:rtl/>
+              </w:rPr>
+            </w:pPr>
+            <w:r>
+              <w:rPr>
+                <w:rFonts w:ascii="Arial Black" w:eastAsiaTheme="minorEastAsia"/>
+                <w:color w:val="000000"/>
+                <w:sz w:val="44"/>
+                <w:szCs w:val="44"/>
+                <w:rtl/>
+              </w:rPr>
+              <w:drawing>
+                <wp:inline distT="0" distB="0" distL="0" distR="0" wp14:anchorId="77765DC3" wp14:editId="2C8E25F5">
+                  <wp:extent cx="7122795" cy="1287780"/>
+                  <wp:effectExtent l="0" t="0" r="1905" b="7620"/>
+                  <wp:docPr id="16" name="תמונה 16"/>
+                  <wp:cNvGraphicFramePr>
+                    <a:graphicFrameLocks xmlns:a="http://schemas.openxmlformats.org/drawingml/2006/main" noChangeAspect="1"/>
+                  </wp:cNvGraphicFramePr>
+                  <a:graphic xmlns:a="http://schemas.openxmlformats.org/drawingml/2006/main">
+                    <a:graphicData uri="http://schemas.openxmlformats.org/drawingml/2006/picture">
+                      <pic:pic xmlns:pic="http://schemas.openxmlformats.org/drawingml/2006/picture">
+                        <pic:nvPicPr>
+                          <pic:cNvPr id="1" name=""/>
+                          <pic:cNvPicPr/>
+                        </pic:nvPicPr>
+                        <pic:blipFill>
+                          <a:blip r:embed="rId15"/>
+                          <a:stretch>
+                            <a:fillRect/>
+                          </a:stretch>
+                        </pic:blipFill>
+                        <pic:spPr>
+                          <a:xfrm>
+                            <a:off x="0" y="0"/>
+                            <a:ext cx="7179682" cy="1298065"/>
+                          </a:xfrm>
+                          <a:prstGeom prst="rect">
+                            <a:avLst/>
+                          </a:prstGeom>
+                        </pic:spPr>
+                      </pic:pic>
+                    </a:graphicData>
+                  </a:graphic>
+                </wp:inline>
+              </w:drawing>
+            </w:r>
+          </w:p>
+        </w:tc>
+      </w:tr>
+    </w:tbl>
+    <w:p>
+      <w:pPr>
+        <w:pStyle w:val="af2"/>
         <w:spacing w:line="360" w:lineRule="auto"/>
         <w:ind w:left="437"/>
         <w:rPr>
@@ -17888,7 +17749,7 @@
     </w:p>
     <w:p>
       <w:pPr>
-        <w:pStyle w:val="ListParagraph"/>
+        <w:pStyle w:val="af2"/>
         <w:spacing w:line="360" w:lineRule="auto"/>
         <w:ind w:left="437"/>
         <w:rPr>
@@ -17926,70 +17787,9 @@
         <w:t xml:space="preserve"> </w:t>
       </w:r>
     </w:p>
-    <w:tbl>
-      <w:tblPr>
-        <w:tblStyle w:val="TableGrid"/>
-        <w:bidiVisual/>
-        <w:tblW w:w="0" w:type="auto"/>
-        <w:tblInd w:w="437" w:type="dxa"/>
-        <w:tblLook w:val="04A0" w:firstRow="1" w:lastRow="0" w:firstColumn="1" w:lastColumn="0" w:noHBand="0" w:noVBand="1"/>
-      </w:tblPr>
-      <w:tblGrid>
-        <w:gridCol w:w="8609"/>
-      </w:tblGrid>
-      <w:tr>
-        <w:tc>
-          <w:tcPr>
-            <w:tcW w:w="9046" w:type="dxa"/>
-          </w:tcPr>
-          <w:p>
-            <w:pPr>
-              <w:pStyle w:val="NormalWeb"/>
-              <w:bidi/>
-              <w:spacing w:before="0" w:beforeAutospacing="0" w:after="0" w:afterAutospacing="0"/>
-              <w:jc w:val="center"/>
-              <w:rPr>
-                <w:sz w:val="44"/>
-                <w:szCs w:val="44"/>
-              </w:rPr>
-            </w:pPr>
-            <w:r>
-              <w:rPr>
-                <w:rFonts w:ascii="Arial Black" w:hint="cs"/>
-                <w:color w:val="000000"/>
-                <w:sz w:val="44"/>
-                <w:szCs w:val="44"/>
-                <w:rtl/>
-              </w:rPr>
-              <w:t xml:space="preserve">מסך </w:t>
-            </w:r>
-            <w:r>
-              <w:rPr>
-                <w:rFonts w:asciiTheme="minorBidi" w:hAnsiTheme="minorBidi" w:cstheme="minorBidi"/>
-                <w:color w:val="000000"/>
-                <w:sz w:val="44"/>
-                <w:szCs w:val="44"/>
-              </w:rPr>
-              <w:t>Signal Tap</w:t>
-            </w:r>
-          </w:p>
-          <w:p>
-            <w:pPr>
-              <w:pStyle w:val="ListParagraph"/>
-              <w:spacing w:line="360" w:lineRule="auto"/>
-              <w:ind w:left="0"/>
-              <w:rPr>
-                <w:rFonts w:cs="David"/>
-                <w:rtl/>
-              </w:rPr>
-            </w:pPr>
-          </w:p>
-        </w:tc>
-      </w:tr>
-    </w:tbl>
-    <w:p>
-      <w:pPr>
-        <w:pStyle w:val="ListParagraph"/>
+    <w:p>
+      <w:pPr>
+        <w:pStyle w:val="af2"/>
         <w:spacing w:line="360" w:lineRule="auto"/>
         <w:ind w:left="437"/>
         <w:rPr>
@@ -18000,43 +17800,87 @@
     </w:p>
     <w:p>
       <w:pPr>
-        <w:pStyle w:val="Heading2"/>
-        <w:rPr>
-          <w:rtl/>
-        </w:rPr>
-      </w:pPr>
-      <w:bookmarkStart w:id="45" w:name="_Toc38475616"/>
-      <w:r>
-        <w:rPr>
-          <w:rFonts w:hint="cs"/>
-          <w:rtl/>
-        </w:rPr>
-        <w:t xml:space="preserve">דיון ומסקנות עם </w:t>
-      </w:r>
-      <w:proofErr w:type="spellStart"/>
-      <w:r>
-        <w:rPr>
-          <w:rFonts w:hint="cs"/>
-          <w:rtl/>
-        </w:rPr>
-        <w:t>המדריך</w:t>
-      </w:r>
-      <w:r>
-        <w:rPr>
-          <w:rFonts w:hint="cs"/>
-          <w:rtl/>
-        </w:rPr>
-        <w:t>במהלך</w:t>
-      </w:r>
-      <w:proofErr w:type="spellEnd"/>
-      <w:r>
-        <w:rPr>
-          <w:rFonts w:hint="cs"/>
-          <w:rtl/>
-        </w:rPr>
-        <w:t xml:space="preserve"> מעבדת אינטגרציה</w:t>
-      </w:r>
-      <w:bookmarkEnd w:id="45"/>
+        <w:pStyle w:val="af2"/>
+        <w:spacing w:line="360" w:lineRule="auto"/>
+        <w:ind w:left="437"/>
+        <w:jc w:val="both"/>
+        <w:rPr>
+          <w:rFonts w:cs="David"/>
+          <w:rtl/>
+        </w:rPr>
+      </w:pPr>
+      <w:r>
+        <w:rPr>
+          <w:rFonts w:cs="David" w:hint="cs"/>
+          <w:rtl/>
+        </w:rPr>
+        <w:t xml:space="preserve">התקלה: חיווי עבור מעבר שלב במכונת המצבים עבור השלבים דולק מחזור </w:t>
+      </w:r>
+      <w:r>
+        <w:rPr>
+          <w:rFonts w:cs="David" w:hint="cs"/>
+        </w:rPr>
+        <w:t>STARTOFFRAME</w:t>
+      </w:r>
+      <w:r>
+        <w:rPr>
+          <w:rFonts w:cs="David" w:hint="cs"/>
+          <w:rtl/>
+        </w:rPr>
+        <w:t xml:space="preserve"> שלם ולכן יש מעבר שלבים לא רצוי לאורך כל המחזור הנ"ל. </w:t>
+      </w:r>
+      <w:r>
+        <w:rPr>
+          <w:rFonts w:cs="David"/>
+          <w:rtl/>
+        </w:rPr>
+        <w:br/>
+      </w:r>
+      <w:r>
+        <w:rPr>
+          <w:rFonts w:cs="David" w:hint="cs"/>
+          <w:rtl/>
+        </w:rPr>
+        <w:t xml:space="preserve">תיקנו על ידי </w:t>
+      </w:r>
+      <w:r>
+        <w:rPr>
+          <w:rFonts w:cs="David" w:hint="cs"/>
+          <w:rtl/>
+        </w:rPr>
+        <w:t>כך שהחיווי יתאפס כל תחילת שעון.</w:t>
+      </w:r>
+    </w:p>
+    <w:p>
+      <w:pPr>
+        <w:pStyle w:val="20"/>
+        <w:rPr>
+          <w:rtl/>
+        </w:rPr>
+      </w:pPr>
+      <w:bookmarkStart w:id="44" w:name="_Toc38475616"/>
+      <w:r>
+        <w:rPr>
+          <w:rFonts w:hint="cs"/>
+          <w:rtl/>
+        </w:rPr>
+        <w:t>דיון ומסקנות עם המדריך</w:t>
+      </w:r>
+      <w:r>
+        <w:rPr>
+          <w:rFonts w:hint="cs"/>
+          <w:rtl/>
+        </w:rPr>
+        <w:t xml:space="preserve"> </w:t>
+      </w:r>
+      <w:r>
+        <w:rPr>
+          <w:rFonts w:hint="cs"/>
+          <w:rtl/>
+        </w:rPr>
+        <w:t>במהלך מעבדת אינטגרציה</w:t>
+      </w:r>
+      <w:bookmarkEnd w:id="44"/>
     </w:p>
     <w:p>
       <w:pPr>
@@ -18074,14 +17918,11 @@
           <w:bottom w:val="single" w:sz="4" w:space="1" w:color="auto"/>
           <w:right w:val="single" w:sz="4" w:space="4" w:color="auto"/>
         </w:pBdr>
-        <w:rPr>
-          <w:rtl/>
-        </w:rPr>
-      </w:pPr>
-    </w:p>
-    <w:p>
-      <w:pPr>
-        <w:pStyle w:val="ListParagraph"/>
+      </w:pPr>
+    </w:p>
+    <w:p>
+      <w:pPr>
+        <w:pStyle w:val="af2"/>
         <w:spacing w:line="360" w:lineRule="auto"/>
         <w:rPr>
           <w:rFonts w:cs="David"/>
@@ -18091,7 +17932,7 @@
     </w:p>
     <w:p>
       <w:pPr>
-        <w:pStyle w:val="ListParagraph"/>
+        <w:pStyle w:val="af2"/>
         <w:spacing w:line="360" w:lineRule="auto"/>
         <w:ind w:left="437"/>
         <w:rPr>
@@ -18104,12 +17945,12 @@
     </w:p>
     <w:p>
       <w:pPr>
-        <w:pStyle w:val="Heading3"/>
-        <w:rPr>
-          <w:rtl/>
-        </w:rPr>
-      </w:pPr>
-      <w:bookmarkStart w:id="46" w:name="_Toc38475617"/>
+        <w:pStyle w:val="3"/>
+        <w:rPr>
+          <w:rtl/>
+        </w:rPr>
+      </w:pPr>
+      <w:bookmarkStart w:id="45" w:name="_Toc38475617"/>
       <w:r>
         <w:rPr>
           <w:rFonts w:hint="cs"/>
@@ -18117,39 +17958,42 @@
         </w:rPr>
         <w:t>עדכון טבלת התכנון שבסעיף 1</w:t>
       </w:r>
+      <w:bookmarkEnd w:id="45"/>
+      <w:r>
+        <w:rPr>
+          <w:rFonts w:hint="cs"/>
+          <w:rtl/>
+        </w:rPr>
+        <w:t xml:space="preserve">  </w:t>
+      </w:r>
+    </w:p>
+    <w:p>
+      <w:pPr>
+        <w:rPr>
+          <w:rtl/>
+        </w:rPr>
+      </w:pPr>
+    </w:p>
+    <w:p>
+      <w:pPr>
+        <w:rPr>
+          <w:rFonts w:hint="cs"/>
+          <w:rtl/>
+        </w:rPr>
+      </w:pPr>
+      <w:r>
+        <w:rPr>
+          <w:rFonts w:hint="cs"/>
+          <w:rtl/>
+        </w:rPr>
+        <w:t xml:space="preserve">עדכנו בבקשה את טבלת המעקב שבסעיף 1 </w:t>
+      </w:r>
+      <w:bookmarkStart w:id="46" w:name="_GoBack"/>
       <w:bookmarkEnd w:id="46"/>
-      <w:r>
-        <w:rPr>
-          <w:rFonts w:hint="cs"/>
-          <w:rtl/>
-        </w:rPr>
-        <w:t xml:space="preserve">  </w:t>
-      </w:r>
-    </w:p>
-    <w:p>
-      <w:pPr>
-        <w:rPr>
-          <w:rtl/>
-        </w:rPr>
-      </w:pPr>
-    </w:p>
-    <w:p>
-      <w:pPr>
-        <w:rPr>
-          <w:rtl/>
-        </w:rPr>
-      </w:pPr>
-      <w:r>
-        <w:rPr>
-          <w:rFonts w:hint="cs"/>
-          <w:rtl/>
-        </w:rPr>
-        <w:t xml:space="preserve">עדכנו בבקשה את טבלת המעקב שבסעיף 1 </w:t>
-      </w:r>
-    </w:p>
-    <w:p>
-      <w:pPr>
-        <w:pStyle w:val="ListParagraph"/>
+    </w:p>
+    <w:p>
+      <w:pPr>
+        <w:pStyle w:val="af2"/>
         <w:spacing w:line="360" w:lineRule="auto"/>
         <w:rPr>
           <w:rFonts w:cs="David"/>
@@ -18159,7 +18003,7 @@
     </w:p>
     <w:p>
       <w:pPr>
-        <w:pStyle w:val="Heading1"/>
+        <w:pStyle w:val="1"/>
         <w:numPr>
           <w:ilvl w:val="0"/>
           <w:numId w:val="0"/>
@@ -18213,7 +18057,7 @@
     </w:p>
     <w:p>
       <w:pPr>
-        <w:pStyle w:val="ListParagraph"/>
+        <w:pStyle w:val="af2"/>
         <w:spacing w:line="360" w:lineRule="auto"/>
         <w:ind w:left="437"/>
         <w:rPr>
@@ -18224,7 +18068,7 @@
     </w:p>
     <w:p>
       <w:pPr>
-        <w:pStyle w:val="Heading1"/>
+        <w:pStyle w:val="1"/>
         <w:rPr>
           <w:rtl/>
         </w:rPr>
@@ -18262,7 +18106,7 @@
     </w:p>
     <w:p>
       <w:pPr>
-        <w:pStyle w:val="Heading2"/>
+        <w:pStyle w:val="20"/>
         <w:rPr>
           <w:rtl/>
         </w:rPr>
@@ -18286,7 +18130,7 @@
     </w:p>
     <w:p>
       <w:pPr>
-        <w:pStyle w:val="ListParagraph"/>
+        <w:pStyle w:val="af2"/>
         <w:spacing w:line="360" w:lineRule="auto"/>
         <w:ind w:left="437"/>
         <w:rPr>
@@ -18355,49 +18199,33 @@
           <w:rFonts w:cs="David" w:hint="cs"/>
           <w:rtl/>
         </w:rPr>
-        <w:t xml:space="preserve"> מצויר מעל תדפיס </w:t>
-      </w:r>
-      <w:proofErr w:type="spellStart"/>
+        <w:t xml:space="preserve"> מצויר מעל תדפיס הקוארטוס </w:t>
+      </w:r>
+      <w:r>
+        <w:rPr>
+          <w:rFonts w:cs="David"/>
+          <w:rtl/>
+        </w:rPr>
+        <w:t>–</w:t>
+      </w:r>
       <w:r>
         <w:rPr>
           <w:rFonts w:cs="David" w:hint="cs"/>
           <w:rtl/>
         </w:rPr>
-        <w:t>הקוארטוס</w:t>
-      </w:r>
-      <w:proofErr w:type="spellEnd"/>
+        <w:t xml:space="preserve"> ראה </w:t>
+      </w:r>
       <w:r>
         <w:rPr>
           <w:rFonts w:cs="David" w:hint="cs"/>
           <w:rtl/>
         </w:rPr>
-        <w:t xml:space="preserve"> </w:t>
-      </w:r>
-      <w:r>
-        <w:rPr>
-          <w:rFonts w:cs="David"/>
-          <w:rtl/>
-        </w:rPr>
-        <w:t>–</w:t>
-      </w:r>
-      <w:r>
-        <w:rPr>
-          <w:rFonts w:cs="David" w:hint="cs"/>
-          <w:rtl/>
-        </w:rPr>
-        <w:t xml:space="preserve"> ראה </w:t>
-      </w:r>
-      <w:r>
-        <w:rPr>
-          <w:rFonts w:cs="David" w:hint="cs"/>
-          <w:rtl/>
-        </w:rPr>
         <w:t xml:space="preserve">דוגמא </w:t>
       </w:r>
     </w:p>
     <w:p>
       <w:pPr>
-        <w:pStyle w:val="ListParagraph"/>
+        <w:pStyle w:val="af2"/>
         <w:spacing w:line="360" w:lineRule="auto"/>
         <w:ind w:left="437"/>
         <w:rPr>
@@ -18436,7 +18264,7 @@
                     </pic:cNvPicPr>
                   </pic:nvPicPr>
                   <pic:blipFill>
-                    <a:blip r:embed="rId15" cstate="print">
+                    <a:blip r:embed="rId16" cstate="print">
                       <a:extLst>
                         <a:ext uri="{28A0092B-C50C-407E-A947-70E740481C1C}">
                           <a14:useLocalDpi xmlns:a14="http://schemas.microsoft.com/office/drawing/2010/main" val="0"/>
@@ -18503,7 +18331,7 @@
                         <w:txbxContent>
                           <w:p>
                             <w:pPr>
-                              <w:pStyle w:val="ListParagraph"/>
+                              <w:pStyle w:val="af2"/>
                               <w:spacing w:line="360" w:lineRule="auto"/>
                               <w:ind w:left="1440"/>
                               <w:jc w:val="center"/>
@@ -18571,7 +18399,7 @@
                   <w:txbxContent>
                     <w:p>
                       <w:pPr>
-                        <w:pStyle w:val="ListParagraph"/>
+                        <w:pStyle w:val="af2"/>
                         <w:spacing w:line="360" w:lineRule="auto"/>
                         <w:ind w:left="1440"/>
                         <w:jc w:val="center"/>
@@ -18622,7 +18450,7 @@
     </w:p>
     <w:p>
       <w:pPr>
-        <w:pStyle w:val="ListParagraph"/>
+        <w:pStyle w:val="af2"/>
         <w:spacing w:line="360" w:lineRule="auto"/>
         <w:ind w:left="437"/>
         <w:rPr>
@@ -18633,7 +18461,7 @@
     </w:p>
     <w:tbl>
       <w:tblPr>
-        <w:tblStyle w:val="TableGrid"/>
+        <w:tblStyle w:val="a7"/>
         <w:bidiVisual/>
         <w:tblW w:w="0" w:type="auto"/>
         <w:tblInd w:w="437" w:type="dxa"/>
@@ -18691,7 +18519,7 @@
           </w:p>
           <w:p>
             <w:pPr>
-              <w:pStyle w:val="ListParagraph"/>
+              <w:pStyle w:val="af2"/>
               <w:spacing w:line="360" w:lineRule="auto"/>
               <w:ind w:left="0"/>
               <w:rPr>
@@ -18712,7 +18540,7 @@
     </w:p>
     <w:p>
       <w:pPr>
-        <w:pStyle w:val="Heading2"/>
+        <w:pStyle w:val="20"/>
         <w:rPr>
           <w:rtl/>
         </w:rPr>
@@ -18743,7 +18571,7 @@
     </w:p>
     <w:tbl>
       <w:tblPr>
-        <w:tblStyle w:val="TableGrid"/>
+        <w:tblStyle w:val="a7"/>
         <w:bidiVisual/>
         <w:tblW w:w="0" w:type="auto"/>
         <w:tblInd w:w="437" w:type="dxa"/>
@@ -18784,7 +18612,7 @@
           </w:p>
           <w:p>
             <w:pPr>
-              <w:pStyle w:val="ListParagraph"/>
+              <w:pStyle w:val="af2"/>
               <w:spacing w:line="360" w:lineRule="auto"/>
               <w:ind w:left="0"/>
               <w:rPr>
@@ -18861,7 +18689,7 @@
     </w:p>
     <w:p>
       <w:pPr>
-        <w:pStyle w:val="Heading1"/>
+        <w:pStyle w:val="1"/>
         <w:numPr>
           <w:ilvl w:val="0"/>
           <w:numId w:val="0"/>
@@ -18871,7 +18699,7 @@
     </w:p>
     <w:p>
       <w:pPr>
-        <w:pStyle w:val="Heading1"/>
+        <w:pStyle w:val="1"/>
       </w:pPr>
       <w:bookmarkStart w:id="51" w:name="_Toc38475622"/>
       <w:r>
@@ -18885,7 +18713,7 @@
     </w:p>
     <w:p>
       <w:pPr>
-        <w:pStyle w:val="ListParagraph"/>
+        <w:pStyle w:val="af2"/>
         <w:spacing w:line="360" w:lineRule="auto"/>
         <w:ind w:left="437"/>
         <w:rPr>
@@ -18917,7 +18745,7 @@
     </w:p>
     <w:tbl>
       <w:tblPr>
-        <w:tblStyle w:val="TableGrid"/>
+        <w:tblStyle w:val="a7"/>
         <w:bidiVisual/>
         <w:tblW w:w="0" w:type="auto"/>
         <w:tblInd w:w="437" w:type="dxa"/>
@@ -18933,7 +18761,7 @@
           </w:tcPr>
           <w:p>
             <w:pPr>
-              <w:pStyle w:val="ListParagraph"/>
+              <w:pStyle w:val="af2"/>
               <w:spacing w:line="360" w:lineRule="auto"/>
               <w:ind w:left="0"/>
               <w:rPr>
@@ -18954,7 +18782,7 @@
     </w:tbl>
     <w:p>
       <w:pPr>
-        <w:pStyle w:val="Heading1"/>
+        <w:pStyle w:val="1"/>
         <w:numPr>
           <w:ilvl w:val="0"/>
           <w:numId w:val="0"/>
@@ -18964,7 +18792,7 @@
     </w:p>
     <w:p>
       <w:pPr>
-        <w:pStyle w:val="Heading1"/>
+        <w:pStyle w:val="1"/>
       </w:pPr>
       <w:bookmarkStart w:id="52" w:name="_Toc38475623"/>
       <w:r>
@@ -18985,7 +18813,7 @@
     </w:p>
     <w:p>
       <w:pPr>
-        <w:pStyle w:val="ListParagraph"/>
+        <w:pStyle w:val="af2"/>
         <w:spacing w:line="360" w:lineRule="auto"/>
         <w:ind w:left="437"/>
         <w:rPr>
@@ -18996,7 +18824,7 @@
     </w:p>
     <w:tbl>
       <w:tblPr>
-        <w:tblStyle w:val="TableGrid"/>
+        <w:tblStyle w:val="a7"/>
         <w:bidiVisual/>
         <w:tblW w:w="0" w:type="auto"/>
         <w:tblInd w:w="437" w:type="dxa"/>
@@ -19012,7 +18840,7 @@
           </w:tcPr>
           <w:p>
             <w:pPr>
-              <w:pStyle w:val="ListParagraph"/>
+              <w:pStyle w:val="af2"/>
               <w:spacing w:line="360" w:lineRule="auto"/>
               <w:ind w:left="0"/>
               <w:rPr>
@@ -19033,7 +18861,7 @@
     </w:tbl>
     <w:p>
       <w:pPr>
-        <w:pStyle w:val="Heading1"/>
+        <w:pStyle w:val="1"/>
         <w:numPr>
           <w:ilvl w:val="0"/>
           <w:numId w:val="0"/>
@@ -19043,7 +18871,7 @@
     </w:p>
     <w:p>
       <w:pPr>
-        <w:pStyle w:val="Heading1"/>
+        <w:pStyle w:val="1"/>
         <w:rPr>
           <w:rtl/>
         </w:rPr>
@@ -19100,7 +18928,7 @@
                         <w:txbxContent>
                           <w:p>
                             <w:pPr>
-                              <w:pStyle w:val="ListParagraph"/>
+                              <w:pStyle w:val="af2"/>
                               <w:spacing w:line="360" w:lineRule="auto"/>
                               <w:ind w:left="1440"/>
                               <w:jc w:val="center"/>
@@ -19168,7 +18996,7 @@
                   <w:txbxContent>
                     <w:p>
                       <w:pPr>
-                        <w:pStyle w:val="ListParagraph"/>
+                        <w:pStyle w:val="af2"/>
                         <w:spacing w:line="360" w:lineRule="auto"/>
                         <w:ind w:left="1440"/>
                         <w:jc w:val="center"/>
@@ -19236,7 +19064,7 @@
                     <pic:cNvPicPr/>
                   </pic:nvPicPr>
                   <pic:blipFill>
-                    <a:blip r:embed="rId16" cstate="print"/>
+                    <a:blip r:embed="rId17" cstate="print"/>
                     <a:stretch>
                       <a:fillRect/>
                     </a:stretch>
@@ -19266,7 +19094,7 @@
     </w:p>
     <w:p>
       <w:pPr>
-        <w:pStyle w:val="Heading1"/>
+        <w:pStyle w:val="1"/>
         <w:numPr>
           <w:ilvl w:val="0"/>
           <w:numId w:val="0"/>
@@ -19326,7 +19154,7 @@
     </w:p>
     <w:p>
       <w:pPr>
-        <w:pStyle w:val="ListParagraph"/>
+        <w:pStyle w:val="af2"/>
         <w:pBdr>
           <w:top w:val="single" w:sz="4" w:space="1" w:color="auto"/>
           <w:left w:val="single" w:sz="4" w:space="4" w:color="auto"/>
@@ -19346,7 +19174,7 @@
     </w:p>
     <w:p>
       <w:pPr>
-        <w:pStyle w:val="ListParagraph"/>
+        <w:pStyle w:val="af2"/>
         <w:pBdr>
           <w:top w:val="single" w:sz="4" w:space="1" w:color="auto"/>
           <w:left w:val="single" w:sz="4" w:space="4" w:color="auto"/>
@@ -19366,7 +19194,7 @@
     </w:p>
     <w:p>
       <w:pPr>
-        <w:pStyle w:val="ListParagraph"/>
+        <w:pStyle w:val="af2"/>
         <w:pBdr>
           <w:top w:val="single" w:sz="4" w:space="1" w:color="auto"/>
           <w:left w:val="single" w:sz="4" w:space="4" w:color="auto"/>
@@ -19417,7 +19245,7 @@
     </w:p>
     <w:p>
       <w:pPr>
-        <w:pStyle w:val="ListParagraph"/>
+        <w:pStyle w:val="af2"/>
         <w:pBdr>
           <w:top w:val="single" w:sz="4" w:space="1" w:color="auto"/>
           <w:left w:val="single" w:sz="4" w:space="4" w:color="auto"/>
@@ -19519,7 +19347,7 @@
                       <w:szCs w:val="52"/>
                     </w:rPr>
                   </w:pPr>
-                  <w:hyperlink r:id="rId17" w:tgtFrame="_blank" w:history="1">
+                  <w:hyperlink r:id="rId18" w:tgtFrame="_blank" w:history="1">
                     <w:r>
                       <w:rPr>
                         <w:rStyle w:val="Hyperlink"/>
@@ -19554,8 +19382,8 @@
     </w:tbl>
     <w:p/>
     <w:sectPr>
-      <w:footerReference w:type="even" r:id="rId18"/>
-      <w:footerReference w:type="default" r:id="rId19"/>
+      <w:footerReference w:type="even" r:id="rId19"/>
+      <w:footerReference w:type="default" r:id="rId20"/>
       <w:pgSz w:w="11906" w:h="16838"/>
       <w:pgMar w:top="1440" w:right="1800" w:bottom="1440" w:left="1276" w:header="708" w:footer="708" w:gutter="0"/>
       <w:cols w:space="708"/>
@@ -19568,7 +19396,7 @@
 </file>
 
 <file path=word/endnotes.xml><?xml version="1.0" encoding="utf-8"?>
-<w:endnotes xmlns:wpc="http://schemas.microsoft.com/office/word/2010/wordprocessingCanvas" xmlns:cx="http://schemas.microsoft.com/office/drawing/2014/chartex" xmlns:cx1="http://schemas.microsoft.com/office/drawing/2015/9/8/chartex" xmlns:cx2="http://schemas.microsoft.com/office/drawing/2015/10/21/chartex" xmlns:cx3="http://schemas.microsoft.com/office/drawing/2016/5/9/chartex" xmlns:cx4="http://schemas.microsoft.com/office/drawing/2016/5/10/chartex" xmlns:cx5="http://schemas.microsoft.com/office/drawing/2016/5/11/chartex" xmlns:cx6="http://schemas.microsoft.com/office/drawing/2016/5/12/chartex" xmlns:cx7="http://schemas.microsoft.com/office/drawing/2016/5/13/chartex" xmlns:cx8="http://schemas.microsoft.com/office/drawing/2016/5/14/chartex" xmlns:mc="http://schemas.openxmlformats.org/markup-compatibility/2006" xmlns:aink="http://schemas.microsoft.com/office/drawing/2016/ink" xmlns:am3d="http://schemas.microsoft.com/office/drawing/2017/model3d" xmlns:o="urn:schemas-microsoft-com:office:office" xmlns:r="http://schemas.openxmlformats.org/officeDocument/2006/relationships" xmlns:m="http://schemas.openxmlformats.org/officeDocument/2006/math" xmlns:v="urn:schemas-microsoft-com:vml" xmlns:wp14="http://schemas.microsoft.com/office/word/2010/wordprocessingDrawing" xmlns:wp="http://schemas.openxmlformats.org/drawingml/2006/wordprocessingDrawing" xmlns:w10="urn:schemas-microsoft-com:office:word" xmlns:w="http://schemas.openxmlformats.org/wordprocessingml/2006/main" xmlns:w14="http://schemas.microsoft.com/office/word/2010/wordml" xmlns:w15="http://schemas.microsoft.com/office/word/2012/wordml" xmlns:w16cid="http://schemas.microsoft.com/office/word/2016/wordml/cid" xmlns:w16se="http://schemas.microsoft.com/office/word/2015/wordml/symex" xmlns:wpg="http://schemas.microsoft.com/office/word/2010/wordprocessingGroup" xmlns:wpi="http://schemas.microsoft.com/office/word/2010/wordprocessingInk" xmlns:wne="http://schemas.microsoft.com/office/word/2006/wordml" xmlns:wps="http://schemas.microsoft.com/office/word/2010/wordprocessingShape" mc:Ignorable="w14 w15 w16se w16cid wp14">
+<w:endnotes xmlns:wpc="http://schemas.microsoft.com/office/word/2010/wordprocessingCanvas" xmlns:mc="http://schemas.openxmlformats.org/markup-compatibility/2006" xmlns:o="urn:schemas-microsoft-com:office:office" xmlns:r="http://schemas.openxmlformats.org/officeDocument/2006/relationships" xmlns:m="http://schemas.openxmlformats.org/officeDocument/2006/math" xmlns:v="urn:schemas-microsoft-com:vml" xmlns:wp14="http://schemas.microsoft.com/office/word/2010/wordprocessingDrawing" xmlns:wp="http://schemas.openxmlformats.org/drawingml/2006/wordprocessingDrawing" xmlns:w10="urn:schemas-microsoft-com:office:word" xmlns:w="http://schemas.openxmlformats.org/wordprocessingml/2006/main" xmlns:w14="http://schemas.microsoft.com/office/word/2010/wordml" xmlns:w15="http://schemas.microsoft.com/office/word/2012/wordml" xmlns:wpg="http://schemas.microsoft.com/office/word/2010/wordprocessingGroup" xmlns:wpi="http://schemas.microsoft.com/office/word/2010/wordprocessingInk" xmlns:wne="http://schemas.microsoft.com/office/word/2006/wordml" xmlns:wps="http://schemas.microsoft.com/office/word/2010/wordprocessingShape" mc:Ignorable="w14 w15 wp14">
   <w:endnote w:type="separator" w:id="-1">
     <w:p>
       <w:r>
@@ -19587,31 +19415,31 @@
 </file>
 
 <file path=word/footer1.xml><?xml version="1.0" encoding="utf-8"?>
-<w:ftr xmlns:wpc="http://schemas.microsoft.com/office/word/2010/wordprocessingCanvas" xmlns:cx="http://schemas.microsoft.com/office/drawing/2014/chartex" xmlns:cx1="http://schemas.microsoft.com/office/drawing/2015/9/8/chartex" xmlns:cx2="http://schemas.microsoft.com/office/drawing/2015/10/21/chartex" xmlns:cx3="http://schemas.microsoft.com/office/drawing/2016/5/9/chartex" xmlns:cx4="http://schemas.microsoft.com/office/drawing/2016/5/10/chartex" xmlns:cx5="http://schemas.microsoft.com/office/drawing/2016/5/11/chartex" xmlns:cx6="http://schemas.microsoft.com/office/drawing/2016/5/12/chartex" xmlns:cx7="http://schemas.microsoft.com/office/drawing/2016/5/13/chartex" xmlns:cx8="http://schemas.microsoft.com/office/drawing/2016/5/14/chartex" xmlns:mc="http://schemas.openxmlformats.org/markup-compatibility/2006" xmlns:aink="http://schemas.microsoft.com/office/drawing/2016/ink" xmlns:am3d="http://schemas.microsoft.com/office/drawing/2017/model3d" xmlns:o="urn:schemas-microsoft-com:office:office" xmlns:r="http://schemas.openxmlformats.org/officeDocument/2006/relationships" xmlns:m="http://schemas.openxmlformats.org/officeDocument/2006/math" xmlns:v="urn:schemas-microsoft-com:vml" xmlns:wp14="http://schemas.microsoft.com/office/word/2010/wordprocessingDrawing" xmlns:wp="http://schemas.openxmlformats.org/drawingml/2006/wordprocessingDrawing" xmlns:w10="urn:schemas-microsoft-com:office:word" xmlns:w="http://schemas.openxmlformats.org/wordprocessingml/2006/main" xmlns:w14="http://schemas.microsoft.com/office/word/2010/wordml" xmlns:w15="http://schemas.microsoft.com/office/word/2012/wordml" xmlns:w16cid="http://schemas.microsoft.com/office/word/2016/wordml/cid" xmlns:w16se="http://schemas.microsoft.com/office/word/2015/wordml/symex" xmlns:wpg="http://schemas.microsoft.com/office/word/2010/wordprocessingGroup" xmlns:wpi="http://schemas.microsoft.com/office/word/2010/wordprocessingInk" xmlns:wne="http://schemas.microsoft.com/office/word/2006/wordml" xmlns:wps="http://schemas.microsoft.com/office/word/2010/wordprocessingShape" mc:Ignorable="w14 w15 w16se w16cid wp14">
+<w:ftr xmlns:wpc="http://schemas.microsoft.com/office/word/2010/wordprocessingCanvas" xmlns:mc="http://schemas.openxmlformats.org/markup-compatibility/2006" xmlns:o="urn:schemas-microsoft-com:office:office" xmlns:r="http://schemas.openxmlformats.org/officeDocument/2006/relationships" xmlns:m="http://schemas.openxmlformats.org/officeDocument/2006/math" xmlns:v="urn:schemas-microsoft-com:vml" xmlns:wp14="http://schemas.microsoft.com/office/word/2010/wordprocessingDrawing" xmlns:wp="http://schemas.openxmlformats.org/drawingml/2006/wordprocessingDrawing" xmlns:w10="urn:schemas-microsoft-com:office:word" xmlns:w="http://schemas.openxmlformats.org/wordprocessingml/2006/main" xmlns:w14="http://schemas.microsoft.com/office/word/2010/wordml" xmlns:w15="http://schemas.microsoft.com/office/word/2012/wordml" xmlns:wpg="http://schemas.microsoft.com/office/word/2010/wordprocessingGroup" xmlns:wpi="http://schemas.microsoft.com/office/word/2010/wordprocessingInk" xmlns:wne="http://schemas.microsoft.com/office/word/2006/wordml" xmlns:wps="http://schemas.microsoft.com/office/word/2010/wordprocessingShape" mc:Ignorable="w14 w15 wp14">
   <w:p>
     <w:pPr>
-      <w:pStyle w:val="Footer"/>
+      <w:pStyle w:val="a4"/>
       <w:framePr w:wrap="around" w:vAnchor="text" w:hAnchor="text" w:xAlign="center" w:y="1"/>
       <w:rPr>
-        <w:rStyle w:val="PageNumber"/>
+        <w:rStyle w:val="a6"/>
       </w:rPr>
     </w:pPr>
     <w:r>
       <w:rPr>
-        <w:rStyle w:val="PageNumber"/>
+        <w:rStyle w:val="a6"/>
         <w:rtl/>
       </w:rPr>
       <w:fldChar w:fldCharType="begin"/>
     </w:r>
     <w:r>
       <w:rPr>
-        <w:rStyle w:val="PageNumber"/>
+        <w:rStyle w:val="a6"/>
       </w:rPr>
       <w:instrText xml:space="preserve">PAGE  </w:instrText>
     </w:r>
     <w:r>
       <w:rPr>
-        <w:rStyle w:val="PageNumber"/>
+        <w:rStyle w:val="a6"/>
         <w:rtl/>
       </w:rPr>
       <w:fldChar w:fldCharType="end"/>
@@ -19619,17 +19447,17 @@
   </w:p>
   <w:p>
     <w:pPr>
-      <w:pStyle w:val="Footer"/>
+      <w:pStyle w:val="a4"/>
     </w:pPr>
   </w:p>
 </w:ftr>
 </file>
 
 <file path=word/footer2.xml><?xml version="1.0" encoding="utf-8"?>
-<w:ftr xmlns:wpc="http://schemas.microsoft.com/office/word/2010/wordprocessingCanvas" xmlns:cx="http://schemas.microsoft.com/office/drawing/2014/chartex" xmlns:cx1="http://schemas.microsoft.com/office/drawing/2015/9/8/chartex" xmlns:cx2="http://schemas.microsoft.com/office/drawing/2015/10/21/chartex" xmlns:cx3="http://schemas.microsoft.com/office/drawing/2016/5/9/chartex" xmlns:cx4="http://schemas.microsoft.com/office/drawing/2016/5/10/chartex" xmlns:cx5="http://schemas.microsoft.com/office/drawing/2016/5/11/chartex" xmlns:cx6="http://schemas.microsoft.com/office/drawing/2016/5/12/chartex" xmlns:cx7="http://schemas.microsoft.com/office/drawing/2016/5/13/chartex" xmlns:cx8="http://schemas.microsoft.com/office/drawing/2016/5/14/chartex" xmlns:mc="http://schemas.openxmlformats.org/markup-compatibility/2006" xmlns:aink="http://schemas.microsoft.com/office/drawing/2016/ink" xmlns:am3d="http://schemas.microsoft.com/office/drawing/2017/model3d" xmlns:o="urn:schemas-microsoft-com:office:office" xmlns:r="http://schemas.openxmlformats.org/officeDocument/2006/relationships" xmlns:m="http://schemas.openxmlformats.org/officeDocument/2006/math" xmlns:v="urn:schemas-microsoft-com:vml" xmlns:wp14="http://schemas.microsoft.com/office/word/2010/wordprocessingDrawing" xmlns:wp="http://schemas.openxmlformats.org/drawingml/2006/wordprocessingDrawing" xmlns:w10="urn:schemas-microsoft-com:office:word" xmlns:w="http://schemas.openxmlformats.org/wordprocessingml/2006/main" xmlns:w14="http://schemas.microsoft.com/office/word/2010/wordml" xmlns:w15="http://schemas.microsoft.com/office/word/2012/wordml" xmlns:w16cid="http://schemas.microsoft.com/office/word/2016/wordml/cid" xmlns:w16se="http://schemas.microsoft.com/office/word/2015/wordml/symex" xmlns:wpg="http://schemas.microsoft.com/office/word/2010/wordprocessingGroup" xmlns:wpi="http://schemas.microsoft.com/office/word/2010/wordprocessingInk" xmlns:wne="http://schemas.microsoft.com/office/word/2006/wordml" xmlns:wps="http://schemas.microsoft.com/office/word/2010/wordprocessingShape" mc:Ignorable="w14 w15 w16se w16cid wp14">
+<w:ftr xmlns:wpc="http://schemas.microsoft.com/office/word/2010/wordprocessingCanvas" xmlns:mc="http://schemas.openxmlformats.org/markup-compatibility/2006" xmlns:o="urn:schemas-microsoft-com:office:office" xmlns:r="http://schemas.openxmlformats.org/officeDocument/2006/relationships" xmlns:m="http://schemas.openxmlformats.org/officeDocument/2006/math" xmlns:v="urn:schemas-microsoft-com:vml" xmlns:wp14="http://schemas.microsoft.com/office/word/2010/wordprocessingDrawing" xmlns:wp="http://schemas.openxmlformats.org/drawingml/2006/wordprocessingDrawing" xmlns:w10="urn:schemas-microsoft-com:office:word" xmlns:w="http://schemas.openxmlformats.org/wordprocessingml/2006/main" xmlns:w14="http://schemas.microsoft.com/office/word/2010/wordml" xmlns:w15="http://schemas.microsoft.com/office/word/2012/wordml" xmlns:wpg="http://schemas.microsoft.com/office/word/2010/wordprocessingGroup" xmlns:wpi="http://schemas.microsoft.com/office/word/2010/wordprocessingInk" xmlns:wne="http://schemas.microsoft.com/office/word/2006/wordml" xmlns:wps="http://schemas.microsoft.com/office/word/2010/wordprocessingShape" mc:Ignorable="w14 w15 wp14">
   <w:p>
     <w:pPr>
-      <w:pStyle w:val="Footer"/>
+      <w:pStyle w:val="a4"/>
       <w:ind w:left="720"/>
       <w:jc w:val="center"/>
       <w:rPr>
@@ -19697,7 +19525,7 @@
             <w:noProof/>
             <w:rtl/>
           </w:rPr>
-          <w:t>8</w:t>
+          <w:t>9</w:t>
         </w:r>
         <w:r>
           <w:rPr>
@@ -19749,7 +19577,7 @@
 </file>
 
 <file path=word/footnotes.xml><?xml version="1.0" encoding="utf-8"?>
-<w:footnotes xmlns:wpc="http://schemas.microsoft.com/office/word/2010/wordprocessingCanvas" xmlns:cx="http://schemas.microsoft.com/office/drawing/2014/chartex" xmlns:cx1="http://schemas.microsoft.com/office/drawing/2015/9/8/chartex" xmlns:cx2="http://schemas.microsoft.com/office/drawing/2015/10/21/chartex" xmlns:cx3="http://schemas.microsoft.com/office/drawing/2016/5/9/chartex" xmlns:cx4="http://schemas.microsoft.com/office/drawing/2016/5/10/chartex" xmlns:cx5="http://schemas.microsoft.com/office/drawing/2016/5/11/chartex" xmlns:cx6="http://schemas.microsoft.com/office/drawing/2016/5/12/chartex" xmlns:cx7="http://schemas.microsoft.com/office/drawing/2016/5/13/chartex" xmlns:cx8="http://schemas.microsoft.com/office/drawing/2016/5/14/chartex" xmlns:mc="http://schemas.openxmlformats.org/markup-compatibility/2006" xmlns:aink="http://schemas.microsoft.com/office/drawing/2016/ink" xmlns:am3d="http://schemas.microsoft.com/office/drawing/2017/model3d" xmlns:o="urn:schemas-microsoft-com:office:office" xmlns:r="http://schemas.openxmlformats.org/officeDocument/2006/relationships" xmlns:m="http://schemas.openxmlformats.org/officeDocument/2006/math" xmlns:v="urn:schemas-microsoft-com:vml" xmlns:wp14="http://schemas.microsoft.com/office/word/2010/wordprocessingDrawing" xmlns:wp="http://schemas.openxmlformats.org/drawingml/2006/wordprocessingDrawing" xmlns:w10="urn:schemas-microsoft-com:office:word" xmlns:w="http://schemas.openxmlformats.org/wordprocessingml/2006/main" xmlns:w14="http://schemas.microsoft.com/office/word/2010/wordml" xmlns:w15="http://schemas.microsoft.com/office/word/2012/wordml" xmlns:w16cid="http://schemas.microsoft.com/office/word/2016/wordml/cid" xmlns:w16se="http://schemas.microsoft.com/office/word/2015/wordml/symex" xmlns:wpg="http://schemas.microsoft.com/office/word/2010/wordprocessingGroup" xmlns:wpi="http://schemas.microsoft.com/office/word/2010/wordprocessingInk" xmlns:wne="http://schemas.microsoft.com/office/word/2006/wordml" xmlns:wps="http://schemas.microsoft.com/office/word/2010/wordprocessingShape" mc:Ignorable="w14 w15 w16se w16cid wp14">
+<w:footnotes xmlns:wpc="http://schemas.microsoft.com/office/word/2010/wordprocessingCanvas" xmlns:mc="http://schemas.openxmlformats.org/markup-compatibility/2006" xmlns:o="urn:schemas-microsoft-com:office:office" xmlns:r="http://schemas.openxmlformats.org/officeDocument/2006/relationships" xmlns:m="http://schemas.openxmlformats.org/officeDocument/2006/math" xmlns:v="urn:schemas-microsoft-com:vml" xmlns:wp14="http://schemas.microsoft.com/office/word/2010/wordprocessingDrawing" xmlns:wp="http://schemas.openxmlformats.org/drawingml/2006/wordprocessingDrawing" xmlns:w10="urn:schemas-microsoft-com:office:word" xmlns:w="http://schemas.openxmlformats.org/wordprocessingml/2006/main" xmlns:w14="http://schemas.microsoft.com/office/word/2010/wordml" xmlns:w15="http://schemas.microsoft.com/office/word/2012/wordml" xmlns:wpg="http://schemas.microsoft.com/office/word/2010/wordprocessingGroup" xmlns:wpi="http://schemas.microsoft.com/office/word/2010/wordprocessingInk" xmlns:wne="http://schemas.microsoft.com/office/word/2006/wordml" xmlns:wps="http://schemas.microsoft.com/office/word/2010/wordprocessingShape" mc:Ignorable="w14 w15 wp14">
   <w:footnote w:type="separator" w:id="-1">
     <w:p>
       <w:r>
@@ -19768,15 +19596,15 @@
 </file>
 
 <file path=word/numbering.xml><?xml version="1.0" encoding="utf-8"?>
-<w:numbering xmlns:wpc="http://schemas.microsoft.com/office/word/2010/wordprocessingCanvas" xmlns:cx="http://schemas.microsoft.com/office/drawing/2014/chartex" xmlns:cx1="http://schemas.microsoft.com/office/drawing/2015/9/8/chartex" xmlns:cx2="http://schemas.microsoft.com/office/drawing/2015/10/21/chartex" xmlns:cx3="http://schemas.microsoft.com/office/drawing/2016/5/9/chartex" xmlns:cx4="http://schemas.microsoft.com/office/drawing/2016/5/10/chartex" xmlns:cx5="http://schemas.microsoft.com/office/drawing/2016/5/11/chartex" xmlns:cx6="http://schemas.microsoft.com/office/drawing/2016/5/12/chartex" xmlns:cx7="http://schemas.microsoft.com/office/drawing/2016/5/13/chartex" xmlns:cx8="http://schemas.microsoft.com/office/drawing/2016/5/14/chartex" xmlns:mc="http://schemas.openxmlformats.org/markup-compatibility/2006" xmlns:aink="http://schemas.microsoft.com/office/drawing/2016/ink" xmlns:am3d="http://schemas.microsoft.com/office/drawing/2017/model3d" xmlns:o="urn:schemas-microsoft-com:office:office" xmlns:r="http://schemas.openxmlformats.org/officeDocument/2006/relationships" xmlns:m="http://schemas.openxmlformats.org/officeDocument/2006/math" xmlns:v="urn:schemas-microsoft-com:vml" xmlns:wp14="http://schemas.microsoft.com/office/word/2010/wordprocessingDrawing" xmlns:wp="http://schemas.openxmlformats.org/drawingml/2006/wordprocessingDrawing" xmlns:w10="urn:schemas-microsoft-com:office:word" xmlns:w="http://schemas.openxmlformats.org/wordprocessingml/2006/main" xmlns:w14="http://schemas.microsoft.com/office/word/2010/wordml" xmlns:w15="http://schemas.microsoft.com/office/word/2012/wordml" xmlns:w16cid="http://schemas.microsoft.com/office/word/2016/wordml/cid" xmlns:w16se="http://schemas.microsoft.com/office/word/2015/wordml/symex" xmlns:wpg="http://schemas.microsoft.com/office/word/2010/wordprocessingGroup" xmlns:wpi="http://schemas.microsoft.com/office/word/2010/wordprocessingInk" xmlns:wne="http://schemas.microsoft.com/office/word/2006/wordml" xmlns:wps="http://schemas.microsoft.com/office/word/2010/wordprocessingShape" mc:Ignorable="w14 w15 w16se w16cid wp14">
-  <w:abstractNum w:abstractNumId="0" w15:restartNumberingAfterBreak="0">
+<w:numbering xmlns:wpc="http://schemas.microsoft.com/office/word/2010/wordprocessingCanvas" xmlns:mc="http://schemas.openxmlformats.org/markup-compatibility/2006" xmlns:o="urn:schemas-microsoft-com:office:office" xmlns:r="http://schemas.openxmlformats.org/officeDocument/2006/relationships" xmlns:m="http://schemas.openxmlformats.org/officeDocument/2006/math" xmlns:v="urn:schemas-microsoft-com:vml" xmlns:wp14="http://schemas.microsoft.com/office/word/2010/wordprocessingDrawing" xmlns:wp="http://schemas.openxmlformats.org/drawingml/2006/wordprocessingDrawing" xmlns:w10="urn:schemas-microsoft-com:office:word" xmlns:w="http://schemas.openxmlformats.org/wordprocessingml/2006/main" xmlns:w14="http://schemas.microsoft.com/office/word/2010/wordml" xmlns:w15="http://schemas.microsoft.com/office/word/2012/wordml" xmlns:wpg="http://schemas.microsoft.com/office/word/2010/wordprocessingGroup" xmlns:wpi="http://schemas.microsoft.com/office/word/2010/wordprocessingInk" xmlns:wne="http://schemas.microsoft.com/office/word/2006/wordml" xmlns:wps="http://schemas.microsoft.com/office/word/2010/wordprocessingShape" mc:Ignorable="w14 w15 wp14">
+  <w:abstractNum w:abstractNumId="0">
     <w:nsid w:val="FFFFFF83"/>
     <w:multiLevelType w:val="singleLevel"/>
     <w:tmpl w:val="133C6B9A"/>
     <w:lvl w:ilvl="0">
       <w:start w:val="1"/>
       <w:numFmt w:val="chosung"/>
-      <w:pStyle w:val="ListBullet2"/>
+      <w:pStyle w:val="2"/>
       <w:lvlText w:val=""/>
       <w:lvlJc w:val="center"/>
       <w:pPr>
@@ -19790,7 +19618,7 @@
       </w:rPr>
     </w:lvl>
   </w:abstractNum>
-  <w:abstractNum w:abstractNumId="1" w15:restartNumberingAfterBreak="0">
+  <w:abstractNum w:abstractNumId="1">
     <w:nsid w:val="084611A4"/>
     <w:multiLevelType w:val="hybridMultilevel"/>
     <w:tmpl w:val="2A88EB2E"/>
@@ -19884,7 +19712,7 @@
       </w:pPr>
     </w:lvl>
   </w:abstractNum>
-  <w:abstractNum w:abstractNumId="2" w15:restartNumberingAfterBreak="0">
+  <w:abstractNum w:abstractNumId="2">
     <w:nsid w:val="0CDD27FC"/>
     <w:multiLevelType w:val="hybridMultilevel"/>
     <w:tmpl w:val="12EA0A7E"/>
@@ -19976,7 +19804,7 @@
       </w:pPr>
     </w:lvl>
   </w:abstractNum>
-  <w:abstractNum w:abstractNumId="3" w15:restartNumberingAfterBreak="0">
+  <w:abstractNum w:abstractNumId="3">
     <w:nsid w:val="0E4D3F73"/>
     <w:multiLevelType w:val="hybridMultilevel"/>
     <w:tmpl w:val="D15E8996"/>
@@ -20062,7 +19890,7 @@
       </w:pPr>
     </w:lvl>
   </w:abstractNum>
-  <w:abstractNum w:abstractNumId="4" w15:restartNumberingAfterBreak="0">
+  <w:abstractNum w:abstractNumId="4">
     <w:nsid w:val="14F95141"/>
     <w:multiLevelType w:val="multilevel"/>
     <w:tmpl w:val="0409001F"/>
@@ -20148,7 +19976,7 @@
       </w:pPr>
     </w:lvl>
   </w:abstractNum>
-  <w:abstractNum w:abstractNumId="5" w15:restartNumberingAfterBreak="0">
+  <w:abstractNum w:abstractNumId="5">
     <w:nsid w:val="1DEA5A9D"/>
     <w:multiLevelType w:val="hybridMultilevel"/>
     <w:tmpl w:val="C5748266"/>
@@ -20263,7 +20091,7 @@
       </w:rPr>
     </w:lvl>
   </w:abstractNum>
-  <w:abstractNum w:abstractNumId="6" w15:restartNumberingAfterBreak="0">
+  <w:abstractNum w:abstractNumId="6">
     <w:nsid w:val="21126DD7"/>
     <w:multiLevelType w:val="hybridMultilevel"/>
     <w:tmpl w:val="368C29F2"/>
@@ -20400,7 +20228,7 @@
       </w:rPr>
     </w:lvl>
   </w:abstractNum>
-  <w:abstractNum w:abstractNumId="7" w15:restartNumberingAfterBreak="0">
+  <w:abstractNum w:abstractNumId="7">
     <w:nsid w:val="27C44E16"/>
     <w:multiLevelType w:val="hybridMultilevel"/>
     <w:tmpl w:val="4A842F48"/>
@@ -20540,7 +20368,7 @@
       </w:rPr>
     </w:lvl>
   </w:abstractNum>
-  <w:abstractNum w:abstractNumId="8" w15:restartNumberingAfterBreak="0">
+  <w:abstractNum w:abstractNumId="8">
     <w:nsid w:val="2BDA00EA"/>
     <w:multiLevelType w:val="hybridMultilevel"/>
     <w:tmpl w:val="97062526"/>
@@ -20629,7 +20457,7 @@
       </w:pPr>
     </w:lvl>
   </w:abstractNum>
-  <w:abstractNum w:abstractNumId="9" w15:restartNumberingAfterBreak="0">
+  <w:abstractNum w:abstractNumId="9">
     <w:nsid w:val="3059117B"/>
     <w:multiLevelType w:val="hybridMultilevel"/>
     <w:tmpl w:val="ADDC48EC"/>
@@ -20718,7 +20546,7 @@
       </w:pPr>
     </w:lvl>
   </w:abstractNum>
-  <w:abstractNum w:abstractNumId="10" w15:restartNumberingAfterBreak="0">
+  <w:abstractNum w:abstractNumId="10">
     <w:nsid w:val="3837507E"/>
     <w:multiLevelType w:val="multilevel"/>
     <w:tmpl w:val="5296D41C"/>
@@ -20814,7 +20642,7 @@
       </w:pPr>
     </w:lvl>
   </w:abstractNum>
-  <w:abstractNum w:abstractNumId="11" w15:restartNumberingAfterBreak="0">
+  <w:abstractNum w:abstractNumId="11">
     <w:nsid w:val="47BD6660"/>
     <w:multiLevelType w:val="multilevel"/>
     <w:tmpl w:val="0409001F"/>
@@ -20900,7 +20728,7 @@
       </w:pPr>
     </w:lvl>
   </w:abstractNum>
-  <w:abstractNum w:abstractNumId="12" w15:restartNumberingAfterBreak="0">
+  <w:abstractNum w:abstractNumId="12">
     <w:nsid w:val="48036148"/>
     <w:multiLevelType w:val="hybridMultilevel"/>
     <w:tmpl w:val="1BD4F45E"/>
@@ -20989,7 +20817,7 @@
       </w:pPr>
     </w:lvl>
   </w:abstractNum>
-  <w:abstractNum w:abstractNumId="13" w15:restartNumberingAfterBreak="0">
+  <w:abstractNum w:abstractNumId="13">
     <w:nsid w:val="4888449F"/>
     <w:multiLevelType w:val="hybridMultilevel"/>
     <w:tmpl w:val="14FEBE10"/>
@@ -21102,7 +20930,7 @@
       </w:rPr>
     </w:lvl>
   </w:abstractNum>
-  <w:abstractNum w:abstractNumId="14" w15:restartNumberingAfterBreak="0">
+  <w:abstractNum w:abstractNumId="14">
     <w:nsid w:val="4B4319BC"/>
     <w:multiLevelType w:val="hybridMultilevel"/>
     <w:tmpl w:val="BD701D9C"/>
@@ -21214,7 +21042,7 @@
       </w:rPr>
     </w:lvl>
   </w:abstractNum>
-  <w:abstractNum w:abstractNumId="15" w15:restartNumberingAfterBreak="0">
+  <w:abstractNum w:abstractNumId="15">
     <w:nsid w:val="5377475A"/>
     <w:multiLevelType w:val="hybridMultilevel"/>
     <w:tmpl w:val="C1682AF2"/>
@@ -21327,7 +21155,7 @@
       </w:rPr>
     </w:lvl>
   </w:abstractNum>
-  <w:abstractNum w:abstractNumId="16" w15:restartNumberingAfterBreak="0">
+  <w:abstractNum w:abstractNumId="16">
     <w:nsid w:val="578B39C0"/>
     <w:multiLevelType w:val="hybridMultilevel"/>
     <w:tmpl w:val="DDA48F78"/>
@@ -21439,7 +21267,7 @@
       </w:rPr>
     </w:lvl>
   </w:abstractNum>
-  <w:abstractNum w:abstractNumId="17" w15:restartNumberingAfterBreak="0">
+  <w:abstractNum w:abstractNumId="17">
     <w:nsid w:val="5A577FC7"/>
     <w:multiLevelType w:val="multilevel"/>
     <w:tmpl w:val="0409001F"/>
@@ -21525,7 +21353,7 @@
       </w:pPr>
     </w:lvl>
   </w:abstractNum>
-  <w:abstractNum w:abstractNumId="18" w15:restartNumberingAfterBreak="0">
+  <w:abstractNum w:abstractNumId="18">
     <w:nsid w:val="5DB07C68"/>
     <w:multiLevelType w:val="hybridMultilevel"/>
     <w:tmpl w:val="F448262C"/>
@@ -21639,14 +21467,14 @@
       </w:rPr>
     </w:lvl>
   </w:abstractNum>
-  <w:abstractNum w:abstractNumId="19" w15:restartNumberingAfterBreak="0">
+  <w:abstractNum w:abstractNumId="19">
     <w:nsid w:val="635F7EA8"/>
     <w:multiLevelType w:val="multilevel"/>
     <w:tmpl w:val="04BE5AC6"/>
     <w:lvl w:ilvl="0">
       <w:start w:val="1"/>
       <w:numFmt w:val="decimal"/>
-      <w:pStyle w:val="Heading1"/>
+      <w:pStyle w:val="1"/>
       <w:lvlText w:val="%1"/>
       <w:lvlJc w:val="left"/>
       <w:pPr>
@@ -21659,7 +21487,7 @@
     <w:lvl w:ilvl="1">
       <w:start w:val="1"/>
       <w:numFmt w:val="decimal"/>
-      <w:pStyle w:val="Heading2"/>
+      <w:pStyle w:val="20"/>
       <w:lvlText w:val="%1.%2"/>
       <w:lvlJc w:val="left"/>
       <w:pPr>
@@ -21677,7 +21505,7 @@
     <w:lvl w:ilvl="2">
       <w:start w:val="1"/>
       <w:numFmt w:val="decimal"/>
-      <w:pStyle w:val="Heading3"/>
+      <w:pStyle w:val="3"/>
       <w:lvlText w:val="%1.%2.%3"/>
       <w:lvlJc w:val="left"/>
       <w:pPr>
@@ -21738,7 +21566,7 @@
     <w:lvl w:ilvl="3">
       <w:start w:val="1"/>
       <w:numFmt w:val="decimal"/>
-      <w:pStyle w:val="Heading4"/>
+      <w:pStyle w:val="4"/>
       <w:lvlText w:val="%1.%2.%3.%4"/>
       <w:lvlJc w:val="left"/>
       <w:pPr>
@@ -21751,7 +21579,7 @@
     <w:lvl w:ilvl="4">
       <w:start w:val="1"/>
       <w:numFmt w:val="decimal"/>
-      <w:pStyle w:val="Heading5"/>
+      <w:pStyle w:val="5"/>
       <w:lvlText w:val="%1.%2.%3.%4.%5"/>
       <w:lvlJc w:val="left"/>
       <w:pPr>
@@ -21764,7 +21592,7 @@
     <w:lvl w:ilvl="5">
       <w:start w:val="1"/>
       <w:numFmt w:val="decimal"/>
-      <w:pStyle w:val="Heading6"/>
+      <w:pStyle w:val="6"/>
       <w:lvlText w:val="%1.%2.%3.%4.%5.%6"/>
       <w:lvlJc w:val="left"/>
       <w:pPr>
@@ -21777,7 +21605,7 @@
     <w:lvl w:ilvl="6">
       <w:start w:val="1"/>
       <w:numFmt w:val="decimal"/>
-      <w:pStyle w:val="Heading7"/>
+      <w:pStyle w:val="7"/>
       <w:lvlText w:val="%1.%2.%3.%4.%5.%6.%7"/>
       <w:lvlJc w:val="left"/>
       <w:pPr>
@@ -21790,7 +21618,7 @@
     <w:lvl w:ilvl="7">
       <w:start w:val="1"/>
       <w:numFmt w:val="decimal"/>
-      <w:pStyle w:val="Heading8"/>
+      <w:pStyle w:val="8"/>
       <w:lvlText w:val="%1.%2.%3.%4.%5.%6.%7.%8"/>
       <w:lvlJc w:val="left"/>
       <w:pPr>
@@ -21813,7 +21641,7 @@
       </w:pPr>
     </w:lvl>
   </w:abstractNum>
-  <w:abstractNum w:abstractNumId="20" w15:restartNumberingAfterBreak="0">
+  <w:abstractNum w:abstractNumId="20">
     <w:nsid w:val="6D040680"/>
     <w:multiLevelType w:val="hybridMultilevel"/>
     <w:tmpl w:val="9EC2E232"/>
@@ -21907,7 +21735,7 @@
       </w:pPr>
     </w:lvl>
   </w:abstractNum>
-  <w:abstractNum w:abstractNumId="21" w15:restartNumberingAfterBreak="0">
+  <w:abstractNum w:abstractNumId="21">
     <w:nsid w:val="6D6C0BD1"/>
     <w:multiLevelType w:val="hybridMultilevel"/>
     <w:tmpl w:val="05D28196"/>
@@ -22020,7 +21848,7 @@
       </w:rPr>
     </w:lvl>
   </w:abstractNum>
-  <w:abstractNum w:abstractNumId="22" w15:restartNumberingAfterBreak="0">
+  <w:abstractNum w:abstractNumId="22">
     <w:nsid w:val="6D9C4A1F"/>
     <w:multiLevelType w:val="hybridMultilevel"/>
     <w:tmpl w:val="5FA84132"/>
@@ -22109,7 +21937,7 @@
       </w:pPr>
     </w:lvl>
   </w:abstractNum>
-  <w:abstractNum w:abstractNumId="23" w15:restartNumberingAfterBreak="0">
+  <w:abstractNum w:abstractNumId="23">
     <w:nsid w:val="744309D9"/>
     <w:multiLevelType w:val="hybridMultilevel"/>
     <w:tmpl w:val="1AE893CC"/>
@@ -22222,7 +22050,7 @@
       </w:rPr>
     </w:lvl>
   </w:abstractNum>
-  <w:abstractNum w:abstractNumId="24" w15:restartNumberingAfterBreak="0">
+  <w:abstractNum w:abstractNumId="24">
     <w:nsid w:val="756C0E5D"/>
     <w:multiLevelType w:val="multilevel"/>
     <w:tmpl w:val="0409001F"/>
@@ -22308,7 +22136,7 @@
       </w:pPr>
     </w:lvl>
   </w:abstractNum>
-  <w:abstractNum w:abstractNumId="25" w15:restartNumberingAfterBreak="0">
+  <w:abstractNum w:abstractNumId="25">
     <w:nsid w:val="75A454A8"/>
     <w:multiLevelType w:val="multilevel"/>
     <w:tmpl w:val="0409001F"/>
@@ -22394,7 +22222,7 @@
       </w:pPr>
     </w:lvl>
   </w:abstractNum>
-  <w:abstractNum w:abstractNumId="26" w15:restartNumberingAfterBreak="0">
+  <w:abstractNum w:abstractNumId="26">
     <w:nsid w:val="793C4355"/>
     <w:multiLevelType w:val="multilevel"/>
     <w:tmpl w:val="0409001F"/>
@@ -22480,7 +22308,7 @@
       </w:pPr>
     </w:lvl>
   </w:abstractNum>
-  <w:abstractNum w:abstractNumId="27" w15:restartNumberingAfterBreak="0">
+  <w:abstractNum w:abstractNumId="27">
     <w:nsid w:val="798C43C5"/>
     <w:multiLevelType w:val="hybridMultilevel"/>
     <w:tmpl w:val="05E8FDDA"/>
@@ -22593,7 +22421,7 @@
       </w:rPr>
     </w:lvl>
   </w:abstractNum>
-  <w:abstractNum w:abstractNumId="28" w15:restartNumberingAfterBreak="0">
+  <w:abstractNum w:abstractNumId="28">
     <w:nsid w:val="7ADA4EB8"/>
     <w:multiLevelType w:val="hybridMultilevel"/>
     <w:tmpl w:val="F006C546"/>
@@ -22861,7 +22689,7 @@
 </file>
 
 <file path=word/styles.xml><?xml version="1.0" encoding="utf-8"?>
-<w:styles xmlns:mc="http://schemas.openxmlformats.org/markup-compatibility/2006" xmlns:r="http://schemas.openxmlformats.org/officeDocument/2006/relationships" xmlns:w="http://schemas.openxmlformats.org/wordprocessingml/2006/main" xmlns:w14="http://schemas.microsoft.com/office/word/2010/wordml" xmlns:w15="http://schemas.microsoft.com/office/word/2012/wordml" xmlns:w16cid="http://schemas.microsoft.com/office/word/2016/wordml/cid" xmlns:w16se="http://schemas.microsoft.com/office/word/2015/wordml/symex" mc:Ignorable="w14 w15 w16se w16cid">
+<w:styles xmlns:mc="http://schemas.openxmlformats.org/markup-compatibility/2006" xmlns:r="http://schemas.openxmlformats.org/officeDocument/2006/relationships" xmlns:w="http://schemas.openxmlformats.org/wordprocessingml/2006/main" xmlns:w14="http://schemas.microsoft.com/office/word/2010/wordml" xmlns:w15="http://schemas.microsoft.com/office/word/2012/wordml" mc:Ignorable="w14 w15">
   <w:docDefaults>
     <w:rPrDefault>
       <w:rPr>
@@ -22871,7 +22699,7 @@
     </w:rPrDefault>
     <w:pPrDefault/>
   </w:docDefaults>
-  <w:latentStyles w:defLockedState="0" w:defUIPriority="0" w:defSemiHidden="0" w:defUnhideWhenUsed="0" w:defQFormat="0" w:count="375">
+  <w:latentStyles w:defLockedState="0" w:defUIPriority="0" w:defSemiHidden="0" w:defUnhideWhenUsed="0" w:defQFormat="0" w:count="371">
     <w:lsdException w:name="Normal" w:qFormat="1"/>
     <w:lsdException w:name="heading 1" w:uiPriority="9" w:qFormat="1"/>
     <w:lsdException w:name="heading 2" w:qFormat="1"/>
@@ -22971,6 +22799,7 @@
     <w:lsdException w:name="HTML Sample" w:semiHidden="1" w:unhideWhenUsed="1"/>
     <w:lsdException w:name="HTML Typewriter" w:semiHidden="1" w:unhideWhenUsed="1"/>
     <w:lsdException w:name="HTML Variable" w:semiHidden="1" w:unhideWhenUsed="1"/>
+    <w:lsdException w:name="Normal Table" w:semiHidden="1" w:unhideWhenUsed="1"/>
     <w:lsdException w:name="annotation subject" w:semiHidden="1" w:unhideWhenUsed="1"/>
     <w:lsdException w:name="No List" w:semiHidden="1" w:unhideWhenUsed="1"/>
     <w:lsdException w:name="Outline List 1" w:semiHidden="1" w:unhideWhenUsed="1"/>
@@ -23014,8 +22843,10 @@
     <w:lsdException w:name="Table Elegant" w:semiHidden="1" w:unhideWhenUsed="1"/>
     <w:lsdException w:name="Table Professional" w:semiHidden="1" w:unhideWhenUsed="1"/>
     <w:lsdException w:name="Table Subtle 1" w:semiHidden="1" w:unhideWhenUsed="1"/>
+    <w:lsdException w:name="Table Subtle 2" w:semiHidden="1" w:unhideWhenUsed="1"/>
     <w:lsdException w:name="Table Web 1" w:semiHidden="1" w:unhideWhenUsed="1"/>
     <w:lsdException w:name="Table Web 2" w:semiHidden="1" w:unhideWhenUsed="1"/>
+    <w:lsdException w:name="Table Web 3" w:semiHidden="1" w:unhideWhenUsed="1"/>
     <w:lsdException w:name="Balloon Text" w:semiHidden="1" w:unhideWhenUsed="1"/>
     <w:lsdException w:name="Table Theme" w:semiHidden="1" w:unhideWhenUsed="1"/>
     <w:lsdException w:name="Placeholder Text" w:semiHidden="1" w:uiPriority="99"/>
@@ -23233,12 +23064,8 @@
     <w:lsdException w:name="List Table 5 Dark Accent 6" w:uiPriority="50"/>
     <w:lsdException w:name="List Table 6 Colorful Accent 6" w:uiPriority="51"/>
     <w:lsdException w:name="List Table 7 Colorful Accent 6" w:uiPriority="52"/>
-    <w:lsdException w:name="Mention" w:semiHidden="1" w:uiPriority="99" w:unhideWhenUsed="1"/>
-    <w:lsdException w:name="Smart Hyperlink" w:semiHidden="1" w:uiPriority="99" w:unhideWhenUsed="1"/>
-    <w:lsdException w:name="Hashtag" w:semiHidden="1" w:uiPriority="99" w:unhideWhenUsed="1"/>
-    <w:lsdException w:name="Unresolved Mention" w:semiHidden="1" w:uiPriority="99" w:unhideWhenUsed="1"/>
   </w:latentStyles>
-  <w:style w:type="paragraph" w:default="1" w:styleId="Normal">
+  <w:style w:type="paragraph" w:default="1" w:styleId="a">
     <w:name w:val="Normal"/>
     <w:qFormat/>
     <w:rsid w:val="00E05624"/>
@@ -23250,11 +23077,11 @@
       <w:szCs w:val="24"/>
     </w:rPr>
   </w:style>
-  <w:style w:type="paragraph" w:styleId="Heading1">
+  <w:style w:type="paragraph" w:styleId="1">
     <w:name w:val="heading 1"/>
-    <w:basedOn w:val="Normal"/>
-    <w:next w:val="Normal"/>
-    <w:link w:val="Heading1Char1"/>
+    <w:basedOn w:val="a"/>
+    <w:next w:val="a"/>
+    <w:link w:val="10"/>
     <w:uiPriority w:val="9"/>
     <w:qFormat/>
     <w:rsid w:val="00D32D2F"/>
@@ -23275,11 +23102,11 @@
       <w:szCs w:val="32"/>
     </w:rPr>
   </w:style>
-  <w:style w:type="paragraph" w:styleId="Heading2">
+  <w:style w:type="paragraph" w:styleId="20">
     <w:name w:val="heading 2"/>
-    <w:basedOn w:val="Normal"/>
-    <w:next w:val="Normal"/>
-    <w:link w:val="Heading2Char"/>
+    <w:basedOn w:val="a"/>
+    <w:next w:val="a"/>
+    <w:link w:val="21"/>
     <w:qFormat/>
     <w:rsid w:val="000E7366"/>
     <w:pPr>
@@ -23305,11 +23132,11 @@
       <w:szCs w:val="28"/>
     </w:rPr>
   </w:style>
-  <w:style w:type="paragraph" w:styleId="Heading3">
+  <w:style w:type="paragraph" w:styleId="3">
     <w:name w:val="heading 3"/>
-    <w:basedOn w:val="Normal"/>
-    <w:next w:val="Normal"/>
-    <w:link w:val="Heading3Char"/>
+    <w:basedOn w:val="a"/>
+    <w:next w:val="a"/>
+    <w:link w:val="30"/>
     <w:qFormat/>
     <w:rsid w:val="00AF2C51"/>
     <w:pPr>
@@ -23334,11 +23161,11 @@
       <w:szCs w:val="26"/>
     </w:rPr>
   </w:style>
-  <w:style w:type="paragraph" w:styleId="Heading4">
+  <w:style w:type="paragraph" w:styleId="4">
     <w:name w:val="heading 4"/>
-    <w:basedOn w:val="Normal"/>
-    <w:next w:val="Normal"/>
-    <w:link w:val="Heading4Char"/>
+    <w:basedOn w:val="a"/>
+    <w:next w:val="a"/>
+    <w:link w:val="40"/>
     <w:qFormat/>
     <w:rsid w:val="002B225F"/>
     <w:pPr>
@@ -23357,10 +23184,10 @@
       <w:szCs w:val="28"/>
     </w:rPr>
   </w:style>
-  <w:style w:type="paragraph" w:styleId="Heading5">
+  <w:style w:type="paragraph" w:styleId="5">
     <w:name w:val="heading 5"/>
-    <w:basedOn w:val="Normal"/>
-    <w:next w:val="Normal"/>
+    <w:basedOn w:val="a"/>
+    <w:next w:val="a"/>
     <w:uiPriority w:val="9"/>
     <w:qFormat/>
     <w:rsid w:val="002B225F"/>
@@ -23381,10 +23208,10 @@
       <w:szCs w:val="26"/>
     </w:rPr>
   </w:style>
-  <w:style w:type="paragraph" w:styleId="Heading6">
+  <w:style w:type="paragraph" w:styleId="6">
     <w:name w:val="heading 6"/>
-    <w:basedOn w:val="Normal"/>
-    <w:next w:val="Normal"/>
+    <w:basedOn w:val="a"/>
+    <w:next w:val="a"/>
     <w:uiPriority w:val="9"/>
     <w:qFormat/>
     <w:rsid w:val="002B225F"/>
@@ -23403,10 +23230,10 @@
       <w:szCs w:val="22"/>
     </w:rPr>
   </w:style>
-  <w:style w:type="paragraph" w:styleId="Heading7">
+  <w:style w:type="paragraph" w:styleId="7">
     <w:name w:val="heading 7"/>
-    <w:basedOn w:val="Normal"/>
-    <w:next w:val="Normal"/>
+    <w:basedOn w:val="a"/>
+    <w:next w:val="a"/>
     <w:uiPriority w:val="9"/>
     <w:qFormat/>
     <w:rsid w:val="002B225F"/>
@@ -23419,10 +23246,10 @@
       <w:outlineLvl w:val="6"/>
     </w:pPr>
   </w:style>
-  <w:style w:type="paragraph" w:styleId="Heading8">
+  <w:style w:type="paragraph" w:styleId="8">
     <w:name w:val="heading 8"/>
-    <w:basedOn w:val="Normal"/>
-    <w:next w:val="Normal"/>
+    <w:basedOn w:val="a"/>
+    <w:next w:val="a"/>
     <w:uiPriority w:val="9"/>
     <w:qFormat/>
     <w:rsid w:val="002B225F"/>
@@ -23439,10 +23266,10 @@
       <w:iCs/>
     </w:rPr>
   </w:style>
-  <w:style w:type="paragraph" w:styleId="Heading9">
+  <w:style w:type="paragraph" w:styleId="9">
     <w:name w:val="heading 9"/>
-    <w:basedOn w:val="Normal"/>
-    <w:next w:val="Normal"/>
+    <w:basedOn w:val="a"/>
+    <w:next w:val="a"/>
     <w:uiPriority w:val="9"/>
     <w:qFormat/>
     <w:rsid w:val="00544CA6"/>
@@ -23458,13 +23285,13 @@
       <w:szCs w:val="32"/>
     </w:rPr>
   </w:style>
-  <w:style w:type="character" w:default="1" w:styleId="DefaultParagraphFont">
+  <w:style w:type="character" w:default="1" w:styleId="a0">
     <w:name w:val="Default Paragraph Font"/>
     <w:uiPriority w:val="1"/>
     <w:semiHidden/>
     <w:unhideWhenUsed/>
   </w:style>
-  <w:style w:type="table" w:default="1" w:styleId="TableNormal">
+  <w:style w:type="table" w:default="1" w:styleId="a1">
     <w:name w:val="Normal Table"/>
     <w:uiPriority w:val="99"/>
     <w:semiHidden/>
@@ -23479,15 +23306,15 @@
       </w:tblCellMar>
     </w:tblPr>
   </w:style>
-  <w:style w:type="numbering" w:default="1" w:styleId="NoList">
+  <w:style w:type="numbering" w:default="1" w:styleId="a2">
     <w:name w:val="No List"/>
     <w:uiPriority w:val="99"/>
     <w:semiHidden/>
     <w:unhideWhenUsed/>
   </w:style>
-  <w:style w:type="paragraph" w:styleId="Header">
+  <w:style w:type="paragraph" w:styleId="a3">
     <w:name w:val="header"/>
-    <w:basedOn w:val="Normal"/>
+    <w:basedOn w:val="a"/>
     <w:rsid w:val="002B225F"/>
     <w:pPr>
       <w:tabs>
@@ -23496,10 +23323,10 @@
       </w:tabs>
     </w:pPr>
   </w:style>
-  <w:style w:type="paragraph" w:styleId="Footer">
+  <w:style w:type="paragraph" w:styleId="a4">
     <w:name w:val="footer"/>
-    <w:basedOn w:val="Normal"/>
-    <w:link w:val="FooterChar"/>
+    <w:basedOn w:val="a"/>
+    <w:link w:val="a5"/>
     <w:uiPriority w:val="99"/>
     <w:rsid w:val="002B225F"/>
     <w:pPr>
@@ -23509,16 +23336,17 @@
       </w:tabs>
     </w:pPr>
   </w:style>
-  <w:style w:type="character" w:styleId="PageNumber">
+  <w:style w:type="character" w:styleId="a6">
     <w:name w:val="page number"/>
-    <w:basedOn w:val="DefaultParagraphFont"/>
+    <w:basedOn w:val="a0"/>
     <w:rsid w:val="002B225F"/>
   </w:style>
-  <w:style w:type="table" w:styleId="TableGrid">
+  <w:style w:type="table" w:styleId="a7">
     <w:name w:val="Table Grid"/>
-    <w:basedOn w:val="TableNormal"/>
+    <w:basedOn w:val="a1"/>
     <w:rsid w:val="002B225F"/>
     <w:tblPr>
+      <w:tblInd w:w="0" w:type="dxa"/>
       <w:tblBorders>
         <w:top w:val="single" w:sz="4" w:space="0" w:color="auto"/>
         <w:left w:val="single" w:sz="4" w:space="0" w:color="auto"/>
@@ -23527,11 +23355,17 @@
         <w:insideH w:val="single" w:sz="4" w:space="0" w:color="auto"/>
         <w:insideV w:val="single" w:sz="4" w:space="0" w:color="auto"/>
       </w:tblBorders>
+      <w:tblCellMar>
+        <w:top w:w="0" w:type="dxa"/>
+        <w:left w:w="108" w:type="dxa"/>
+        <w:bottom w:w="0" w:type="dxa"/>
+        <w:right w:w="108" w:type="dxa"/>
+      </w:tblCellMar>
     </w:tblPr>
   </w:style>
-  <w:style w:type="paragraph" w:styleId="BalloonText">
+  <w:style w:type="paragraph" w:styleId="a8">
     <w:name w:val="Balloon Text"/>
-    <w:basedOn w:val="Normal"/>
+    <w:basedOn w:val="a"/>
     <w:semiHidden/>
     <w:rsid w:val="002B225F"/>
     <w:rPr>
@@ -23540,10 +23374,10 @@
       <w:szCs w:val="16"/>
     </w:rPr>
   </w:style>
-  <w:style w:type="paragraph" w:styleId="Caption">
+  <w:style w:type="paragraph" w:styleId="a9">
     <w:name w:val="caption"/>
-    <w:basedOn w:val="Normal"/>
-    <w:next w:val="Normal"/>
+    <w:basedOn w:val="a"/>
+    <w:next w:val="a"/>
     <w:qFormat/>
     <w:rsid w:val="00B0248A"/>
     <w:rPr>
@@ -23555,7 +23389,7 @@
   </w:style>
   <w:style w:type="paragraph" w:customStyle="1" w:styleId="Subheader">
     <w:name w:val="Subheader"/>
-    <w:basedOn w:val="Normal"/>
+    <w:basedOn w:val="a"/>
     <w:link w:val="SubheaderChar"/>
     <w:rsid w:val="00B1162D"/>
     <w:rPr>
@@ -23568,7 +23402,7 @@
   </w:style>
   <w:style w:type="character" w:customStyle="1" w:styleId="SubheaderChar">
     <w:name w:val="Subheader Char"/>
-    <w:basedOn w:val="DefaultParagraphFont"/>
+    <w:basedOn w:val="a0"/>
     <w:link w:val="Subheader"/>
     <w:rsid w:val="00B1162D"/>
     <w:rPr>
@@ -23582,7 +23416,7 @@
   </w:style>
   <w:style w:type="paragraph" w:customStyle="1" w:styleId="Monospace">
     <w:name w:val="Monospace"/>
-    <w:basedOn w:val="Normal"/>
+    <w:basedOn w:val="a"/>
     <w:rsid w:val="000D2630"/>
     <w:pPr>
       <w:bidi w:val="0"/>
@@ -23593,8 +23427,8 @@
   </w:style>
   <w:style w:type="paragraph" w:styleId="TOC1">
     <w:name w:val="toc 1"/>
-    <w:basedOn w:val="Normal"/>
-    <w:next w:val="Normal"/>
+    <w:basedOn w:val="a"/>
+    <w:next w:val="a"/>
     <w:autoRedefine/>
     <w:uiPriority w:val="39"/>
     <w:rsid w:val="0095243B"/>
@@ -23608,8 +23442,8 @@
   </w:style>
   <w:style w:type="paragraph" w:styleId="TOC2">
     <w:name w:val="toc 2"/>
-    <w:basedOn w:val="Normal"/>
-    <w:next w:val="Normal"/>
+    <w:basedOn w:val="a"/>
+    <w:next w:val="a"/>
     <w:autoRedefine/>
     <w:uiPriority w:val="39"/>
     <w:rsid w:val="0095243B"/>
@@ -23623,8 +23457,8 @@
   </w:style>
   <w:style w:type="paragraph" w:styleId="TOC3">
     <w:name w:val="toc 3"/>
-    <w:basedOn w:val="Normal"/>
-    <w:next w:val="Normal"/>
+    <w:basedOn w:val="a"/>
+    <w:next w:val="a"/>
     <w:autoRedefine/>
     <w:uiPriority w:val="39"/>
     <w:rsid w:val="003D621A"/>
@@ -23634,7 +23468,7 @@
   </w:style>
   <w:style w:type="character" w:styleId="Hyperlink">
     <w:name w:val="Hyperlink"/>
-    <w:basedOn w:val="DefaultParagraphFont"/>
+    <w:basedOn w:val="a0"/>
     <w:uiPriority w:val="99"/>
     <w:rsid w:val="003D621A"/>
     <w:rPr>
@@ -23642,9 +23476,9 @@
       <w:u w:val="single"/>
     </w:rPr>
   </w:style>
-  <w:style w:type="paragraph" w:styleId="CommentText">
+  <w:style w:type="paragraph" w:styleId="aa">
     <w:name w:val="annotation text"/>
-    <w:basedOn w:val="Normal"/>
+    <w:basedOn w:val="a"/>
     <w:semiHidden/>
     <w:rsid w:val="00711CB0"/>
     <w:pPr>
@@ -23656,10 +23490,10 @@
       <w:szCs w:val="20"/>
     </w:rPr>
   </w:style>
-  <w:style w:type="paragraph" w:styleId="CommentSubject">
+  <w:style w:type="paragraph" w:styleId="ab">
     <w:name w:val="annotation subject"/>
-    <w:basedOn w:val="CommentText"/>
-    <w:next w:val="CommentText"/>
+    <w:basedOn w:val="aa"/>
+    <w:next w:val="aa"/>
     <w:semiHidden/>
     <w:rsid w:val="00711CB0"/>
     <w:rPr>
@@ -23669,7 +23503,7 @@
   </w:style>
   <w:style w:type="paragraph" w:customStyle="1" w:styleId="Subheader2">
     <w:name w:val="Subheader2"/>
-    <w:basedOn w:val="Normal"/>
+    <w:basedOn w:val="a"/>
     <w:rsid w:val="00667C91"/>
     <w:rPr>
       <w:b/>
@@ -23677,9 +23511,9 @@
       <w:u w:val="single"/>
     </w:rPr>
   </w:style>
-  <w:style w:type="paragraph" w:styleId="FootnoteText">
+  <w:style w:type="paragraph" w:styleId="ac">
     <w:name w:val="footnote text"/>
-    <w:basedOn w:val="Normal"/>
+    <w:basedOn w:val="a"/>
     <w:semiHidden/>
     <w:rsid w:val="002A6350"/>
     <w:rPr>
@@ -23687,18 +23521,18 @@
       <w:szCs w:val="20"/>
     </w:rPr>
   </w:style>
-  <w:style w:type="character" w:styleId="FootnoteReference">
+  <w:style w:type="character" w:styleId="ad">
     <w:name w:val="footnote reference"/>
-    <w:basedOn w:val="DefaultParagraphFont"/>
+    <w:basedOn w:val="a0"/>
     <w:semiHidden/>
     <w:rsid w:val="002A6350"/>
     <w:rPr>
       <w:vertAlign w:val="superscript"/>
     </w:rPr>
   </w:style>
-  <w:style w:type="paragraph" w:styleId="DocumentMap">
+  <w:style w:type="paragraph" w:styleId="ae">
     <w:name w:val="Document Map"/>
-    <w:basedOn w:val="Normal"/>
+    <w:basedOn w:val="a"/>
     <w:semiHidden/>
     <w:rsid w:val="001A3BAB"/>
     <w:pPr>
@@ -23712,7 +23546,7 @@
   </w:style>
   <w:style w:type="character" w:styleId="FollowedHyperlink">
     <w:name w:val="FollowedHyperlink"/>
-    <w:basedOn w:val="DefaultParagraphFont"/>
+    <w:basedOn w:val="a0"/>
     <w:rsid w:val="00A33003"/>
     <w:rPr>
       <w:color w:val="800080"/>
@@ -23721,7 +23555,7 @@
   </w:style>
   <w:style w:type="paragraph" w:customStyle="1" w:styleId="Subheader1">
     <w:name w:val="Subheader1"/>
-    <w:basedOn w:val="Normal"/>
+    <w:basedOn w:val="a"/>
     <w:rsid w:val="00A61B55"/>
     <w:rPr>
       <w:b/>
@@ -23731,10 +23565,10 @@
       <w:u w:val="single"/>
     </w:rPr>
   </w:style>
-  <w:style w:type="paragraph" w:styleId="TOCHeading">
+  <w:style w:type="paragraph" w:styleId="af">
     <w:name w:val="TOC Heading"/>
-    <w:basedOn w:val="Heading1"/>
-    <w:next w:val="Normal"/>
+    <w:basedOn w:val="1"/>
+    <w:next w:val="a"/>
     <w:uiPriority w:val="39"/>
     <w:unhideWhenUsed/>
     <w:qFormat/>
@@ -23757,9 +23591,9 @@
       <w:lang w:bidi="ar-SA"/>
     </w:rPr>
   </w:style>
-  <w:style w:type="character" w:customStyle="1" w:styleId="Heading1Char1">
-    <w:name w:val="Heading 1 Char1"/>
-    <w:link w:val="Heading1"/>
+  <w:style w:type="character" w:customStyle="1" w:styleId="10">
+    <w:name w:val="כותרת 1 תו"/>
+    <w:link w:val="1"/>
     <w:uiPriority w:val="9"/>
     <w:rsid w:val="00D32D2F"/>
     <w:rPr>
@@ -23773,8 +23607,8 @@
   </w:style>
   <w:style w:type="paragraph" w:styleId="TOC4">
     <w:name w:val="toc 4"/>
-    <w:basedOn w:val="Normal"/>
-    <w:next w:val="Normal"/>
+    <w:basedOn w:val="a"/>
+    <w:next w:val="a"/>
     <w:autoRedefine/>
     <w:rsid w:val="00737507"/>
     <w:pPr>
@@ -23783,18 +23617,18 @@
   </w:style>
   <w:style w:type="paragraph" w:styleId="TOC5">
     <w:name w:val="toc 5"/>
-    <w:basedOn w:val="Normal"/>
-    <w:next w:val="Normal"/>
+    <w:basedOn w:val="a"/>
+    <w:next w:val="a"/>
     <w:autoRedefine/>
     <w:rsid w:val="00737507"/>
     <w:pPr>
       <w:ind w:left="960"/>
     </w:pPr>
   </w:style>
-  <w:style w:type="paragraph" w:styleId="BodyText">
+  <w:style w:type="paragraph" w:styleId="af0">
     <w:name w:val="Body Text"/>
-    <w:basedOn w:val="Normal"/>
-    <w:link w:val="BodyTextChar"/>
+    <w:basedOn w:val="a"/>
+    <w:link w:val="af1"/>
     <w:rsid w:val="00737507"/>
     <w:pPr>
       <w:spacing w:line="360" w:lineRule="auto"/>
@@ -23805,10 +23639,10 @@
       <w:lang w:eastAsia="he-IL"/>
     </w:rPr>
   </w:style>
-  <w:style w:type="character" w:customStyle="1" w:styleId="BodyTextChar">
-    <w:name w:val="Body Text Char"/>
-    <w:basedOn w:val="DefaultParagraphFont"/>
-    <w:link w:val="BodyText"/>
+  <w:style w:type="character" w:customStyle="1" w:styleId="af1">
+    <w:name w:val="גוף טקסט תו"/>
+    <w:basedOn w:val="a0"/>
+    <w:link w:val="af0"/>
     <w:rsid w:val="00737507"/>
     <w:rPr>
       <w:rFonts w:cs="David"/>
@@ -23817,9 +23651,9 @@
       <w:lang w:eastAsia="he-IL"/>
     </w:rPr>
   </w:style>
-  <w:style w:type="paragraph" w:customStyle="1" w:styleId="1">
+  <w:style w:type="paragraph" w:customStyle="1" w:styleId="11">
     <w:name w:val="פיסקת רשימה1"/>
-    <w:basedOn w:val="Normal"/>
+    <w:basedOn w:val="a"/>
     <w:qFormat/>
     <w:rsid w:val="00737507"/>
     <w:pPr>
@@ -23849,7 +23683,7 @@
   </w:style>
   <w:style w:type="paragraph" w:customStyle="1" w:styleId="Style1">
     <w:name w:val="Style1"/>
-    <w:basedOn w:val="Heading3"/>
+    <w:basedOn w:val="3"/>
     <w:rsid w:val="00737507"/>
     <w:pPr>
       <w:numPr>
@@ -23861,10 +23695,10 @@
       <w:u w:val="single"/>
     </w:rPr>
   </w:style>
-  <w:style w:type="character" w:customStyle="1" w:styleId="Heading2Char">
-    <w:name w:val="Heading 2 Char"/>
-    <w:basedOn w:val="DefaultParagraphFont"/>
-    <w:link w:val="Heading2"/>
+  <w:style w:type="character" w:customStyle="1" w:styleId="21">
+    <w:name w:val="כותרת 2 תו"/>
+    <w:basedOn w:val="a0"/>
+    <w:link w:val="20"/>
     <w:rsid w:val="000E7366"/>
     <w:rPr>
       <w:rFonts w:ascii="Arial" w:hAnsi="Arial" w:cs="Arial"/>
@@ -23876,9 +23710,9 @@
       <w:szCs w:val="28"/>
     </w:rPr>
   </w:style>
-  <w:style w:type="paragraph" w:styleId="ListParagraph">
+  <w:style w:type="paragraph" w:styleId="af2">
     <w:name w:val="List Paragraph"/>
-    <w:basedOn w:val="Normal"/>
+    <w:basedOn w:val="a"/>
     <w:uiPriority w:val="34"/>
     <w:qFormat/>
     <w:rsid w:val="007F025E"/>
@@ -23889,7 +23723,7 @@
   </w:style>
   <w:style w:type="paragraph" w:styleId="NormalWeb">
     <w:name w:val="Normal (Web)"/>
-    <w:basedOn w:val="Normal"/>
+    <w:basedOn w:val="a"/>
     <w:uiPriority w:val="99"/>
     <w:semiHidden/>
     <w:unhideWhenUsed/>
@@ -23902,10 +23736,10 @@
       <w:rFonts w:eastAsiaTheme="minorEastAsia"/>
     </w:rPr>
   </w:style>
-  <w:style w:type="character" w:customStyle="1" w:styleId="FooterChar">
-    <w:name w:val="Footer Char"/>
-    <w:basedOn w:val="DefaultParagraphFont"/>
-    <w:link w:val="Footer"/>
+  <w:style w:type="character" w:customStyle="1" w:styleId="a5">
+    <w:name w:val="כותרת תחתונה תו"/>
+    <w:basedOn w:val="a0"/>
+    <w:link w:val="a4"/>
     <w:uiPriority w:val="99"/>
     <w:rsid w:val="009F6F50"/>
     <w:rPr>
@@ -23913,9 +23747,9 @@
       <w:szCs w:val="24"/>
     </w:rPr>
   </w:style>
-  <w:style w:type="character" w:styleId="PlaceholderText">
+  <w:style w:type="character" w:styleId="af3">
     <w:name w:val="Placeholder Text"/>
-    <w:basedOn w:val="DefaultParagraphFont"/>
+    <w:basedOn w:val="a0"/>
     <w:uiPriority w:val="99"/>
     <w:semiHidden/>
     <w:rsid w:val="00E64D74"/>
@@ -23923,9 +23757,9 @@
       <w:color w:val="808080"/>
     </w:rPr>
   </w:style>
-  <w:style w:type="paragraph" w:styleId="ListBullet2">
+  <w:style w:type="paragraph" w:styleId="2">
     <w:name w:val="List Bullet 2"/>
-    <w:basedOn w:val="Normal"/>
+    <w:basedOn w:val="a"/>
     <w:autoRedefine/>
     <w:semiHidden/>
     <w:rsid w:val="001E1D32"/>
@@ -23938,10 +23772,10 @@
       <w:rFonts w:cs="Miriam"/>
     </w:rPr>
   </w:style>
-  <w:style w:type="character" w:customStyle="1" w:styleId="Heading3Char">
-    <w:name w:val="Heading 3 Char"/>
-    <w:basedOn w:val="DefaultParagraphFont"/>
-    <w:link w:val="Heading3"/>
+  <w:style w:type="character" w:customStyle="1" w:styleId="30">
+    <w:name w:val="כותרת 3 תו"/>
+    <w:basedOn w:val="a0"/>
+    <w:link w:val="3"/>
     <w:rsid w:val="00AF2C51"/>
     <w:rPr>
       <w:rFonts w:ascii="Arial" w:hAnsi="Arial" w:cs="Arial"/>
@@ -23951,10 +23785,10 @@
       <w:szCs w:val="26"/>
     </w:rPr>
   </w:style>
-  <w:style w:type="character" w:customStyle="1" w:styleId="Heading4Char">
-    <w:name w:val="Heading 4 Char"/>
-    <w:basedOn w:val="DefaultParagraphFont"/>
-    <w:link w:val="Heading4"/>
+  <w:style w:type="character" w:customStyle="1" w:styleId="40">
+    <w:name w:val="כותרת 4 תו"/>
+    <w:basedOn w:val="a0"/>
+    <w:link w:val="4"/>
     <w:rsid w:val="001E1D32"/>
     <w:rPr>
       <w:b/>
@@ -23963,9 +23797,9 @@
       <w:szCs w:val="28"/>
     </w:rPr>
   </w:style>
-  <w:style w:type="character" w:styleId="CommentReference">
+  <w:style w:type="character" w:styleId="af4">
     <w:name w:val="annotation reference"/>
-    <w:basedOn w:val="DefaultParagraphFont"/>
+    <w:basedOn w:val="a0"/>
     <w:semiHidden/>
     <w:unhideWhenUsed/>
     <w:rsid w:val="00E63DCC"/>
@@ -23976,12 +23810,13 @@
   </w:style>
   <w:style w:type="table" w:customStyle="1" w:styleId="GridTable5Dark-Accent21">
     <w:name w:val="Grid Table 5 Dark - Accent 21"/>
-    <w:basedOn w:val="TableNormal"/>
+    <w:basedOn w:val="a1"/>
     <w:uiPriority w:val="50"/>
     <w:rsid w:val="00F76776"/>
     <w:tblPr>
       <w:tblStyleRowBandSize w:val="1"/>
       <w:tblStyleColBandSize w:val="1"/>
+      <w:tblInd w:w="0" w:type="dxa"/>
       <w:tblBorders>
         <w:top w:val="single" w:sz="4" w:space="0" w:color="FFFFFF" w:themeColor="background1"/>
         <w:left w:val="single" w:sz="4" w:space="0" w:color="FFFFFF" w:themeColor="background1"/>
@@ -23990,6 +23825,12 @@
         <w:insideH w:val="single" w:sz="4" w:space="0" w:color="FFFFFF" w:themeColor="background1"/>
         <w:insideV w:val="single" w:sz="4" w:space="0" w:color="FFFFFF" w:themeColor="background1"/>
       </w:tblBorders>
+      <w:tblCellMar>
+        <w:top w:w="0" w:type="dxa"/>
+        <w:left w:w="108" w:type="dxa"/>
+        <w:bottom w:w="0" w:type="dxa"/>
+        <w:right w:w="108" w:type="dxa"/>
+      </w:tblCellMar>
     </w:tblPr>
     <w:tcPr>
       <w:shd w:val="clear" w:color="auto" w:fill="FBE4D5" w:themeFill="accent2" w:themeFillTint="33"/>
@@ -24079,12 +23920,13 @@
   </w:style>
   <w:style w:type="table" w:customStyle="1" w:styleId="GridTable4-Accent31">
     <w:name w:val="Grid Table 4 - Accent 31"/>
-    <w:basedOn w:val="TableNormal"/>
+    <w:basedOn w:val="a1"/>
     <w:uiPriority w:val="49"/>
     <w:rsid w:val="00F76776"/>
     <w:tblPr>
       <w:tblStyleRowBandSize w:val="1"/>
       <w:tblStyleColBandSize w:val="1"/>
+      <w:tblInd w:w="0" w:type="dxa"/>
       <w:tblBorders>
         <w:top w:val="single" w:sz="4" w:space="0" w:color="C9C9C9" w:themeColor="accent3" w:themeTint="99"/>
         <w:left w:val="single" w:sz="4" w:space="0" w:color="C9C9C9" w:themeColor="accent3" w:themeTint="99"/>
@@ -24093,6 +23935,12 @@
         <w:insideH w:val="single" w:sz="4" w:space="0" w:color="C9C9C9" w:themeColor="accent3" w:themeTint="99"/>
         <w:insideV w:val="single" w:sz="4" w:space="0" w:color="C9C9C9" w:themeColor="accent3" w:themeTint="99"/>
       </w:tblBorders>
+      <w:tblCellMar>
+        <w:top w:w="0" w:type="dxa"/>
+        <w:left w:w="108" w:type="dxa"/>
+        <w:bottom w:w="0" w:type="dxa"/>
+        <w:right w:w="108" w:type="dxa"/>
+      </w:tblCellMar>
     </w:tblPr>
     <w:tblStylePr w:type="firstRow">
       <w:rPr>
@@ -24419,7 +24267,7 @@
 </file>
 
 <file path=customXml/itemProps1.xml><?xml version="1.0" encoding="utf-8"?>
-<ds:datastoreItem xmlns:ds="http://schemas.openxmlformats.org/officeDocument/2006/customXml" ds:itemID="{0B7E849C-D663-4A9D-B808-B484938956DD}">
+<ds:datastoreItem xmlns:ds="http://schemas.openxmlformats.org/officeDocument/2006/customXml" ds:itemID="{DFB92C7C-D8B3-4421-8CED-28FCD7568C84}">
   <ds:schemaRefs>
     <ds:schemaRef ds:uri="http://schemas.openxmlformats.org/officeDocument/2006/bibliography"/>
   </ds:schemaRefs>

</xml_diff>